<commit_message>
Actualizando .gitignore. Avanzando en la memoria
</commit_message>
<xml_diff>
--- a/mem/Memoria TFG.docx
+++ b/mem/Memoria TFG.docx
@@ -1937,7 +1937,7 @@
       <w:r>
         <w:fldChar w:fldCharType="separate"/>
       </w:r>
-      <w:hyperlink w:anchor="_Toc484018613" w:history="1">
+      <w:hyperlink w:anchor="_Toc484026750" w:history="1">
         <w:r>
           <w:rPr>
             <w:rStyle w:val="Hipervnculo"/>
@@ -1964,7 +1964,7 @@
             <w:noProof/>
             <w:webHidden/>
           </w:rPr>
-          <w:instrText xml:space="preserve"> PAGEREF _Toc484018613 \h </w:instrText>
+          <w:instrText xml:space="preserve"> PAGEREF _Toc484026750 \h </w:instrText>
         </w:r>
         <w:r>
           <w:rPr>
@@ -2005,7 +2005,7 @@
           <w:lang w:val="es-ES"/>
         </w:rPr>
       </w:pPr>
-      <w:hyperlink w:anchor="_Toc484018614" w:history="1">
+      <w:hyperlink w:anchor="_Toc484026751" w:history="1">
         <w:r>
           <w:rPr>
             <w:rStyle w:val="Hipervnculo"/>
@@ -2043,7 +2043,7 @@
           <w:rPr>
             <w:webHidden/>
           </w:rPr>
-          <w:instrText xml:space="preserve"> PAGEREF _Toc484018614 \h </w:instrText>
+          <w:instrText xml:space="preserve"> PAGEREF _Toc484026751 \h </w:instrText>
         </w:r>
         <w:r>
           <w:rPr>
@@ -2080,7 +2080,7 @@
           <w:lang w:val="es-ES"/>
         </w:rPr>
       </w:pPr>
-      <w:hyperlink w:anchor="_Toc484018615" w:history="1">
+      <w:hyperlink w:anchor="_Toc484026752" w:history="1">
         <w:r>
           <w:rPr>
             <w:rStyle w:val="Hipervnculo"/>
@@ -2118,7 +2118,7 @@
           <w:rPr>
             <w:webHidden/>
           </w:rPr>
-          <w:instrText xml:space="preserve"> PAGEREF _Toc484018615 \h </w:instrText>
+          <w:instrText xml:space="preserve"> PAGEREF _Toc484026752 \h </w:instrText>
         </w:r>
         <w:r>
           <w:rPr>
@@ -2155,7 +2155,7 @@
           <w:lang w:val="es-ES"/>
         </w:rPr>
       </w:pPr>
-      <w:hyperlink w:anchor="_Toc484018616" w:history="1">
+      <w:hyperlink w:anchor="_Toc484026753" w:history="1">
         <w:r>
           <w:rPr>
             <w:rStyle w:val="Hipervnculo"/>
@@ -2193,7 +2193,7 @@
           <w:rPr>
             <w:webHidden/>
           </w:rPr>
-          <w:instrText xml:space="preserve"> PAGEREF _Toc484018616 \h </w:instrText>
+          <w:instrText xml:space="preserve"> PAGEREF _Toc484026753 \h </w:instrText>
         </w:r>
         <w:r>
           <w:rPr>
@@ -2230,7 +2230,7 @@
           <w:lang w:val="es-ES"/>
         </w:rPr>
       </w:pPr>
-      <w:hyperlink w:anchor="_Toc484018617" w:history="1">
+      <w:hyperlink w:anchor="_Toc484026754" w:history="1">
         <w:r>
           <w:rPr>
             <w:rStyle w:val="Hipervnculo"/>
@@ -2268,7 +2268,7 @@
           <w:rPr>
             <w:webHidden/>
           </w:rPr>
-          <w:instrText xml:space="preserve"> PAGEREF _Toc484018617 \h </w:instrText>
+          <w:instrText xml:space="preserve"> PAGEREF _Toc484026754 \h </w:instrText>
         </w:r>
         <w:r>
           <w:rPr>
@@ -2307,7 +2307,7 @@
           <w:lang w:val="es-ES"/>
         </w:rPr>
       </w:pPr>
-      <w:hyperlink w:anchor="_Toc484018618" w:history="1">
+      <w:hyperlink w:anchor="_Toc484026755" w:history="1">
         <w:r>
           <w:rPr>
             <w:rStyle w:val="Hipervnculo"/>
@@ -2334,7 +2334,7 @@
             <w:noProof/>
             <w:webHidden/>
           </w:rPr>
-          <w:instrText xml:space="preserve"> PAGEREF _Toc484018618 \h </w:instrText>
+          <w:instrText xml:space="preserve"> PAGEREF _Toc484026755 \h </w:instrText>
         </w:r>
         <w:r>
           <w:rPr>
@@ -2375,7 +2375,7 @@
           <w:lang w:val="es-ES"/>
         </w:rPr>
       </w:pPr>
-      <w:hyperlink w:anchor="_Toc484018619" w:history="1">
+      <w:hyperlink w:anchor="_Toc484026756" w:history="1">
         <w:r>
           <w:rPr>
             <w:rStyle w:val="Hipervnculo"/>
@@ -2413,7 +2413,7 @@
           <w:rPr>
             <w:webHidden/>
           </w:rPr>
-          <w:instrText xml:space="preserve"> PAGEREF _Toc484018619 \h </w:instrText>
+          <w:instrText xml:space="preserve"> PAGEREF _Toc484026756 \h </w:instrText>
         </w:r>
         <w:r>
           <w:rPr>
@@ -2450,7 +2450,7 @@
           <w:lang w:val="es-ES"/>
         </w:rPr>
       </w:pPr>
-      <w:hyperlink w:anchor="_Toc484018620" w:history="1">
+      <w:hyperlink w:anchor="_Toc484026757" w:history="1">
         <w:r>
           <w:rPr>
             <w:rStyle w:val="Hipervnculo"/>
@@ -2488,7 +2488,7 @@
           <w:rPr>
             <w:webHidden/>
           </w:rPr>
-          <w:instrText xml:space="preserve"> PAGEREF _Toc484018620 \h </w:instrText>
+          <w:instrText xml:space="preserve"> PAGEREF _Toc484026757 \h </w:instrText>
         </w:r>
         <w:r>
           <w:rPr>
@@ -2525,7 +2525,7 @@
           <w:lang w:val="es-ES"/>
         </w:rPr>
       </w:pPr>
-      <w:hyperlink w:anchor="_Toc484018621" w:history="1">
+      <w:hyperlink w:anchor="_Toc484026758" w:history="1">
         <w:r>
           <w:rPr>
             <w:rStyle w:val="Hipervnculo"/>
@@ -2545,7 +2545,7 @@
           <w:rPr>
             <w:rStyle w:val="Hipervnculo"/>
           </w:rPr>
-          <w:t>Librerías Javascript</w:t>
+          <w:t>Pure</w:t>
         </w:r>
         <w:r>
           <w:rPr>
@@ -2563,7 +2563,7 @@
           <w:rPr>
             <w:webHidden/>
           </w:rPr>
-          <w:instrText xml:space="preserve"> PAGEREF _Toc484018621 \h </w:instrText>
+          <w:instrText xml:space="preserve"> PAGEREF _Toc484026758 \h </w:instrText>
         </w:r>
         <w:r>
           <w:rPr>
@@ -2580,7 +2580,7 @@
           <w:rPr>
             <w:webHidden/>
           </w:rPr>
-          <w:t>12</w:t>
+          <w:t>13</w:t>
         </w:r>
         <w:r>
           <w:rPr>
@@ -2592,10 +2592,7 @@
     </w:p>
     <w:p>
       <w:pPr>
-        <w:pStyle w:val="TDC4"/>
-        <w:tabs>
-          <w:tab w:val="left" w:pos="1647"/>
-        </w:tabs>
+        <w:pStyle w:val="TDC3"/>
         <w:rPr>
           <w:rFonts w:asciiTheme="minorHAnsi" w:eastAsiaTheme="minorEastAsia" w:hAnsiTheme="minorHAnsi" w:cstheme="minorBidi"/>
           <w:sz w:val="22"/>
@@ -2603,12 +2600,12 @@
           <w:lang w:val="es-ES"/>
         </w:rPr>
       </w:pPr>
-      <w:hyperlink w:anchor="_Toc484018622" w:history="1">
+      <w:hyperlink w:anchor="_Toc484026759" w:history="1">
         <w:r>
           <w:rPr>
             <w:rStyle w:val="Hipervnculo"/>
           </w:rPr>
-          <w:t>2.3.1</w:t>
+          <w:t>2.4</w:t>
         </w:r>
         <w:r>
           <w:rPr>
@@ -2623,7 +2620,7 @@
           <w:rPr>
             <w:rStyle w:val="Hipervnculo"/>
           </w:rPr>
-          <w:t>jQuery</w:t>
+          <w:t>Librerías Javascript</w:t>
         </w:r>
         <w:r>
           <w:rPr>
@@ -2641,7 +2638,7 @@
           <w:rPr>
             <w:webHidden/>
           </w:rPr>
-          <w:instrText xml:space="preserve"> PAGEREF _Toc484018622 \h </w:instrText>
+          <w:instrText xml:space="preserve"> PAGEREF _Toc484026759 \h </w:instrText>
         </w:r>
         <w:r>
           <w:rPr>
@@ -2658,7 +2655,7 @@
           <w:rPr>
             <w:webHidden/>
           </w:rPr>
-          <w:t>12</w:t>
+          <w:t>14</w:t>
         </w:r>
         <w:r>
           <w:rPr>
@@ -2671,9 +2668,6 @@
     <w:p>
       <w:pPr>
         <w:pStyle w:val="TDC4"/>
-        <w:tabs>
-          <w:tab w:val="left" w:pos="1647"/>
-        </w:tabs>
         <w:rPr>
           <w:rFonts w:asciiTheme="minorHAnsi" w:eastAsiaTheme="minorEastAsia" w:hAnsiTheme="minorHAnsi" w:cstheme="minorBidi"/>
           <w:sz w:val="22"/>
@@ -2681,12 +2675,12 @@
           <w:lang w:val="es-ES"/>
         </w:rPr>
       </w:pPr>
-      <w:hyperlink w:anchor="_Toc484018623" w:history="1">
+      <w:hyperlink w:anchor="_Toc484026760" w:history="1">
         <w:r>
           <w:rPr>
             <w:rStyle w:val="Hipervnculo"/>
           </w:rPr>
-          <w:t>2.3.2</w:t>
+          <w:t>2.4.1</w:t>
         </w:r>
         <w:r>
           <w:rPr>
@@ -2701,7 +2695,7 @@
           <w:rPr>
             <w:rStyle w:val="Hipervnculo"/>
           </w:rPr>
-          <w:t>JS-Interpreter</w:t>
+          <w:t>jQuery</w:t>
         </w:r>
         <w:r>
           <w:rPr>
@@ -2719,7 +2713,7 @@
           <w:rPr>
             <w:webHidden/>
           </w:rPr>
-          <w:instrText xml:space="preserve"> PAGEREF _Toc484018623 \h </w:instrText>
+          <w:instrText xml:space="preserve"> PAGEREF _Toc484026760 \h </w:instrText>
         </w:r>
         <w:r>
           <w:rPr>
@@ -2736,7 +2730,7 @@
           <w:rPr>
             <w:webHidden/>
           </w:rPr>
-          <w:t>13</w:t>
+          <w:t>14</w:t>
         </w:r>
         <w:r>
           <w:rPr>
@@ -2749,9 +2743,6 @@
     <w:p>
       <w:pPr>
         <w:pStyle w:val="TDC4"/>
-        <w:tabs>
-          <w:tab w:val="left" w:pos="1647"/>
-        </w:tabs>
         <w:rPr>
           <w:rFonts w:asciiTheme="minorHAnsi" w:eastAsiaTheme="minorEastAsia" w:hAnsiTheme="minorHAnsi" w:cstheme="minorBidi"/>
           <w:sz w:val="22"/>
@@ -2759,12 +2750,12 @@
           <w:lang w:val="es-ES"/>
         </w:rPr>
       </w:pPr>
-      <w:hyperlink w:anchor="_Toc484018624" w:history="1">
+      <w:hyperlink w:anchor="_Toc484026761" w:history="1">
         <w:r>
           <w:rPr>
             <w:rStyle w:val="Hipervnculo"/>
           </w:rPr>
-          <w:t>2.3.3</w:t>
+          <w:t>2.4.2</w:t>
         </w:r>
         <w:r>
           <w:rPr>
@@ -2779,6 +2770,81 @@
           <w:rPr>
             <w:rStyle w:val="Hipervnculo"/>
           </w:rPr>
+          <w:t>JS-Interpreter</w:t>
+        </w:r>
+        <w:r>
+          <w:rPr>
+            <w:webHidden/>
+          </w:rPr>
+          <w:tab/>
+        </w:r>
+        <w:r>
+          <w:rPr>
+            <w:webHidden/>
+          </w:rPr>
+          <w:fldChar w:fldCharType="begin"/>
+        </w:r>
+        <w:r>
+          <w:rPr>
+            <w:webHidden/>
+          </w:rPr>
+          <w:instrText xml:space="preserve"> PAGEREF _Toc484026761 \h </w:instrText>
+        </w:r>
+        <w:r>
+          <w:rPr>
+            <w:webHidden/>
+          </w:rPr>
+        </w:r>
+        <w:r>
+          <w:rPr>
+            <w:webHidden/>
+          </w:rPr>
+          <w:fldChar w:fldCharType="separate"/>
+        </w:r>
+        <w:r>
+          <w:rPr>
+            <w:webHidden/>
+          </w:rPr>
+          <w:t>15</w:t>
+        </w:r>
+        <w:r>
+          <w:rPr>
+            <w:webHidden/>
+          </w:rPr>
+          <w:fldChar w:fldCharType="end"/>
+        </w:r>
+      </w:hyperlink>
+    </w:p>
+    <w:p>
+      <w:pPr>
+        <w:pStyle w:val="TDC4"/>
+        <w:rPr>
+          <w:rFonts w:asciiTheme="minorHAnsi" w:eastAsiaTheme="minorEastAsia" w:hAnsiTheme="minorHAnsi" w:cstheme="minorBidi"/>
+          <w:sz w:val="22"/>
+          <w:szCs w:val="22"/>
+          <w:lang w:val="es-ES"/>
+        </w:rPr>
+      </w:pPr>
+      <w:hyperlink w:anchor="_Toc484026762" w:history="1">
+        <w:r>
+          <w:rPr>
+            <w:rStyle w:val="Hipervnculo"/>
+          </w:rPr>
+          <w:t>2.4.3</w:t>
+        </w:r>
+        <w:r>
+          <w:rPr>
+            <w:rFonts w:asciiTheme="minorHAnsi" w:eastAsiaTheme="minorEastAsia" w:hAnsiTheme="minorHAnsi" w:cstheme="minorBidi"/>
+            <w:sz w:val="22"/>
+            <w:szCs w:val="22"/>
+            <w:lang w:val="es-ES"/>
+          </w:rPr>
+          <w:tab/>
+        </w:r>
+        <w:r>
+          <w:rPr>
+            <w:rStyle w:val="Hipervnculo"/>
+          </w:rPr>
           <w:t>Chance</w:t>
         </w:r>
         <w:r>
@@ -2797,7 +2863,7 @@
           <w:rPr>
             <w:webHidden/>
           </w:rPr>
-          <w:instrText xml:space="preserve"> PAGEREF _Toc484018624 \h </w:instrText>
+          <w:instrText xml:space="preserve"> PAGEREF _Toc484026762 \h </w:instrText>
         </w:r>
         <w:r>
           <w:rPr>
@@ -2814,7 +2880,7 @@
           <w:rPr>
             <w:webHidden/>
           </w:rPr>
-          <w:t>14</w:t>
+          <w:t>16</w:t>
         </w:r>
         <w:r>
           <w:rPr>
@@ -2836,7 +2902,7 @@
           <w:lang w:val="es-ES"/>
         </w:rPr>
       </w:pPr>
-      <w:hyperlink w:anchor="_Toc484018625" w:history="1">
+      <w:hyperlink w:anchor="_Toc484026763" w:history="1">
         <w:r>
           <w:rPr>
             <w:rStyle w:val="Hipervnculo"/>
@@ -2863,7 +2929,7 @@
             <w:noProof/>
             <w:webHidden/>
           </w:rPr>
-          <w:instrText xml:space="preserve"> PAGEREF _Toc484018625 \h </w:instrText>
+          <w:instrText xml:space="preserve"> PAGEREF _Toc484026763 \h </w:instrText>
         </w:r>
         <w:r>
           <w:rPr>
@@ -2883,7 +2949,7 @@
             <w:noProof/>
             <w:webHidden/>
           </w:rPr>
-          <w:t>15</w:t>
+          <w:t>17</w:t>
         </w:r>
         <w:r>
           <w:rPr>
@@ -2904,7 +2970,7 @@
           <w:lang w:val="es-ES"/>
         </w:rPr>
       </w:pPr>
-      <w:hyperlink w:anchor="_Toc484018626" w:history="1">
+      <w:hyperlink w:anchor="_Toc484026764" w:history="1">
         <w:r>
           <w:rPr>
             <w:rStyle w:val="Hipervnculo"/>
@@ -2942,7 +3008,7 @@
           <w:rPr>
             <w:webHidden/>
           </w:rPr>
-          <w:instrText xml:space="preserve"> PAGEREF _Toc484018626 \h </w:instrText>
+          <w:instrText xml:space="preserve"> PAGEREF _Toc484026764 \h </w:instrText>
         </w:r>
         <w:r>
           <w:rPr>
@@ -2959,7 +3025,7 @@
           <w:rPr>
             <w:webHidden/>
           </w:rPr>
-          <w:t>15</w:t>
+          <w:t>17</w:t>
         </w:r>
         <w:r>
           <w:rPr>
@@ -2979,7 +3045,7 @@
           <w:lang w:val="es-ES"/>
         </w:rPr>
       </w:pPr>
-      <w:hyperlink w:anchor="_Toc484018627" w:history="1">
+      <w:hyperlink w:anchor="_Toc484026765" w:history="1">
         <w:r>
           <w:rPr>
             <w:rStyle w:val="Hipervnculo"/>
@@ -2999,7 +3065,7 @@
           <w:rPr>
             <w:rStyle w:val="Hipervnculo"/>
           </w:rPr>
-          <w:t>Columna izquierda</w:t>
+          <w:t>Ventana de información</w:t>
         </w:r>
         <w:r>
           <w:rPr>
@@ -3017,7 +3083,7 @@
           <w:rPr>
             <w:webHidden/>
           </w:rPr>
-          <w:instrText xml:space="preserve"> PAGEREF _Toc484018627 \h </w:instrText>
+          <w:instrText xml:space="preserve"> PAGEREF _Toc484026765 \h </w:instrText>
         </w:r>
         <w:r>
           <w:rPr>
@@ -3034,7 +3100,7 @@
           <w:rPr>
             <w:webHidden/>
           </w:rPr>
-          <w:t>16</w:t>
+          <w:t>18</w:t>
         </w:r>
         <w:r>
           <w:rPr>
@@ -3054,7 +3120,7 @@
           <w:lang w:val="es-ES"/>
         </w:rPr>
       </w:pPr>
-      <w:hyperlink w:anchor="_Toc484018628" w:history="1">
+      <w:hyperlink w:anchor="_Toc484026766" w:history="1">
         <w:r>
           <w:rPr>
             <w:rStyle w:val="Hipervnculo"/>
@@ -3074,7 +3140,7 @@
           <w:rPr>
             <w:rStyle w:val="Hipervnculo"/>
           </w:rPr>
-          <w:t>Columna derecha</w:t>
+          <w:t>Columna izquierda</w:t>
         </w:r>
         <w:r>
           <w:rPr>
@@ -3092,7 +3158,7 @@
           <w:rPr>
             <w:webHidden/>
           </w:rPr>
-          <w:instrText xml:space="preserve"> PAGEREF _Toc484018628 \h </w:instrText>
+          <w:instrText xml:space="preserve"> PAGEREF _Toc484026766 \h </w:instrText>
         </w:r>
         <w:r>
           <w:rPr>
@@ -3109,7 +3175,7 @@
           <w:rPr>
             <w:webHidden/>
           </w:rPr>
-          <w:t>17</w:t>
+          <w:t>19</w:t>
         </w:r>
         <w:r>
           <w:rPr>
@@ -3129,7 +3195,7 @@
           <w:lang w:val="es-ES"/>
         </w:rPr>
       </w:pPr>
-      <w:hyperlink w:anchor="_Toc484018629" w:history="1">
+      <w:hyperlink w:anchor="_Toc484026767" w:history="1">
         <w:r>
           <w:rPr>
             <w:rStyle w:val="Hipervnculo"/>
@@ -3149,7 +3215,7 @@
           <w:rPr>
             <w:rStyle w:val="Hipervnculo"/>
           </w:rPr>
-          <w:t>Barra inferior</w:t>
+          <w:t>Columna derecha</w:t>
         </w:r>
         <w:r>
           <w:rPr>
@@ -3167,7 +3233,7 @@
           <w:rPr>
             <w:webHidden/>
           </w:rPr>
-          <w:instrText xml:space="preserve"> PAGEREF _Toc484018629 \h </w:instrText>
+          <w:instrText xml:space="preserve"> PAGEREF _Toc484026767 \h </w:instrText>
         </w:r>
         <w:r>
           <w:rPr>
@@ -3184,7 +3250,7 @@
           <w:rPr>
             <w:webHidden/>
           </w:rPr>
-          <w:t>17</w:t>
+          <w:t>21</w:t>
         </w:r>
         <w:r>
           <w:rPr>
@@ -3204,7 +3270,7 @@
           <w:lang w:val="es-ES"/>
         </w:rPr>
       </w:pPr>
-      <w:hyperlink w:anchor="_Toc484018630" w:history="1">
+      <w:hyperlink w:anchor="_Toc484026768" w:history="1">
         <w:r>
           <w:rPr>
             <w:rStyle w:val="Hipervnculo"/>
@@ -3224,7 +3290,7 @@
           <w:rPr>
             <w:rStyle w:val="Hipervnculo"/>
           </w:rPr>
-          <w:t>Ventana de información</w:t>
+          <w:t>Barra inferior</w:t>
         </w:r>
         <w:r>
           <w:rPr>
@@ -3242,7 +3308,7 @@
           <w:rPr>
             <w:webHidden/>
           </w:rPr>
-          <w:instrText xml:space="preserve"> PAGEREF _Toc484018630 \h </w:instrText>
+          <w:instrText xml:space="preserve"> PAGEREF _Toc484026768 \h </w:instrText>
         </w:r>
         <w:r>
           <w:rPr>
@@ -3259,7 +3325,7 @@
           <w:rPr>
             <w:webHidden/>
           </w:rPr>
-          <w:t>17</w:t>
+          <w:t>22</w:t>
         </w:r>
         <w:r>
           <w:rPr>
@@ -3279,7 +3345,7 @@
           <w:lang w:val="es-ES"/>
         </w:rPr>
       </w:pPr>
-      <w:hyperlink w:anchor="_Toc484018631" w:history="1">
+      <w:hyperlink w:anchor="_Toc484026769" w:history="1">
         <w:r>
           <w:rPr>
             <w:rStyle w:val="Hipervnculo"/>
@@ -3317,7 +3383,7 @@
           <w:rPr>
             <w:webHidden/>
           </w:rPr>
-          <w:instrText xml:space="preserve"> PAGEREF _Toc484018631 \h </w:instrText>
+          <w:instrText xml:space="preserve"> PAGEREF _Toc484026769 \h </w:instrText>
         </w:r>
         <w:r>
           <w:rPr>
@@ -3334,7 +3400,7 @@
           <w:rPr>
             <w:webHidden/>
           </w:rPr>
-          <w:t>17</w:t>
+          <w:t>22</w:t>
         </w:r>
         <w:r>
           <w:rPr>
@@ -3356,7 +3422,7 @@
           <w:lang w:val="es-ES"/>
         </w:rPr>
       </w:pPr>
-      <w:hyperlink w:anchor="_Toc484018632" w:history="1">
+      <w:hyperlink w:anchor="_Toc484026770" w:history="1">
         <w:r>
           <w:rPr>
             <w:rStyle w:val="Hipervnculo"/>
@@ -3383,7 +3449,7 @@
             <w:noProof/>
             <w:webHidden/>
           </w:rPr>
-          <w:instrText xml:space="preserve"> PAGEREF _Toc484018632 \h </w:instrText>
+          <w:instrText xml:space="preserve"> PAGEREF _Toc484026770 \h </w:instrText>
         </w:r>
         <w:r>
           <w:rPr>
@@ -3403,7 +3469,7 @@
             <w:noProof/>
             <w:webHidden/>
           </w:rPr>
-          <w:t>18</w:t>
+          <w:t>23</w:t>
         </w:r>
         <w:r>
           <w:rPr>
@@ -3426,7 +3492,7 @@
           <w:lang w:val="es-ES"/>
         </w:rPr>
       </w:pPr>
-      <w:hyperlink w:anchor="_Toc484018633" w:history="1">
+      <w:hyperlink w:anchor="_Toc484026771" w:history="1">
         <w:r>
           <w:rPr>
             <w:rStyle w:val="Hipervnculo"/>
@@ -3453,7 +3519,7 @@
             <w:noProof/>
             <w:webHidden/>
           </w:rPr>
-          <w:instrText xml:space="preserve"> PAGEREF _Toc484018633 \h </w:instrText>
+          <w:instrText xml:space="preserve"> PAGEREF _Toc484026771 \h </w:instrText>
         </w:r>
         <w:r>
           <w:rPr>
@@ -3473,7 +3539,7 @@
             <w:noProof/>
             <w:webHidden/>
           </w:rPr>
-          <w:t>19</w:t>
+          <w:t>24</w:t>
         </w:r>
         <w:r>
           <w:rPr>
@@ -3496,7 +3562,7 @@
           <w:lang w:val="es-ES"/>
         </w:rPr>
       </w:pPr>
-      <w:hyperlink w:anchor="_Toc484018634" w:history="1">
+      <w:hyperlink w:anchor="_Toc484026772" w:history="1">
         <w:r>
           <w:rPr>
             <w:rStyle w:val="Hipervnculo"/>
@@ -3523,7 +3589,7 @@
             <w:noProof/>
             <w:webHidden/>
           </w:rPr>
-          <w:instrText xml:space="preserve"> PAGEREF _Toc484018634 \h </w:instrText>
+          <w:instrText xml:space="preserve"> PAGEREF _Toc484026772 \h </w:instrText>
         </w:r>
         <w:r>
           <w:rPr>
@@ -3543,7 +3609,7 @@
             <w:noProof/>
             <w:webHidden/>
           </w:rPr>
-          <w:t>20</w:t>
+          <w:t>25</w:t>
         </w:r>
         <w:r>
           <w:rPr>
@@ -3566,7 +3632,7 @@
           <w:lang w:val="es-ES"/>
         </w:rPr>
       </w:pPr>
-      <w:hyperlink w:anchor="_Toc484018635" w:history="1">
+      <w:hyperlink w:anchor="_Toc484026773" w:history="1">
         <w:r>
           <w:rPr>
             <w:rStyle w:val="Hipervnculo"/>
@@ -3594,7 +3660,7 @@
             <w:noProof/>
             <w:webHidden/>
           </w:rPr>
-          <w:instrText xml:space="preserve"> PAGEREF _Toc484018635 \h </w:instrText>
+          <w:instrText xml:space="preserve"> PAGEREF _Toc484026773 \h </w:instrText>
         </w:r>
         <w:r>
           <w:rPr>
@@ -3614,7 +3680,7 @@
             <w:noProof/>
             <w:webHidden/>
           </w:rPr>
-          <w:t>21</w:t>
+          <w:t>26</w:t>
         </w:r>
         <w:r>
           <w:rPr>
@@ -3635,7 +3701,7 @@
           <w:lang w:val="es-ES"/>
         </w:rPr>
       </w:pPr>
-      <w:hyperlink w:anchor="_Toc484018636" w:history="1">
+      <w:hyperlink w:anchor="_Toc484026774" w:history="1">
         <w:r>
           <w:rPr>
             <w:rStyle w:val="Hipervnculo"/>
@@ -3675,7 +3741,7 @@
           <w:rPr>
             <w:webHidden/>
           </w:rPr>
-          <w:instrText xml:space="preserve"> PAGEREF _Toc484018636 \h </w:instrText>
+          <w:instrText xml:space="preserve"> PAGEREF _Toc484026774 \h </w:instrText>
         </w:r>
         <w:r>
           <w:rPr>
@@ -3692,7 +3758,7 @@
           <w:rPr>
             <w:webHidden/>
           </w:rPr>
-          <w:t>21</w:t>
+          <w:t>26</w:t>
         </w:r>
         <w:r>
           <w:rPr>
@@ -3714,7 +3780,7 @@
           <w:lang w:val="es-ES"/>
         </w:rPr>
       </w:pPr>
-      <w:hyperlink w:anchor="_Toc484018637" w:history="1">
+      <w:hyperlink w:anchor="_Toc484026775" w:history="1">
         <w:r>
           <w:rPr>
             <w:rStyle w:val="Hipervnculo"/>
@@ -3741,7 +3807,7 @@
             <w:noProof/>
             <w:webHidden/>
           </w:rPr>
-          <w:instrText xml:space="preserve"> PAGEREF _Toc484018637 \h </w:instrText>
+          <w:instrText xml:space="preserve"> PAGEREF _Toc484026775 \h </w:instrText>
         </w:r>
         <w:r>
           <w:rPr>
@@ -3761,7 +3827,7 @@
             <w:noProof/>
             <w:webHidden/>
           </w:rPr>
-          <w:t>22</w:t>
+          <w:t>27</w:t>
         </w:r>
         <w:r>
           <w:rPr>
@@ -3782,7 +3848,7 @@
           <w:lang w:val="es-ES"/>
         </w:rPr>
       </w:pPr>
-      <w:hyperlink w:anchor="_Toc484018638" w:history="1">
+      <w:hyperlink w:anchor="_Toc484026776" w:history="1">
         <w:r>
           <w:rPr>
             <w:rStyle w:val="Hipervnculo"/>
@@ -3820,7 +3886,7 @@
           <w:rPr>
             <w:webHidden/>
           </w:rPr>
-          <w:instrText xml:space="preserve"> PAGEREF _Toc484018638 \h </w:instrText>
+          <w:instrText xml:space="preserve"> PAGEREF _Toc484026776 \h </w:instrText>
         </w:r>
         <w:r>
           <w:rPr>
@@ -3837,7 +3903,7 @@
           <w:rPr>
             <w:webHidden/>
           </w:rPr>
-          <w:t>22</w:t>
+          <w:t>27</w:t>
         </w:r>
         <w:r>
           <w:rPr>
@@ -3859,7 +3925,7 @@
           <w:lang w:val="es-ES"/>
         </w:rPr>
       </w:pPr>
-      <w:hyperlink w:anchor="_Toc484018639" w:history="1">
+      <w:hyperlink w:anchor="_Toc484026777" w:history="1">
         <w:r>
           <w:rPr>
             <w:rStyle w:val="Hipervnculo"/>
@@ -3887,7 +3953,7 @@
             <w:noProof/>
             <w:webHidden/>
           </w:rPr>
-          <w:instrText xml:space="preserve"> PAGEREF _Toc484018639 \h </w:instrText>
+          <w:instrText xml:space="preserve"> PAGEREF _Toc484026777 \h </w:instrText>
         </w:r>
         <w:r>
           <w:rPr>
@@ -3907,7 +3973,7 @@
             <w:noProof/>
             <w:webHidden/>
           </w:rPr>
-          <w:t>23</w:t>
+          <w:t>28</w:t>
         </w:r>
         <w:r>
           <w:rPr>
@@ -3996,7 +4062,7 @@
       <w:r>
         <w:fldChar w:fldCharType="separate"/>
       </w:r>
-      <w:hyperlink w:anchor="_Toc484018640" w:history="1">
+      <w:hyperlink w:anchor="_Toc484026778" w:history="1">
         <w:r>
           <w:rPr>
             <w:rStyle w:val="Hipervnculo"/>
@@ -4023,7 +4089,7 @@
             <w:noProof/>
             <w:webHidden/>
           </w:rPr>
-          <w:instrText xml:space="preserve"> PAGEREF _Toc484018640 \h </w:instrText>
+          <w:instrText xml:space="preserve"> PAGEREF _Toc484026778 \h </w:instrText>
         </w:r>
         <w:r>
           <w:rPr>
@@ -4065,7 +4131,7 @@
           <w:lang w:val="es-ES"/>
         </w:rPr>
       </w:pPr>
-      <w:hyperlink w:anchor="_Toc484018641" w:history="1">
+      <w:hyperlink w:anchor="_Toc484026779" w:history="1">
         <w:r>
           <w:rPr>
             <w:rStyle w:val="Hipervnculo"/>
@@ -4092,7 +4158,7 @@
             <w:noProof/>
             <w:webHidden/>
           </w:rPr>
-          <w:instrText xml:space="preserve"> PAGEREF _Toc484018641 \h </w:instrText>
+          <w:instrText xml:space="preserve"> PAGEREF _Toc484026779 \h </w:instrText>
         </w:r>
         <w:r>
           <w:rPr>
@@ -4134,7 +4200,7 @@
           <w:lang w:val="es-ES"/>
         </w:rPr>
       </w:pPr>
-      <w:hyperlink w:anchor="_Toc484018642" w:history="1">
+      <w:hyperlink w:anchor="_Toc484026780" w:history="1">
         <w:r>
           <w:rPr>
             <w:rStyle w:val="Hipervnculo"/>
@@ -4161,7 +4227,7 @@
             <w:noProof/>
             <w:webHidden/>
           </w:rPr>
-          <w:instrText xml:space="preserve"> PAGEREF _Toc484018642 \h </w:instrText>
+          <w:instrText xml:space="preserve"> PAGEREF _Toc484026780 \h </w:instrText>
         </w:r>
         <w:r>
           <w:rPr>
@@ -4203,7 +4269,7 @@
           <w:lang w:val="es-ES"/>
         </w:rPr>
       </w:pPr>
-      <w:hyperlink w:anchor="_Toc484018643" w:history="1">
+      <w:hyperlink w:anchor="_Toc484026781" w:history="1">
         <w:r>
           <w:rPr>
             <w:rStyle w:val="Hipervnculo"/>
@@ -4230,7 +4296,7 @@
             <w:noProof/>
             <w:webHidden/>
           </w:rPr>
-          <w:instrText xml:space="preserve"> PAGEREF _Toc484018643 \h </w:instrText>
+          <w:instrText xml:space="preserve"> PAGEREF _Toc484026781 \h </w:instrText>
         </w:r>
         <w:r>
           <w:rPr>
@@ -4250,7 +4316,7 @@
             <w:noProof/>
             <w:webHidden/>
           </w:rPr>
-          <w:t>8</w:t>
+          <w:t>9</w:t>
         </w:r>
         <w:r>
           <w:rPr>
@@ -4272,7 +4338,7 @@
           <w:lang w:val="es-ES"/>
         </w:rPr>
       </w:pPr>
-      <w:hyperlink w:anchor="_Toc484018644" w:history="1">
+      <w:hyperlink w:anchor="_Toc484026782" w:history="1">
         <w:r>
           <w:rPr>
             <w:rStyle w:val="Hipervnculo"/>
@@ -4299,7 +4365,7 @@
             <w:noProof/>
             <w:webHidden/>
           </w:rPr>
-          <w:instrText xml:space="preserve"> PAGEREF _Toc484018644 \h </w:instrText>
+          <w:instrText xml:space="preserve"> PAGEREF _Toc484026782 \h </w:instrText>
         </w:r>
         <w:r>
           <w:rPr>
@@ -4319,7 +4385,7 @@
             <w:noProof/>
             <w:webHidden/>
           </w:rPr>
-          <w:t>10</w:t>
+          <w:t>11</w:t>
         </w:r>
         <w:r>
           <w:rPr>
@@ -4341,7 +4407,7 @@
           <w:lang w:val="es-ES"/>
         </w:rPr>
       </w:pPr>
-      <w:hyperlink w:anchor="_Toc484018645" w:history="1">
+      <w:hyperlink w:anchor="_Toc484026783" w:history="1">
         <w:r>
           <w:rPr>
             <w:rStyle w:val="Hipervnculo"/>
@@ -4368,7 +4434,7 @@
             <w:noProof/>
             <w:webHidden/>
           </w:rPr>
-          <w:instrText xml:space="preserve"> PAGEREF _Toc484018645 \h </w:instrText>
+          <w:instrText xml:space="preserve"> PAGEREF _Toc484026783 \h </w:instrText>
         </w:r>
         <w:r>
           <w:rPr>
@@ -4388,7 +4454,7 @@
             <w:noProof/>
             <w:webHidden/>
           </w:rPr>
-          <w:t>11</w:t>
+          <w:t>12</w:t>
         </w:r>
         <w:r>
           <w:rPr>
@@ -4410,13 +4476,13 @@
           <w:lang w:val="es-ES"/>
         </w:rPr>
       </w:pPr>
-      <w:hyperlink w:anchor="_Toc484018646" w:history="1">
+      <w:hyperlink w:anchor="_Toc484026784" w:history="1">
         <w:r>
           <w:rPr>
             <w:rStyle w:val="Hipervnculo"/>
             <w:noProof/>
           </w:rPr>
-          <w:t>Figura 2.3.2: Logo de jQuery</w:t>
+          <w:t>Figura 2.3.1: Logo de Pure</w:t>
         </w:r>
         <w:r>
           <w:rPr>
@@ -4437,7 +4503,7 @@
             <w:noProof/>
             <w:webHidden/>
           </w:rPr>
-          <w:instrText xml:space="preserve"> PAGEREF _Toc484018646 \h </w:instrText>
+          <w:instrText xml:space="preserve"> PAGEREF _Toc484026784 \h </w:instrText>
         </w:r>
         <w:r>
           <w:rPr>
@@ -4479,13 +4545,13 @@
           <w:lang w:val="es-ES"/>
         </w:rPr>
       </w:pPr>
-      <w:hyperlink w:anchor="_Toc484018647" w:history="1">
+      <w:hyperlink w:anchor="_Toc484026785" w:history="1">
         <w:r>
           <w:rPr>
             <w:rStyle w:val="Hipervnculo"/>
             <w:noProof/>
           </w:rPr>
-          <w:t>Figura 2.3.3: Logo de Chance</w:t>
+          <w:t>Figura 2.4.1: Logo de jQuery</w:t>
         </w:r>
         <w:r>
           <w:rPr>
@@ -4506,7 +4572,7 @@
             <w:noProof/>
             <w:webHidden/>
           </w:rPr>
-          <w:instrText xml:space="preserve"> PAGEREF _Toc484018647 \h </w:instrText>
+          <w:instrText xml:space="preserve"> PAGEREF _Toc484026785 \h </w:instrText>
         </w:r>
         <w:r>
           <w:rPr>
@@ -4548,13 +4614,13 @@
           <w:lang w:val="es-ES"/>
         </w:rPr>
       </w:pPr>
-      <w:hyperlink w:anchor="_Toc484018648" w:history="1">
+      <w:hyperlink w:anchor="_Toc484026786" w:history="1">
         <w:r>
           <w:rPr>
             <w:rStyle w:val="Hipervnculo"/>
             <w:noProof/>
           </w:rPr>
-          <w:t>Figura 3.1.1: Ventana principal de Comilona</w:t>
+          <w:t>Figura 2.4.2: Logo de Chance</w:t>
         </w:r>
         <w:r>
           <w:rPr>
@@ -4575,7 +4641,7 @@
             <w:noProof/>
             <w:webHidden/>
           </w:rPr>
-          <w:instrText xml:space="preserve"> PAGEREF _Toc484018648 \h </w:instrText>
+          <w:instrText xml:space="preserve"> PAGEREF _Toc484026786 \h </w:instrText>
         </w:r>
         <w:r>
           <w:rPr>
@@ -4595,7 +4661,7 @@
             <w:noProof/>
             <w:webHidden/>
           </w:rPr>
-          <w:t>15</w:t>
+          <w:t>16</w:t>
         </w:r>
         <w:r>
           <w:rPr>
@@ -4605,44 +4671,6 @@
           <w:fldChar w:fldCharType="end"/>
         </w:r>
       </w:hyperlink>
-    </w:p>
-    <w:p>
-      <w:pPr>
-        <w:pStyle w:val="Prrafo"/>
-        <w:rPr>
-          <w:lang w:val="es-ES"/>
-        </w:rPr>
-      </w:pPr>
-      <w:r>
-        <w:fldChar w:fldCharType="end"/>
-      </w:r>
-    </w:p>
-    <w:p>
-      <w:pPr>
-        <w:jc w:val="left"/>
-      </w:pPr>
-      <w:r>
-        <w:br w:type="page"/>
-      </w:r>
-    </w:p>
-    <w:p>
-      <w:pPr>
-        <w:pStyle w:val="Ttuloindependiente"/>
-      </w:pPr>
-      <w:proofErr w:type="spellStart"/>
-      <w:r>
-        <w:lastRenderedPageBreak/>
-        <w:t>Índice</w:t>
-      </w:r>
-      <w:proofErr w:type="spellEnd"/>
-      <w:r>
-        <w:t xml:space="preserve"> de </w:t>
-      </w:r>
-      <w:proofErr w:type="spellStart"/>
-      <w:r>
-        <w:t>tablas</w:t>
-      </w:r>
-      <w:proofErr w:type="spellEnd"/>
     </w:p>
     <w:p>
       <w:pPr>
@@ -4655,30 +4683,13 @@
           <w:lang w:val="es-ES"/>
         </w:rPr>
       </w:pPr>
-      <w:r>
-        <w:fldChar w:fldCharType="begin"/>
-      </w:r>
-      <w:r>
-        <w:instrText xml:space="preserve"> TOC \h \z \c "Tabla" </w:instrText>
-      </w:r>
-      <w:r>
-        <w:fldChar w:fldCharType="separate"/>
-      </w:r>
-      <w:hyperlink w:anchor="_Toc484018649" w:history="1">
+      <w:hyperlink w:anchor="_Toc484026787" w:history="1">
         <w:r>
           <w:rPr>
             <w:rStyle w:val="Hipervnculo"/>
             <w:noProof/>
           </w:rPr>
-          <w:t>Tabla 1.1</w:t>
-        </w:r>
-        <w:r>
-          <w:rPr>
-            <w:rStyle w:val="Hipervnculo"/>
-            <w:noProof/>
-          </w:rPr>
-          <w:noBreakHyphen/>
-          <w:t>1: Iniciativas para la promoción del pensamiento computacional</w:t>
+          <w:t>Figura 3.1.1: Ventana principal de Comilona</w:t>
         </w:r>
         <w:r>
           <w:rPr>
@@ -4699,7 +4710,7 @@
             <w:noProof/>
             <w:webHidden/>
           </w:rPr>
-          <w:instrText xml:space="preserve"> PAGEREF _Toc484018649 \h </w:instrText>
+          <w:instrText xml:space="preserve"> PAGEREF _Toc484026787 \h </w:instrText>
         </w:r>
         <w:r>
           <w:rPr>
@@ -4719,7 +4730,7 @@
             <w:noProof/>
             <w:webHidden/>
           </w:rPr>
-          <w:t>3</w:t>
+          <w:t>18</w:t>
         </w:r>
         <w:r>
           <w:rPr>
@@ -4741,7 +4752,269 @@
           <w:lang w:val="es-ES"/>
         </w:rPr>
       </w:pPr>
-      <w:hyperlink w:anchor="_Toc484018650" w:history="1">
+      <w:hyperlink w:anchor="_Toc484026788" w:history="1">
+        <w:r>
+          <w:rPr>
+            <w:rStyle w:val="Hipervnculo"/>
+            <w:noProof/>
+          </w:rPr>
+          <w:t>Figura 3.2.1: Ejemplo de ventana informativa para uno de los ejercicios</w:t>
+        </w:r>
+        <w:r>
+          <w:rPr>
+            <w:noProof/>
+            <w:webHidden/>
+          </w:rPr>
+          <w:tab/>
+        </w:r>
+        <w:r>
+          <w:rPr>
+            <w:noProof/>
+            <w:webHidden/>
+          </w:rPr>
+          <w:fldChar w:fldCharType="begin"/>
+        </w:r>
+        <w:r>
+          <w:rPr>
+            <w:noProof/>
+            <w:webHidden/>
+          </w:rPr>
+          <w:instrText xml:space="preserve"> PAGEREF _Toc484026788 \h </w:instrText>
+        </w:r>
+        <w:r>
+          <w:rPr>
+            <w:noProof/>
+            <w:webHidden/>
+          </w:rPr>
+        </w:r>
+        <w:r>
+          <w:rPr>
+            <w:noProof/>
+            <w:webHidden/>
+          </w:rPr>
+          <w:fldChar w:fldCharType="separate"/>
+        </w:r>
+        <w:r>
+          <w:rPr>
+            <w:noProof/>
+            <w:webHidden/>
+          </w:rPr>
+          <w:t>19</w:t>
+        </w:r>
+        <w:r>
+          <w:rPr>
+            <w:noProof/>
+            <w:webHidden/>
+          </w:rPr>
+          <w:fldChar w:fldCharType="end"/>
+        </w:r>
+      </w:hyperlink>
+    </w:p>
+    <w:p>
+      <w:pPr>
+        <w:pStyle w:val="Tabladeilustraciones"/>
+        <w:rPr>
+          <w:rFonts w:asciiTheme="minorHAnsi" w:eastAsiaTheme="minorEastAsia" w:hAnsiTheme="minorHAnsi" w:cstheme="minorBidi"/>
+          <w:noProof/>
+          <w:sz w:val="22"/>
+          <w:szCs w:val="22"/>
+          <w:lang w:val="es-ES"/>
+        </w:rPr>
+      </w:pPr>
+      <w:hyperlink w:anchor="_Toc484026789" w:history="1">
+        <w:r>
+          <w:rPr>
+            <w:rStyle w:val="Hipervnculo"/>
+            <w:noProof/>
+          </w:rPr>
+          <w:t>Figura 3.3.1: Ejemplo de la columna izquierda en Comilona</w:t>
+        </w:r>
+        <w:r>
+          <w:rPr>
+            <w:noProof/>
+            <w:webHidden/>
+          </w:rPr>
+          <w:tab/>
+        </w:r>
+        <w:r>
+          <w:rPr>
+            <w:noProof/>
+            <w:webHidden/>
+          </w:rPr>
+          <w:fldChar w:fldCharType="begin"/>
+        </w:r>
+        <w:r>
+          <w:rPr>
+            <w:noProof/>
+            <w:webHidden/>
+          </w:rPr>
+          <w:instrText xml:space="preserve"> PAGEREF _Toc484026789 \h </w:instrText>
+        </w:r>
+        <w:r>
+          <w:rPr>
+            <w:noProof/>
+            <w:webHidden/>
+          </w:rPr>
+        </w:r>
+        <w:r>
+          <w:rPr>
+            <w:noProof/>
+            <w:webHidden/>
+          </w:rPr>
+          <w:fldChar w:fldCharType="separate"/>
+        </w:r>
+        <w:r>
+          <w:rPr>
+            <w:noProof/>
+            <w:webHidden/>
+          </w:rPr>
+          <w:t>21</w:t>
+        </w:r>
+        <w:r>
+          <w:rPr>
+            <w:noProof/>
+            <w:webHidden/>
+          </w:rPr>
+          <w:fldChar w:fldCharType="end"/>
+        </w:r>
+      </w:hyperlink>
+    </w:p>
+    <w:p>
+      <w:pPr>
+        <w:pStyle w:val="Prrafo"/>
+        <w:rPr>
+          <w:lang w:val="es-ES"/>
+        </w:rPr>
+      </w:pPr>
+      <w:r>
+        <w:fldChar w:fldCharType="end"/>
+      </w:r>
+    </w:p>
+    <w:p>
+      <w:pPr>
+        <w:jc w:val="left"/>
+      </w:pPr>
+      <w:r>
+        <w:br w:type="page"/>
+      </w:r>
+    </w:p>
+    <w:p>
+      <w:pPr>
+        <w:pStyle w:val="Ttuloindependiente"/>
+      </w:pPr>
+      <w:proofErr w:type="spellStart"/>
+      <w:r>
+        <w:lastRenderedPageBreak/>
+        <w:t>Índice</w:t>
+      </w:r>
+      <w:proofErr w:type="spellEnd"/>
+      <w:r>
+        <w:t xml:space="preserve"> de </w:t>
+      </w:r>
+      <w:proofErr w:type="spellStart"/>
+      <w:r>
+        <w:t>tablas</w:t>
+      </w:r>
+      <w:proofErr w:type="spellEnd"/>
+    </w:p>
+    <w:p>
+      <w:pPr>
+        <w:pStyle w:val="Tabladeilustraciones"/>
+        <w:rPr>
+          <w:rFonts w:asciiTheme="minorHAnsi" w:eastAsiaTheme="minorEastAsia" w:hAnsiTheme="minorHAnsi" w:cstheme="minorBidi"/>
+          <w:noProof/>
+          <w:sz w:val="22"/>
+          <w:szCs w:val="22"/>
+          <w:lang w:val="es-ES"/>
+        </w:rPr>
+      </w:pPr>
+      <w:r>
+        <w:fldChar w:fldCharType="begin"/>
+      </w:r>
+      <w:r>
+        <w:instrText xml:space="preserve"> TOC \h \z \c "Tabla" </w:instrText>
+      </w:r>
+      <w:r>
+        <w:fldChar w:fldCharType="separate"/>
+      </w:r>
+      <w:hyperlink w:anchor="_Toc484026790" w:history="1">
+        <w:r>
+          <w:rPr>
+            <w:rStyle w:val="Hipervnculo"/>
+            <w:noProof/>
+          </w:rPr>
+          <w:t>Tabla 1.1</w:t>
+        </w:r>
+        <w:r>
+          <w:rPr>
+            <w:rStyle w:val="Hipervnculo"/>
+            <w:noProof/>
+          </w:rPr>
+          <w:noBreakHyphen/>
+          <w:t>1: Iniciativas para la promoción del pensamiento computacional</w:t>
+        </w:r>
+        <w:r>
+          <w:rPr>
+            <w:noProof/>
+            <w:webHidden/>
+          </w:rPr>
+          <w:tab/>
+        </w:r>
+        <w:r>
+          <w:rPr>
+            <w:noProof/>
+            <w:webHidden/>
+          </w:rPr>
+          <w:fldChar w:fldCharType="begin"/>
+        </w:r>
+        <w:r>
+          <w:rPr>
+            <w:noProof/>
+            <w:webHidden/>
+          </w:rPr>
+          <w:instrText xml:space="preserve"> PAGEREF _Toc484026790 \h </w:instrText>
+        </w:r>
+        <w:r>
+          <w:rPr>
+            <w:noProof/>
+            <w:webHidden/>
+          </w:rPr>
+        </w:r>
+        <w:r>
+          <w:rPr>
+            <w:noProof/>
+            <w:webHidden/>
+          </w:rPr>
+          <w:fldChar w:fldCharType="separate"/>
+        </w:r>
+        <w:r>
+          <w:rPr>
+            <w:noProof/>
+            <w:webHidden/>
+          </w:rPr>
+          <w:t>3</w:t>
+        </w:r>
+        <w:r>
+          <w:rPr>
+            <w:noProof/>
+            <w:webHidden/>
+          </w:rPr>
+          <w:fldChar w:fldCharType="end"/>
+        </w:r>
+      </w:hyperlink>
+    </w:p>
+    <w:p>
+      <w:pPr>
+        <w:pStyle w:val="Tabladeilustraciones"/>
+        <w:rPr>
+          <w:rFonts w:asciiTheme="minorHAnsi" w:eastAsiaTheme="minorEastAsia" w:hAnsiTheme="minorHAnsi" w:cstheme="minorBidi"/>
+          <w:noProof/>
+          <w:sz w:val="22"/>
+          <w:szCs w:val="22"/>
+          <w:lang w:val="es-ES"/>
+        </w:rPr>
+      </w:pPr>
+      <w:hyperlink w:anchor="_Toc484026791" w:history="1">
         <w:r>
           <w:rPr>
             <w:rStyle w:val="Hipervnculo"/>
@@ -4776,7 +5049,7 @@
             <w:noProof/>
             <w:webHidden/>
           </w:rPr>
-          <w:instrText xml:space="preserve"> PAGEREF _Toc484018650 \h </w:instrText>
+          <w:instrText xml:space="preserve"> PAGEREF _Toc484026791 \h </w:instrText>
         </w:r>
         <w:r>
           <w:rPr>
@@ -4796,7 +5069,7 @@
             <w:noProof/>
             <w:webHidden/>
           </w:rPr>
-          <w:t>22</w:t>
+          <w:t>27</w:t>
         </w:r>
         <w:r>
           <w:rPr>
@@ -4854,7 +5127,7 @@
         <w:lastRenderedPageBreak/>
         <w:br/>
       </w:r>
-      <w:bookmarkStart w:id="0" w:name="_Toc484018613"/>
+      <w:bookmarkStart w:id="0" w:name="_Toc484026750"/>
       <w:r>
         <w:t>Introducción</w:t>
       </w:r>
@@ -5115,7 +5388,7 @@
       <w:pPr>
         <w:pStyle w:val="Ttulo3"/>
       </w:pPr>
-      <w:bookmarkStart w:id="1" w:name="_Toc484018614"/>
+      <w:bookmarkStart w:id="1" w:name="_Toc484026751"/>
       <w:r>
         <w:lastRenderedPageBreak/>
         <w:t>Antecedentes</w:t>
@@ -5343,29 +5616,49 @@
       <w:pPr>
         <w:pStyle w:val="Leyenda"/>
       </w:pPr>
-      <w:bookmarkStart w:id="2" w:name="_Toc484018640"/>
+      <w:bookmarkStart w:id="2" w:name="_Toc484026778"/>
       <w:r>
         <w:t xml:space="preserve">Figura </w:t>
       </w:r>
-      <w:fldSimple w:instr=" STYLEREF 3 \s ">
-        <w:r>
-          <w:rPr>
-            <w:noProof/>
-          </w:rPr>
-          <w:t>1.1</w:t>
-        </w:r>
-      </w:fldSimple>
+      <w:r>
+        <w:fldChar w:fldCharType="begin"/>
+      </w:r>
+      <w:r>
+        <w:instrText xml:space="preserve"> STYLEREF 3 \s </w:instrText>
+      </w:r>
+      <w:r>
+        <w:fldChar w:fldCharType="separate"/>
+      </w:r>
+      <w:r>
+        <w:rPr>
+          <w:noProof/>
+        </w:rPr>
+        <w:t>1.1</w:t>
+      </w:r>
+      <w:r>
+        <w:fldChar w:fldCharType="end"/>
+      </w:r>
       <w:r>
         <w:t>.</w:t>
       </w:r>
-      <w:fldSimple w:instr=" SEQ Figura \* ARABIC \s 3 ">
-        <w:r>
-          <w:rPr>
-            <w:noProof/>
-          </w:rPr>
-          <w:t>1</w:t>
-        </w:r>
-      </w:fldSimple>
+      <w:r>
+        <w:fldChar w:fldCharType="begin"/>
+      </w:r>
+      <w:r>
+        <w:instrText xml:space="preserve"> SEQ Figura \* ARABIC \s 3 </w:instrText>
+      </w:r>
+      <w:r>
+        <w:fldChar w:fldCharType="separate"/>
+      </w:r>
+      <w:r>
+        <w:rPr>
+          <w:noProof/>
+        </w:rPr>
+        <w:t>1</w:t>
+      </w:r>
+      <w:r>
+        <w:fldChar w:fldCharType="end"/>
+      </w:r>
       <w:r>
         <w:t>: Logo de Scratch</w:t>
       </w:r>
@@ -5458,29 +5751,49 @@
       <w:pPr>
         <w:pStyle w:val="Leyenda"/>
       </w:pPr>
-      <w:bookmarkStart w:id="3" w:name="_Toc484018641"/>
+      <w:bookmarkStart w:id="3" w:name="_Toc484026779"/>
       <w:r>
         <w:t xml:space="preserve">Figura </w:t>
       </w:r>
-      <w:fldSimple w:instr=" STYLEREF 3 \s ">
-        <w:r>
-          <w:rPr>
-            <w:noProof/>
-          </w:rPr>
-          <w:t>1.1</w:t>
-        </w:r>
-      </w:fldSimple>
+      <w:r>
+        <w:fldChar w:fldCharType="begin"/>
+      </w:r>
+      <w:r>
+        <w:instrText xml:space="preserve"> STYLEREF 3 \s </w:instrText>
+      </w:r>
+      <w:r>
+        <w:fldChar w:fldCharType="separate"/>
+      </w:r>
+      <w:r>
+        <w:rPr>
+          <w:noProof/>
+        </w:rPr>
+        <w:t>1.1</w:t>
+      </w:r>
+      <w:r>
+        <w:fldChar w:fldCharType="end"/>
+      </w:r>
       <w:r>
         <w:t>.</w:t>
       </w:r>
-      <w:fldSimple w:instr=" SEQ Figura \* ARABIC \s 3 ">
-        <w:r>
-          <w:rPr>
-            <w:noProof/>
-          </w:rPr>
-          <w:t>2</w:t>
-        </w:r>
-      </w:fldSimple>
+      <w:r>
+        <w:fldChar w:fldCharType="begin"/>
+      </w:r>
+      <w:r>
+        <w:instrText xml:space="preserve"> SEQ Figura \* ARABIC \s 3 </w:instrText>
+      </w:r>
+      <w:r>
+        <w:fldChar w:fldCharType="separate"/>
+      </w:r>
+      <w:r>
+        <w:rPr>
+          <w:noProof/>
+        </w:rPr>
+        <w:t>2</w:t>
+      </w:r>
+      <w:r>
+        <w:fldChar w:fldCharType="end"/>
+      </w:r>
       <w:r>
         <w:t>: Ejemplo de mostrar por pantalla 'Hola mundo' en Scratch</w:t>
       </w:r>
@@ -5845,29 +6158,55 @@
       <w:pPr>
         <w:pStyle w:val="Leyenda"/>
       </w:pPr>
-      <w:bookmarkStart w:id="4" w:name="_Toc484018649"/>
+      <w:bookmarkStart w:id="4" w:name="_Toc484026790"/>
       <w:r>
         <w:t xml:space="preserve">Tabla </w:t>
       </w:r>
-      <w:fldSimple w:instr=" STYLEREF 3 \s ">
-        <w:r>
-          <w:rPr>
-            <w:noProof/>
-          </w:rPr>
-          <w:t>1.1</w:t>
-        </w:r>
-      </w:fldSimple>
+      <w:r>
+        <w:fldChar w:fldCharType="begin"/>
+      </w:r>
+      <w:r>
+        <w:instrText xml:space="preserve"> STYLEREF 3 \s </w:instrText>
+      </w:r>
+      <w:r>
+        <w:fldChar w:fldCharType="separate"/>
+      </w:r>
+      <w:r>
+        <w:rPr>
+          <w:noProof/>
+        </w:rPr>
+        <w:t>1.1</w:t>
+      </w:r>
+      <w:r>
+        <w:rPr>
+          <w:noProof/>
+        </w:rPr>
+        <w:fldChar w:fldCharType="end"/>
+      </w:r>
       <w:r>
         <w:noBreakHyphen/>
       </w:r>
-      <w:fldSimple w:instr=" SEQ Tabla \* ARABIC \s 3 ">
-        <w:r>
-          <w:rPr>
-            <w:noProof/>
-          </w:rPr>
-          <w:t>1</w:t>
-        </w:r>
-      </w:fldSimple>
+      <w:r>
+        <w:fldChar w:fldCharType="begin"/>
+      </w:r>
+      <w:r>
+        <w:instrText xml:space="preserve"> SEQ Tabla \* ARABIC \s 3 </w:instrText>
+      </w:r>
+      <w:r>
+        <w:fldChar w:fldCharType="separate"/>
+      </w:r>
+      <w:r>
+        <w:rPr>
+          <w:noProof/>
+        </w:rPr>
+        <w:t>1</w:t>
+      </w:r>
+      <w:r>
+        <w:rPr>
+          <w:noProof/>
+        </w:rPr>
+        <w:fldChar w:fldCharType="end"/>
+      </w:r>
       <w:r>
         <w:t xml:space="preserve">: </w:t>
       </w:r>
@@ -6143,29 +6482,49 @@
       <w:pPr>
         <w:pStyle w:val="Leyenda"/>
       </w:pPr>
-      <w:bookmarkStart w:id="5" w:name="_Toc484018642"/>
+      <w:bookmarkStart w:id="5" w:name="_Toc484026780"/>
       <w:r>
         <w:t xml:space="preserve">Figura </w:t>
       </w:r>
-      <w:fldSimple w:instr=" STYLEREF 3 \s ">
-        <w:r>
-          <w:rPr>
-            <w:noProof/>
-          </w:rPr>
-          <w:t>1.1</w:t>
-        </w:r>
-      </w:fldSimple>
+      <w:r>
+        <w:fldChar w:fldCharType="begin"/>
+      </w:r>
+      <w:r>
+        <w:instrText xml:space="preserve"> STYLEREF 3 \s </w:instrText>
+      </w:r>
+      <w:r>
+        <w:fldChar w:fldCharType="separate"/>
+      </w:r>
+      <w:r>
+        <w:rPr>
+          <w:noProof/>
+        </w:rPr>
+        <w:t>1.1</w:t>
+      </w:r>
+      <w:r>
+        <w:fldChar w:fldCharType="end"/>
+      </w:r>
       <w:r>
         <w:t>.</w:t>
       </w:r>
-      <w:fldSimple w:instr=" SEQ Figura \* ARABIC \s 3 ">
-        <w:r>
-          <w:rPr>
-            <w:noProof/>
-          </w:rPr>
-          <w:t>3</w:t>
-        </w:r>
-      </w:fldSimple>
+      <w:r>
+        <w:fldChar w:fldCharType="begin"/>
+      </w:r>
+      <w:r>
+        <w:instrText xml:space="preserve"> SEQ Figura \* ARABIC \s 3 </w:instrText>
+      </w:r>
+      <w:r>
+        <w:fldChar w:fldCharType="separate"/>
+      </w:r>
+      <w:r>
+        <w:rPr>
+          <w:noProof/>
+        </w:rPr>
+        <w:t>3</w:t>
+      </w:r>
+      <w:r>
+        <w:fldChar w:fldCharType="end"/>
+      </w:r>
       <w:r>
         <w:t xml:space="preserve">: Ventana principal de </w:t>
       </w:r>
@@ -6180,7 +6539,7 @@
       <w:pPr>
         <w:pStyle w:val="Ttulo3"/>
       </w:pPr>
-      <w:bookmarkStart w:id="6" w:name="_Toc484018615"/>
+      <w:bookmarkStart w:id="6" w:name="_Toc484026752"/>
       <w:r>
         <w:lastRenderedPageBreak/>
         <w:t>Objetivos</w:t>
@@ -6223,7 +6582,7 @@
       <w:pPr>
         <w:pStyle w:val="Ttulo3"/>
       </w:pPr>
-      <w:bookmarkStart w:id="7" w:name="_Toc484018616"/>
+      <w:bookmarkStart w:id="7" w:name="_Toc484026753"/>
       <w:r>
         <w:t>Metodología</w:t>
       </w:r>
@@ -6410,7 +6769,7 @@
       <w:pPr>
         <w:pStyle w:val="Ttulo3"/>
       </w:pPr>
-      <w:bookmarkStart w:id="8" w:name="_Toc484018617"/>
+      <w:bookmarkStart w:id="8" w:name="_Toc484026754"/>
       <w:r>
         <w:t>Organización de la memoria</w:t>
       </w:r>
@@ -6503,7 +6862,7 @@
         <w:lastRenderedPageBreak/>
         <w:br/>
       </w:r>
-      <w:bookmarkStart w:id="9" w:name="_Toc484018618"/>
+      <w:bookmarkStart w:id="9" w:name="_Toc484026755"/>
       <w:r>
         <w:t>Herramientas y tecnologías</w:t>
       </w:r>
@@ -6521,7 +6880,7 @@
       <w:pPr>
         <w:pStyle w:val="Ttulo3"/>
       </w:pPr>
-      <w:bookmarkStart w:id="10" w:name="_Toc484018619"/>
+      <w:bookmarkStart w:id="10" w:name="_Toc484026756"/>
       <w:r>
         <w:t>Electron</w:t>
       </w:r>
@@ -6663,13 +7022,125 @@
       <w:r>
         <w:t xml:space="preserve"> popular navegador Chrome.</w:t>
       </w:r>
+      <w:r>
+        <w:t xml:space="preserve"> Gracias a la utilización de Node.js para su base, todos los paquetes y programas escritos en este lenguaje se pueden utilizar en nuestra aplicación, lo que aumenta aún más las posibilidades y la versatilidad de la aplicación desarrollada.</w:t>
+      </w:r>
     </w:p>
     <w:p>
       <w:pPr>
         <w:pStyle w:val="Prrafo"/>
       </w:pPr>
       <w:r>
-        <w:t xml:space="preserve">Como se puede ver, todo lo que está detrás de Electron está basado en la filosofía del código abierto, donde cualquiera puede acceder al código fuente. Existe desde el año 2013 y su primera versión estable fue liberada en mayo de 2016. Actualmente está disponible en brasileño, chino, coreano, español, inglés y turco. Sobre él se han basado varias aplicaciones como los editores de texto y código </w:t>
+        <w:t xml:space="preserve">Como veremos más adelante, en los capítulos IV, V y VI, evitaremos el uso de Node.js, en favor de tecnologías puramente web, y se probará el uso de la aplicación ya desarrollada sobre los sistemas operativos Windows, Mac OS y Ubuntu. </w:t>
+      </w:r>
+    </w:p>
+    <w:p>
+      <w:pPr>
+        <w:pStyle w:val="Prrafo"/>
+      </w:pPr>
+      <w:r>
+        <w:t xml:space="preserve">Electron nos permite integración nativa con el gestor de ventanas de cada sistema operativo, lo que nos </w:t>
+      </w:r>
+      <w:r>
+        <w:t>da acceso</w:t>
+      </w:r>
+      <w:r>
+        <w:t xml:space="preserve">, por ejemplo, en el caso de Windows, </w:t>
+      </w:r>
+      <w:r>
+        <w:t xml:space="preserve">a </w:t>
+      </w:r>
+      <w:r>
+        <w:t>utilizar</w:t>
+      </w:r>
+      <w:r>
+        <w:t xml:space="preserve"> y personalizar</w:t>
+      </w:r>
+      <w:r>
+        <w:t xml:space="preserve"> el menú superior, donde habitualmente se encuentran las funciones de inicio, archivo, ventana o ayuda. Gracias a esto, podremos ubicar </w:t>
+      </w:r>
+      <w:r>
+        <w:t>nuestras propias</w:t>
+      </w:r>
+      <w:r>
+        <w:t xml:space="preserve"> funcionalidades en </w:t>
+      </w:r>
+      <w:r>
+        <w:t>dicho</w:t>
+      </w:r>
+      <w:r>
+        <w:t xml:space="preserve"> menú</w:t>
+      </w:r>
+      <w:r>
+        <w:t>, como por ejemplo, recargar o abandonar el juego</w:t>
+      </w:r>
+      <w:r>
+        <w:t>.</w:t>
+      </w:r>
+    </w:p>
+    <w:p>
+      <w:pPr>
+        <w:pStyle w:val="Prrafo"/>
+      </w:pPr>
+      <w:r>
+        <w:lastRenderedPageBreak/>
+        <w:t>Además</w:t>
+      </w:r>
+      <w:r>
+        <w:t xml:space="preserve">, </w:t>
+      </w:r>
+      <w:r>
+        <w:t xml:space="preserve">gracias a que detrás del desarrollo se encuentra una empresa como GitHub, </w:t>
+      </w:r>
+      <w:r>
+        <w:t xml:space="preserve">todo lo </w:t>
+      </w:r>
+      <w:r>
+        <w:t>referente con el desarrollo de</w:t>
+      </w:r>
+      <w:r>
+        <w:t xml:space="preserve"> Electron está basado en la filosofía del código abierto, donde cualquiera puede acceder al código fuente</w:t>
+      </w:r>
+      <w:r>
+        <w:t>, por lo que podemos analizarlo si nos hiciese falta</w:t>
+      </w:r>
+      <w:r>
+        <w:t xml:space="preserve">. </w:t>
+      </w:r>
+    </w:p>
+    <w:p>
+      <w:pPr>
+        <w:pStyle w:val="Prrafo"/>
+      </w:pPr>
+      <w:r>
+        <w:t>La primera versión e</w:t>
+      </w:r>
+      <w:r>
+        <w:t>xiste desde el año 2013</w:t>
+      </w:r>
+      <w:r>
+        <w:t>, sin embargo, la</w:t>
+      </w:r>
+      <w:r>
+        <w:t xml:space="preserve"> primera versión estable</w:t>
+      </w:r>
+      <w:r>
+        <w:t xml:space="preserve"> (1.0.0)</w:t>
+      </w:r>
+      <w:r>
+        <w:t xml:space="preserve"> fue liberada en mayo de 2016. Actualmente está disponible en</w:t>
+      </w:r>
+      <w:r>
+        <w:t xml:space="preserve"> varios idiomas, entre los que se encuentran el</w:t>
+      </w:r>
+      <w:r>
+        <w:t xml:space="preserve"> brasileño, chino, coreano, español, inglés </w:t>
+      </w:r>
+      <w:r>
+        <w:t>o</w:t>
+      </w:r>
+      <w:r>
+        <w:t xml:space="preserve"> turco. Sobre él se han basado varias aplicaciones como los editores de texto y código </w:t>
       </w:r>
       <w:proofErr w:type="spellStart"/>
       <w:r>
@@ -6759,29 +7230,49 @@
       <w:pPr>
         <w:pStyle w:val="Leyenda"/>
       </w:pPr>
-      <w:bookmarkStart w:id="11" w:name="_Toc484018643"/>
+      <w:bookmarkStart w:id="11" w:name="_Toc484026781"/>
       <w:r>
         <w:t xml:space="preserve">Figura </w:t>
       </w:r>
-      <w:fldSimple w:instr=" STYLEREF 3 \s ">
-        <w:r>
-          <w:rPr>
-            <w:noProof/>
-          </w:rPr>
-          <w:t>2.1</w:t>
-        </w:r>
-      </w:fldSimple>
+      <w:r>
+        <w:fldChar w:fldCharType="begin"/>
+      </w:r>
+      <w:r>
+        <w:instrText xml:space="preserve"> STYLEREF 3 \s </w:instrText>
+      </w:r>
+      <w:r>
+        <w:fldChar w:fldCharType="separate"/>
+      </w:r>
+      <w:r>
+        <w:rPr>
+          <w:noProof/>
+        </w:rPr>
+        <w:t>2.1</w:t>
+      </w:r>
+      <w:r>
+        <w:fldChar w:fldCharType="end"/>
+      </w:r>
       <w:r>
         <w:t>.</w:t>
       </w:r>
-      <w:fldSimple w:instr=" SEQ Figura \* ARABIC \s 3 ">
-        <w:r>
-          <w:rPr>
-            <w:noProof/>
-          </w:rPr>
-          <w:t>1</w:t>
-        </w:r>
-      </w:fldSimple>
+      <w:r>
+        <w:fldChar w:fldCharType="begin"/>
+      </w:r>
+      <w:r>
+        <w:instrText xml:space="preserve"> SEQ Figura \* ARABIC \s 3 </w:instrText>
+      </w:r>
+      <w:r>
+        <w:fldChar w:fldCharType="separate"/>
+      </w:r>
+      <w:r>
+        <w:rPr>
+          <w:noProof/>
+        </w:rPr>
+        <w:t>1</w:t>
+      </w:r>
+      <w:r>
+        <w:fldChar w:fldCharType="end"/>
+      </w:r>
       <w:r>
         <w:t>: Logo de Electron</w:t>
       </w:r>
@@ -6789,16 +7280,10 @@
     </w:p>
     <w:p>
       <w:pPr>
-        <w:pStyle w:val="Prrafo"/>
-      </w:pPr>
-    </w:p>
-    <w:p>
-      <w:pPr>
         <w:pStyle w:val="Ttulo3"/>
       </w:pPr>
-      <w:bookmarkStart w:id="12" w:name="_Toc484018620"/>
-      <w:r>
-        <w:lastRenderedPageBreak/>
+      <w:bookmarkStart w:id="12" w:name="_Toc484026757"/>
+      <w:r>
         <w:t>Blockly</w:t>
       </w:r>
       <w:bookmarkEnd w:id="12"/>
@@ -6931,16 +7416,14 @@
         <w:t xml:space="preserve">Esta herramienta está desarrollada principalmente en Javascript, ya que su diseño original estaba pensado para </w:t>
       </w:r>
       <w:r>
-        <w:t>funcionar sobre navegadores web. Sin embargo, también se ha implementado para los sistemas operativos móviles Android e iOS, a pesar de que algunas características de la versión web no están disponibles</w:t>
-      </w:r>
-      <w:r>
-        <w:t xml:space="preserve">, como una de la que hacemos uso, que nos permite iluminar los bloques según definamos, en nuestro caso, para mostrar </w:t>
-      </w:r>
-      <w:r>
-        <w:t>al usuario</w:t>
-      </w:r>
-      <w:r>
-        <w:t xml:space="preserve"> cual es el paso que se está ejecutando en ese momento</w:t>
+        <w:t xml:space="preserve">funcionar sobre navegadores web. Sin </w:t>
+      </w:r>
+      <w:r>
+        <w:lastRenderedPageBreak/>
+        <w:t>embargo, también se ha implementado para los sistemas operativos móviles Android e iOS, a pesar de que algunas características de la versión web no están disponibles</w:t>
+      </w:r>
+      <w:r>
+        <w:t>, como una de la que hacemos uso, que nos permite iluminar los bloques según definamos, en nuestro caso, para mostrar al usuario cual es el paso que se está ejecutando en ese momento</w:t>
       </w:r>
       <w:r>
         <w:t>.</w:t>
@@ -7028,7 +7511,6 @@
         <w:pStyle w:val="Prrafo"/>
       </w:pPr>
       <w:r>
-        <w:lastRenderedPageBreak/>
         <w:t>Lo que encontramos a la hora de utilizarlo, es u</w:t>
       </w:r>
       <w:r>
@@ -7087,10 +7569,11 @@
           <w:noProof/>
           <w:lang w:val="es-ES"/>
         </w:rPr>
+        <w:lastRenderedPageBreak/>
         <w:drawing>
           <wp:inline distT="0" distB="0" distL="0" distR="0" wp14:anchorId="2C148EAB" wp14:editId="2BB2126F">
-            <wp:extent cx="4931552" cy="3871356"/>
-            <wp:effectExtent l="0" t="0" r="2540" b="0"/>
+            <wp:extent cx="5364000" cy="4210850"/>
+            <wp:effectExtent l="0" t="0" r="8255" b="0"/>
             <wp:docPr id="4" name="Imagen 4"/>
             <wp:cNvGraphicFramePr>
               <a:graphicFrameLocks xmlns:a="http://schemas.openxmlformats.org/drawingml/2006/main" noChangeAspect="1"/>
@@ -7117,7 +7600,7 @@
                   <pic:spPr>
                     <a:xfrm>
                       <a:off x="0" y="0"/>
-                      <a:ext cx="5051787" cy="3965743"/>
+                      <a:ext cx="5364000" cy="4210850"/>
                     </a:xfrm>
                     <a:prstGeom prst="rect">
                       <a:avLst/>
@@ -7134,29 +7617,49 @@
       <w:pPr>
         <w:pStyle w:val="Leyenda"/>
       </w:pPr>
-      <w:bookmarkStart w:id="13" w:name="_Toc484018644"/>
+      <w:bookmarkStart w:id="13" w:name="_Toc484026782"/>
       <w:r>
         <w:t xml:space="preserve">Figura </w:t>
       </w:r>
-      <w:fldSimple w:instr=" STYLEREF 3 \s ">
-        <w:r>
-          <w:rPr>
-            <w:noProof/>
-          </w:rPr>
-          <w:t>2.2</w:t>
-        </w:r>
-      </w:fldSimple>
+      <w:r>
+        <w:fldChar w:fldCharType="begin"/>
+      </w:r>
+      <w:r>
+        <w:instrText xml:space="preserve"> STYLEREF 3 \s </w:instrText>
+      </w:r>
+      <w:r>
+        <w:fldChar w:fldCharType="separate"/>
+      </w:r>
+      <w:r>
+        <w:rPr>
+          <w:noProof/>
+        </w:rPr>
+        <w:t>2.2</w:t>
+      </w:r>
+      <w:r>
+        <w:fldChar w:fldCharType="end"/>
+      </w:r>
       <w:r>
         <w:t>.</w:t>
       </w:r>
-      <w:fldSimple w:instr=" SEQ Figura \* ARABIC \s 3 ">
-        <w:r>
-          <w:rPr>
-            <w:noProof/>
-          </w:rPr>
-          <w:t>1</w:t>
-        </w:r>
-      </w:fldSimple>
+      <w:r>
+        <w:fldChar w:fldCharType="begin"/>
+      </w:r>
+      <w:r>
+        <w:instrText xml:space="preserve"> SEQ Figura \* ARABIC \s 3 </w:instrText>
+      </w:r>
+      <w:r>
+        <w:fldChar w:fldCharType="separate"/>
+      </w:r>
+      <w:r>
+        <w:rPr>
+          <w:noProof/>
+        </w:rPr>
+        <w:t>1</w:t>
+      </w:r>
+      <w:r>
+        <w:fldChar w:fldCharType="end"/>
+      </w:r>
       <w:r>
         <w:t>: Interfaz de usuario de Blockly</w:t>
       </w:r>
@@ -7185,11 +7688,7 @@
         <w:t xml:space="preserve"> y para ello necesitamos contar con nuestros propios bloques. </w:t>
       </w:r>
       <w:r>
-        <w:t xml:space="preserve">Cada bloque, sea personalizado o de los que ya integra Blockly, está formado por dos partes, un apartado para la definición del bloque, como se ve, que aspecto general tiene, que textos contiene, de qué color es, si tiene o no conexiones con otros bloques y de qué tipo son, etc., y otro para la función generadora de código, la cual se encarga de generar la cadena de código correspondiente a ese bloque. Esa parte </w:t>
-      </w:r>
-      <w:r>
-        <w:lastRenderedPageBreak/>
-        <w:t>se escribe siempre bajo Javascript, aun cuando queramos que la generación de código sea a otro lenguaje distinto.</w:t>
+        <w:t>Cada bloque, sea personalizado o de los que ya integra Blockly, está formado por dos partes, un apartado para la definición del bloque, como se ve, que aspecto general tiene, que textos contiene, de qué color es, si tiene o no conexiones con otros bloques y de qué tipo son, etc., y otro para la función generadora de código, la cual se encarga de generar la cadena de código correspondiente a ese bloque. Esa parte se escribe siempre bajo Javascript, aun cuando queramos que la generación de código sea a otro lenguaje distinto.</w:t>
       </w:r>
     </w:p>
     <w:p>
@@ -7264,7 +7763,11 @@
         <w:t>Esta herramienta está</w:t>
       </w:r>
       <w:r>
-        <w:t xml:space="preserve"> dividida en dos secciones. La parte izquierda nos sirve para generar el bloque, mientras que en la derecha podemos ir viendo el resultado final</w:t>
+        <w:t xml:space="preserve"> dividida en dos secciones. La parte izquierda nos sirve para generar el </w:t>
+      </w:r>
+      <w:r>
+        <w:lastRenderedPageBreak/>
+        <w:t>bloque, mientras que en la derecha podemos ir viendo el resultado final</w:t>
       </w:r>
       <w:r>
         <w:t>, así como el código correspondiente a las dos partes del bloque mencionadas anteriormente</w:t>
@@ -7369,7 +7872,7 @@
         <w:pStyle w:val="Descripcin"/>
         <w:jc w:val="center"/>
       </w:pPr>
-      <w:bookmarkStart w:id="14" w:name="_Toc484018645"/>
+      <w:bookmarkStart w:id="14" w:name="_Toc484026783"/>
       <w:r>
         <w:t xml:space="preserve">Figura </w:t>
       </w:r>
@@ -7422,7 +7925,6 @@
         <w:pStyle w:val="Prrafo"/>
       </w:pPr>
       <w:r>
-        <w:lastRenderedPageBreak/>
         <w:t>En la actualidad existen numeros</w:t>
       </w:r>
       <w:r>
@@ -7586,11 +8088,338 @@
       <w:pPr>
         <w:pStyle w:val="Ttulo3"/>
       </w:pPr>
-      <w:bookmarkStart w:id="15" w:name="_Toc484018621"/>
-      <w:r>
+      <w:bookmarkStart w:id="15" w:name="_Toc484026758"/>
+      <w:proofErr w:type="spellStart"/>
+      <w:r>
+        <w:lastRenderedPageBreak/>
+        <w:t>Pure</w:t>
+      </w:r>
+      <w:bookmarkEnd w:id="15"/>
+      <w:proofErr w:type="spellEnd"/>
+    </w:p>
+    <w:p>
+      <w:pPr>
+        <w:pStyle w:val="Prrafo"/>
+      </w:pPr>
+      <w:r>
+        <w:t xml:space="preserve">Como hemos visto en los anteriores apartados, nuestra aplicación está desarrollada utilizando tecnologías web. Con esto, necesitamos una manera de poder colocar los diferentes objetos de la interfaz de una manera limpia y ordenada utilizando CSS, un lenguaje de diseño </w:t>
+      </w:r>
+      <w:r>
+        <w:t xml:space="preserve">que se basa en los lenguajes de marcado. </w:t>
+      </w:r>
+      <w:r>
+        <w:t xml:space="preserve">En la actualidad, se está estilando </w:t>
+      </w:r>
+      <w:r>
+        <w:t>el uso de</w:t>
+      </w:r>
+      <w:r>
+        <w:t xml:space="preserve"> </w:t>
+      </w:r>
+      <w:r>
+        <w:t>f</w:t>
+      </w:r>
+      <w:bookmarkStart w:id="16" w:name="_GoBack"/>
+      <w:bookmarkEnd w:id="16"/>
+      <w:r>
+        <w:t xml:space="preserve">rameworks de </w:t>
+      </w:r>
+      <w:r>
+        <w:t>este lenguaje</w:t>
+      </w:r>
+      <w:r>
+        <w:t xml:space="preserve">, </w:t>
+      </w:r>
+      <w:r>
+        <w:t>los cuales</w:t>
+      </w:r>
+      <w:r>
+        <w:t xml:space="preserve"> son librerías que de manera genérica nos ayudan a realizar el diseño de nuestras páginas web. Gracias a ellos, es mucho más fácil y rápido poder crear una página web, con elementos como imágenes, tablas, etc. Muchos de ellos también nos aseguran que funcionarán sobre distintos navegadores, ya que cumplen los estándares al respecto.</w:t>
+      </w:r>
+    </w:p>
+    <w:p>
+      <w:pPr>
+        <w:pStyle w:val="Prrafo"/>
+      </w:pPr>
+      <w:r>
+        <w:t xml:space="preserve">En nuestro caso, entre las numerosas alternativas, se decidió utilizar </w:t>
+      </w:r>
+      <w:proofErr w:type="spellStart"/>
+      <w:r>
+        <w:t>Pure</w:t>
+      </w:r>
+      <w:proofErr w:type="spellEnd"/>
+      <w:sdt>
+        <w:sdtPr>
+          <w:id w:val="-649597300"/>
+          <w:citation/>
+        </w:sdtPr>
+        <w:sdtContent>
+          <w:r>
+            <w:fldChar w:fldCharType="begin"/>
+          </w:r>
+          <w:r>
+            <w:rPr>
+              <w:lang w:val="es-ES"/>
+            </w:rPr>
+            <w:instrText xml:space="preserve"> CITATION Yah \l 3082 </w:instrText>
+          </w:r>
+          <w:r>
+            <w:fldChar w:fldCharType="separate"/>
+          </w:r>
+          <w:r>
+            <w:rPr>
+              <w:noProof/>
+              <w:lang w:val="es-ES"/>
+            </w:rPr>
+            <w:t xml:space="preserve"> </w:t>
+          </w:r>
+          <w:r>
+            <w:rPr>
+              <w:noProof/>
+              <w:lang w:val="es-ES"/>
+            </w:rPr>
+            <w:t>[20]</w:t>
+          </w:r>
+          <w:r>
+            <w:fldChar w:fldCharType="end"/>
+          </w:r>
+        </w:sdtContent>
+      </w:sdt>
+      <w:r>
+        <w:t xml:space="preserve">, una solución desarrollada por </w:t>
+      </w:r>
+      <w:proofErr w:type="spellStart"/>
+      <w:r>
+        <w:t>Yahoo</w:t>
+      </w:r>
+      <w:proofErr w:type="spellEnd"/>
+      <w:r>
+        <w:t xml:space="preserve">!, y que destaca por ser extremadamente ligera. Este fue el punto decisivo que nos llevó a utilizarlo, </w:t>
+      </w:r>
+      <w:r>
+        <w:t xml:space="preserve">desechando otras ideas que son incluso más potentes, </w:t>
+      </w:r>
+      <w:r>
+        <w:t xml:space="preserve">ya que vamos a utilizar muchos elementos, como imágenes, vídeos, etc., </w:t>
+      </w:r>
+      <w:r>
+        <w:t xml:space="preserve">lo que ocasionará un incremento en el peso global de la aplicación, </w:t>
+      </w:r>
+      <w:r>
+        <w:t>por lo que necesitamos aligerar el sistema de todas las maneras posibles.</w:t>
+      </w:r>
+    </w:p>
+    <w:p>
+      <w:pPr>
+        <w:pStyle w:val="Prrafo"/>
+      </w:pPr>
+      <w:r>
+        <w:t xml:space="preserve">A pesar de utilizar </w:t>
+      </w:r>
+      <w:proofErr w:type="spellStart"/>
+      <w:r>
+        <w:t>Pure</w:t>
+      </w:r>
+      <w:proofErr w:type="spellEnd"/>
+      <w:r>
+        <w:t xml:space="preserve">, </w:t>
+      </w:r>
+      <w:r>
+        <w:t>tenemos que mencionar</w:t>
+      </w:r>
+      <w:r>
+        <w:t xml:space="preserve"> a</w:t>
+      </w:r>
+      <w:r>
+        <w:t xml:space="preserve"> Bootstrap, otro</w:t>
+      </w:r>
+      <w:r>
+        <w:t xml:space="preserve"> framework</w:t>
+      </w:r>
+      <w:r>
+        <w:t xml:space="preserve"> de CSS</w:t>
+      </w:r>
+      <w:r>
+        <w:t xml:space="preserve"> que también se barajó</w:t>
+      </w:r>
+      <w:r>
+        <w:t xml:space="preserve">. Sin embargo, este es mucho más pesado, puesto que incluye muchas más opciones de personalización y estilos propios. Por esto, el peso total se eleva de los 3.8Kb que ocupa </w:t>
+      </w:r>
+      <w:proofErr w:type="spellStart"/>
+      <w:r>
+        <w:t>Pure</w:t>
+      </w:r>
+      <w:proofErr w:type="spellEnd"/>
+      <w:r>
+        <w:t xml:space="preserve"> a 134Kb, es decir 35 veces más. A pesar de todo ello, Bootstrap, desarrollado por Twitter, es hasta el momento el segundo repositorio más popular de GitHub</w:t>
+      </w:r>
+      <w:sdt>
+        <w:sdtPr>
+          <w:id w:val="1091206106"/>
+          <w:citation/>
+        </w:sdtPr>
+        <w:sdtContent>
+          <w:r>
+            <w:fldChar w:fldCharType="begin"/>
+          </w:r>
+          <w:r>
+            <w:rPr>
+              <w:lang w:val="es-ES"/>
+            </w:rPr>
+            <w:instrText xml:space="preserve"> CITATION Git1 \l 3082 </w:instrText>
+          </w:r>
+          <w:r>
+            <w:fldChar w:fldCharType="separate"/>
+          </w:r>
+          <w:r>
+            <w:rPr>
+              <w:noProof/>
+              <w:lang w:val="es-ES"/>
+            </w:rPr>
+            <w:t xml:space="preserve"> </w:t>
+          </w:r>
+          <w:r>
+            <w:rPr>
+              <w:noProof/>
+              <w:lang w:val="es-ES"/>
+            </w:rPr>
+            <w:t>[21]</w:t>
+          </w:r>
+          <w:r>
+            <w:fldChar w:fldCharType="end"/>
+          </w:r>
+        </w:sdtContent>
+      </w:sdt>
+      <w:r>
+        <w:t>.</w:t>
+      </w:r>
+    </w:p>
+    <w:p>
+      <w:pPr>
+        <w:pStyle w:val="Prrafo"/>
+      </w:pPr>
+    </w:p>
+    <w:p>
+      <w:pPr>
+        <w:pStyle w:val="Prrafo"/>
+        <w:keepNext/>
+      </w:pPr>
+      <w:r>
+        <w:rPr>
+          <w:noProof/>
+          <w:lang w:val="es-ES"/>
+        </w:rPr>
+        <w:drawing>
+          <wp:inline distT="0" distB="0" distL="0" distR="0" wp14:anchorId="73541EEF" wp14:editId="7D339C0D">
+            <wp:extent cx="6120130" cy="1059180"/>
+            <wp:effectExtent l="0" t="0" r="0" b="7620"/>
+            <wp:docPr id="16" name="Imagen 16"/>
+            <wp:cNvGraphicFramePr>
+              <a:graphicFrameLocks xmlns:a="http://schemas.openxmlformats.org/drawingml/2006/main" noChangeAspect="1"/>
+            </wp:cNvGraphicFramePr>
+            <a:graphic xmlns:a="http://schemas.openxmlformats.org/drawingml/2006/main">
+              <a:graphicData uri="http://schemas.openxmlformats.org/drawingml/2006/picture">
+                <pic:pic xmlns:pic="http://schemas.openxmlformats.org/drawingml/2006/picture">
+                  <pic:nvPicPr>
+                    <pic:cNvPr id="16" name="logo_pure@2x.png"/>
+                    <pic:cNvPicPr/>
+                  </pic:nvPicPr>
+                  <pic:blipFill>
+                    <a:blip r:embed="rId26">
+                      <a:extLst>
+                        <a:ext uri="{28A0092B-C50C-407E-A947-70E740481C1C}">
+                          <a14:useLocalDpi xmlns:a14="http://schemas.microsoft.com/office/drawing/2010/main" val="0"/>
+                        </a:ext>
+                      </a:extLst>
+                    </a:blip>
+                    <a:stretch>
+                      <a:fillRect/>
+                    </a:stretch>
+                  </pic:blipFill>
+                  <pic:spPr>
+                    <a:xfrm>
+                      <a:off x="0" y="0"/>
+                      <a:ext cx="6120130" cy="1059180"/>
+                    </a:xfrm>
+                    <a:prstGeom prst="rect">
+                      <a:avLst/>
+                    </a:prstGeom>
+                  </pic:spPr>
+                </pic:pic>
+              </a:graphicData>
+            </a:graphic>
+          </wp:inline>
+        </w:drawing>
+      </w:r>
+    </w:p>
+    <w:p>
+      <w:pPr>
+        <w:pStyle w:val="Leyenda"/>
+      </w:pPr>
+      <w:bookmarkStart w:id="17" w:name="_Toc484026784"/>
+      <w:r>
+        <w:t xml:space="preserve">Figura </w:t>
+      </w:r>
+      <w:r>
+        <w:fldChar w:fldCharType="begin"/>
+      </w:r>
+      <w:r>
+        <w:instrText xml:space="preserve"> STYLEREF 3 \s </w:instrText>
+      </w:r>
+      <w:r>
+        <w:fldChar w:fldCharType="separate"/>
+      </w:r>
+      <w:r>
+        <w:rPr>
+          <w:noProof/>
+        </w:rPr>
+        <w:t>2.3</w:t>
+      </w:r>
+      <w:r>
+        <w:fldChar w:fldCharType="end"/>
+      </w:r>
+      <w:r>
+        <w:t>.</w:t>
+      </w:r>
+      <w:r>
+        <w:fldChar w:fldCharType="begin"/>
+      </w:r>
+      <w:r>
+        <w:instrText xml:space="preserve"> SEQ Figura \* ARABIC \s 3 </w:instrText>
+      </w:r>
+      <w:r>
+        <w:fldChar w:fldCharType="separate"/>
+      </w:r>
+      <w:r>
+        <w:rPr>
+          <w:noProof/>
+        </w:rPr>
+        <w:t>1</w:t>
+      </w:r>
+      <w:r>
+        <w:fldChar w:fldCharType="end"/>
+      </w:r>
+      <w:r>
+        <w:t xml:space="preserve">: Logo de </w:t>
+      </w:r>
+      <w:proofErr w:type="spellStart"/>
+      <w:r>
+        <w:t>Pure</w:t>
+      </w:r>
+      <w:bookmarkEnd w:id="17"/>
+      <w:proofErr w:type="spellEnd"/>
+    </w:p>
+    <w:p>
+      <w:pPr>
+        <w:pStyle w:val="Ttulo3"/>
+      </w:pPr>
+      <w:bookmarkStart w:id="18" w:name="_Toc484026759"/>
+      <w:r>
+        <w:lastRenderedPageBreak/>
         <w:t>Librerías Javascript</w:t>
       </w:r>
-      <w:bookmarkEnd w:id="15"/>
+      <w:bookmarkEnd w:id="18"/>
     </w:p>
     <w:p>
       <w:pPr>
@@ -7610,12 +8439,12 @@
       <w:pPr>
         <w:pStyle w:val="Ttulo4"/>
       </w:pPr>
-      <w:bookmarkStart w:id="16" w:name="_Toc484018622"/>
+      <w:bookmarkStart w:id="19" w:name="_Toc484026760"/>
       <w:proofErr w:type="gramStart"/>
       <w:r>
         <w:t>jQuery</w:t>
       </w:r>
-      <w:bookmarkEnd w:id="16"/>
+      <w:bookmarkEnd w:id="19"/>
       <w:proofErr w:type="gramEnd"/>
     </w:p>
     <w:p>
@@ -7657,7 +8486,7 @@
               <w:noProof/>
               <w:lang w:val="es-ES"/>
             </w:rPr>
-            <w:t>[20]</w:t>
+            <w:t>[22]</w:t>
           </w:r>
           <w:r>
             <w:fldChar w:fldCharType="end"/>
@@ -7697,7 +8526,7 @@
               <w:noProof/>
               <w:lang w:val="es-ES"/>
             </w:rPr>
-            <w:t>[21]</w:t>
+            <w:t>[23]</w:t>
           </w:r>
           <w:r>
             <w:fldChar w:fldCharType="end"/>
@@ -7868,7 +8697,7 @@
           <w:lang w:val="es-ES"/>
         </w:rPr>
         <w:drawing>
-          <wp:inline distT="0" distB="0" distL="0" distR="0" wp14:anchorId="69B81218" wp14:editId="559B13B6">
+          <wp:inline distT="0" distB="0" distL="0" distR="0" wp14:anchorId="2073D6D6" wp14:editId="1705919B">
             <wp:extent cx="6120130" cy="1496695"/>
             <wp:effectExtent l="0" t="0" r="0" b="8255"/>
             <wp:docPr id="1" name="Imagen 1"/>
@@ -7883,7 +8712,7 @@
                     <pic:cNvPicPr/>
                   </pic:nvPicPr>
                   <pic:blipFill>
-                    <a:blip r:embed="rId26">
+                    <a:blip r:embed="rId27">
                       <a:extLst>
                         <a:ext uri="{28A0092B-C50C-407E-A947-70E740481C1C}">
                           <a14:useLocalDpi xmlns:a14="http://schemas.microsoft.com/office/drawing/2010/main" val="0"/>
@@ -7914,47 +8743,68 @@
       <w:pPr>
         <w:pStyle w:val="Leyenda"/>
       </w:pPr>
-      <w:bookmarkStart w:id="17" w:name="_Toc484018646"/>
+      <w:bookmarkStart w:id="20" w:name="_Toc484026785"/>
       <w:r>
         <w:t xml:space="preserve">Figura </w:t>
       </w:r>
-      <w:fldSimple w:instr=" STYLEREF 3 \s ">
-        <w:r>
-          <w:rPr>
-            <w:noProof/>
-          </w:rPr>
-          <w:t>2.3</w:t>
-        </w:r>
-      </w:fldSimple>
+      <w:r>
+        <w:fldChar w:fldCharType="begin"/>
+      </w:r>
+      <w:r>
+        <w:instrText xml:space="preserve"> STYLEREF 3 \s </w:instrText>
+      </w:r>
+      <w:r>
+        <w:fldChar w:fldCharType="separate"/>
+      </w:r>
+      <w:r>
+        <w:rPr>
+          <w:noProof/>
+        </w:rPr>
+        <w:t>2.4</w:t>
+      </w:r>
+      <w:r>
+        <w:fldChar w:fldCharType="end"/>
+      </w:r>
       <w:r>
         <w:t>.</w:t>
       </w:r>
-      <w:fldSimple w:instr=" SEQ Figura \* ARABIC \s 3 ">
-        <w:r>
-          <w:rPr>
-            <w:noProof/>
-          </w:rPr>
-          <w:t>1</w:t>
-        </w:r>
-      </w:fldSimple>
+      <w:r>
+        <w:fldChar w:fldCharType="begin"/>
+      </w:r>
+      <w:r>
+        <w:instrText xml:space="preserve"> SEQ Figura \* ARABIC \s 3 </w:instrText>
+      </w:r>
+      <w:r>
+        <w:fldChar w:fldCharType="separate"/>
+      </w:r>
+      <w:r>
+        <w:rPr>
+          <w:noProof/>
+        </w:rPr>
+        <w:t>1</w:t>
+      </w:r>
+      <w:r>
+        <w:fldChar w:fldCharType="end"/>
+      </w:r>
       <w:r>
         <w:t>: Logo de jQuery</w:t>
       </w:r>
-      <w:bookmarkEnd w:id="17"/>
+      <w:bookmarkEnd w:id="20"/>
     </w:p>
     <w:p>
       <w:pPr>
         <w:pStyle w:val="Ttulo4"/>
       </w:pPr>
-      <w:bookmarkStart w:id="18" w:name="_Toc484018623"/>
-      <w:r>
+      <w:bookmarkStart w:id="21" w:name="_Toc484026761"/>
+      <w:r>
+        <w:lastRenderedPageBreak/>
         <w:t>JS-</w:t>
       </w:r>
       <w:proofErr w:type="spellStart"/>
       <w:r>
         <w:t>Interpreter</w:t>
       </w:r>
-      <w:bookmarkEnd w:id="18"/>
+      <w:bookmarkEnd w:id="21"/>
       <w:proofErr w:type="spellEnd"/>
     </w:p>
     <w:p>
@@ -7999,7 +8849,7 @@
               <w:noProof/>
               <w:lang w:val="es-ES"/>
             </w:rPr>
-            <w:t>[22]</w:t>
+            <w:t>[24]</w:t>
           </w:r>
           <w:r>
             <w:fldChar w:fldCharType="end"/>
@@ -8007,7 +8857,15 @@
         </w:sdtContent>
       </w:sdt>
       <w:r>
-        <w:t xml:space="preserve"> es un intérprete de Javascript escrito en el mismo lenguaje, y que nos permite ejecutar código Javascript de una manera segura y línea a línea. El entorno de ejecución se encuentra aislado del </w:t>
+        <w:t xml:space="preserve"> es un intérprete de Javascript escrito en el mismo </w:t>
+      </w:r>
+      <w:proofErr w:type="gramStart"/>
+      <w:r>
+        <w:t>lenguaje</w:t>
+      </w:r>
+      <w:proofErr w:type="gramEnd"/>
+      <w:r>
+        <w:t xml:space="preserve">, y que nos permite ejecutar código Javascript de una manera segura y línea a línea. El entorno de ejecución se encuentra aislado del </w:t>
       </w:r>
       <w:r>
         <w:t>entorno principal de nuestro programa, lo que aporta una mayor seguridad, y además permite mantener varias instancias del intérprete corriendo, especialmente diseñado para aquellas aplicaciones multihilo.</w:t>
@@ -8236,7 +9094,16 @@
         <w:pStyle w:val="Prrafo"/>
       </w:pPr>
       <w:r>
-        <w:t xml:space="preserve">En ese caso, ya hemos cargado la cadena en el intérprete. Para </w:t>
+        <w:t>Ya</w:t>
+      </w:r>
+      <w:r>
+        <w:t xml:space="preserve"> hemos cargado la cadena</w:t>
+      </w:r>
+      <w:r>
+        <w:t xml:space="preserve"> en el intérprete</w:t>
+      </w:r>
+      <w:r>
+        <w:t xml:space="preserve">. Para </w:t>
       </w:r>
       <w:r>
         <w:t>probarla</w:t>
@@ -8286,7 +9153,13 @@
         <w:t>, lo</w:t>
       </w:r>
       <w:r>
-        <w:t xml:space="preserve"> que ejecuta el código contenido en </w:t>
+        <w:t xml:space="preserve"> que ejecuta el código </w:t>
+      </w:r>
+      <w:r>
+        <w:t>de</w:t>
+      </w:r>
+      <w:r>
+        <w:t xml:space="preserve"> </w:t>
       </w:r>
       <w:proofErr w:type="spellStart"/>
       <w:r>
@@ -8338,13 +9211,11 @@
         <w:pStyle w:val="Prrafo"/>
       </w:pPr>
       <w:r>
-        <w:t xml:space="preserve">A pesar de que ya hemos visto que para </w:t>
-      </w:r>
-      <w:proofErr w:type="gramStart"/>
-      <w:r>
-        <w:t>nuestra</w:t>
-      </w:r>
-      <w:proofErr w:type="gramEnd"/>
+        <w:t>A pesar de que</w:t>
+      </w:r>
+      <w:r>
+        <w:t xml:space="preserve"> ya hemos visto que para nuestro</w:t>
+      </w:r>
       <w:r>
         <w:t xml:space="preserve"> caso la aplicación anterior no tendría mucho sentido, también hemos comentado que permite la ejecución paso a paso o línea a línea. Para ello, se define la siguiente función:</w:t>
       </w:r>
@@ -8512,7 +9383,7 @@
           <w:sz w:val="22"/>
           <w:shd w:val="clear" w:color="auto" w:fill="FFFFFF"/>
         </w:rPr>
-        <w:t>, 0);</w:t>
+        <w:t>, 0);}</w:t>
       </w:r>
     </w:p>
     <w:p>
@@ -8530,7 +9401,7 @@
           <w:sz w:val="22"/>
           <w:shd w:val="clear" w:color="auto" w:fill="FFFFFF"/>
         </w:rPr>
-        <w:t xml:space="preserve">      }</w:t>
+        <w:t xml:space="preserve">    }</w:t>
       </w:r>
     </w:p>
     <w:p>
@@ -8548,44 +9419,26 @@
           <w:sz w:val="22"/>
           <w:shd w:val="clear" w:color="auto" w:fill="FFFFFF"/>
         </w:rPr>
-        <w:t xml:space="preserve">    }</w:t>
-      </w:r>
-    </w:p>
-    <w:p>
-      <w:pPr>
-        <w:pStyle w:val="Prrafo"/>
+        <w:t xml:space="preserve">    </w:t>
+      </w:r>
+      <w:proofErr w:type="spellStart"/>
+      <w:proofErr w:type="gramStart"/>
+      <w:r>
         <w:rPr>
           <w:rFonts w:ascii="Consolas" w:hAnsi="Consolas"/>
           <w:sz w:val="22"/>
           <w:shd w:val="clear" w:color="auto" w:fill="FFFFFF"/>
         </w:rPr>
-      </w:pPr>
+        <w:t>nextStep</w:t>
+      </w:r>
+      <w:proofErr w:type="spellEnd"/>
+      <w:proofErr w:type="gramEnd"/>
       <w:r>
         <w:rPr>
           <w:rFonts w:ascii="Consolas" w:hAnsi="Consolas"/>
           <w:sz w:val="22"/>
           <w:shd w:val="clear" w:color="auto" w:fill="FFFFFF"/>
         </w:rPr>
-        <w:t xml:space="preserve">    </w:t>
-      </w:r>
-      <w:proofErr w:type="spellStart"/>
-      <w:proofErr w:type="gramStart"/>
-      <w:r>
-        <w:rPr>
-          <w:rFonts w:ascii="Consolas" w:hAnsi="Consolas"/>
-          <w:sz w:val="22"/>
-          <w:shd w:val="clear" w:color="auto" w:fill="FFFFFF"/>
-        </w:rPr>
-        <w:t>nextStep</w:t>
-      </w:r>
-      <w:proofErr w:type="spellEnd"/>
-      <w:proofErr w:type="gramEnd"/>
-      <w:r>
-        <w:rPr>
-          <w:rFonts w:ascii="Consolas" w:hAnsi="Consolas"/>
-          <w:sz w:val="22"/>
-          <w:shd w:val="clear" w:color="auto" w:fill="FFFFFF"/>
-        </w:rPr>
         <w:t>();</w:t>
       </w:r>
     </w:p>
@@ -8594,7 +9447,6 @@
         <w:pStyle w:val="Prrafo"/>
       </w:pPr>
       <w:r>
-        <w:lastRenderedPageBreak/>
         <w:t>Con esa función</w:t>
       </w:r>
       <w:r>
@@ -8702,7 +9554,7 @@
               <w:noProof/>
               <w:lang w:val="es-ES"/>
             </w:rPr>
-            <w:t>[23]</w:t>
+            <w:t>[25]</w:t>
           </w:r>
           <w:r>
             <w:fldChar w:fldCharType="end"/>
@@ -8725,11 +9577,12 @@
       <w:pPr>
         <w:pStyle w:val="Ttulo4"/>
       </w:pPr>
-      <w:bookmarkStart w:id="19" w:name="_Toc484018624"/>
-      <w:r>
+      <w:bookmarkStart w:id="22" w:name="_Toc484026762"/>
+      <w:r>
+        <w:lastRenderedPageBreak/>
         <w:t>Chance</w:t>
       </w:r>
-      <w:bookmarkEnd w:id="19"/>
+      <w:bookmarkEnd w:id="22"/>
     </w:p>
     <w:p>
       <w:pPr>
@@ -8774,7 +9627,7 @@
               <w:noProof/>
               <w:lang w:val="es-ES"/>
             </w:rPr>
-            <w:t>[24]</w:t>
+            <w:t>[26]</w:t>
           </w:r>
           <w:r>
             <w:fldChar w:fldCharType="end"/>
@@ -8855,12 +9708,7 @@
         <w:pStyle w:val="Prrafo"/>
       </w:pPr>
       <w:r>
-        <w:t>Para el desarrollo de la aplicación no fue necesario su uso, sin embargo, como veremos en el capítulo IV, para algunos de los ejercicios p</w:t>
-      </w:r>
-      <w:bookmarkStart w:id="20" w:name="_GoBack"/>
-      <w:bookmarkEnd w:id="20"/>
-      <w:r>
-        <w:t>ropuestos</w:t>
+        <w:t>Para el desarrollo de la aplicación no fue necesario su uso, sin embargo, como veremos en el capítulo IV, para algunos de los ejercicios propuestos</w:t>
       </w:r>
       <w:r>
         <w:t xml:space="preserve"> esta era la solución más valida. Un ejemplo para generar una cadena de texto aleatoria con 5 letras usando únicamente a, b, c, d y e, es el siguiente:</w:t>
@@ -8962,7 +9810,7 @@
           <w:lang w:val="es-ES"/>
         </w:rPr>
         <w:drawing>
-          <wp:inline distT="0" distB="0" distL="0" distR="0" wp14:anchorId="395003A9" wp14:editId="4DA93C5E">
+          <wp:inline distT="0" distB="0" distL="0" distR="0" wp14:anchorId="4BAFB42F" wp14:editId="2EA056DA">
             <wp:extent cx="3047748" cy="1219099"/>
             <wp:effectExtent l="0" t="0" r="635" b="635"/>
             <wp:docPr id="9" name="Imagen 9"/>
@@ -8977,7 +9825,7 @@
                     <pic:cNvPicPr/>
                   </pic:nvPicPr>
                   <pic:blipFill>
-                    <a:blip r:embed="rId27">
+                    <a:blip r:embed="rId28">
                       <a:extLst>
                         <a:ext uri="{28A0092B-C50C-407E-A947-70E740481C1C}">
                           <a14:useLocalDpi xmlns:a14="http://schemas.microsoft.com/office/drawing/2010/main" val="0"/>
@@ -9009,7 +9857,7 @@
         <w:pStyle w:val="Descripcin"/>
         <w:jc w:val="center"/>
       </w:pPr>
-      <w:bookmarkStart w:id="21" w:name="_Toc484018647"/>
+      <w:bookmarkStart w:id="23" w:name="_Toc484026786"/>
       <w:r>
         <w:t xml:space="preserve">Figura </w:t>
       </w:r>
@@ -9026,7 +9874,7 @@
         <w:rPr>
           <w:noProof/>
         </w:rPr>
-        <w:t>2.3</w:t>
+        <w:t>2.4</w:t>
       </w:r>
       <w:r>
         <w:fldChar w:fldCharType="end"/>
@@ -9055,7 +9903,7 @@
       <w:r>
         <w:t>: Logo de Chance</w:t>
       </w:r>
-      <w:bookmarkEnd w:id="21"/>
+      <w:bookmarkEnd w:id="23"/>
     </w:p>
     <w:p>
       <w:pPr>
@@ -9079,11 +9927,11 @@
         <w:lastRenderedPageBreak/>
         <w:br/>
       </w:r>
-      <w:bookmarkStart w:id="22" w:name="_Toc484018625"/>
+      <w:bookmarkStart w:id="24" w:name="_Toc484026763"/>
       <w:r>
         <w:t>Modo de uso</w:t>
       </w:r>
-      <w:bookmarkEnd w:id="22"/>
+      <w:bookmarkEnd w:id="24"/>
     </w:p>
     <w:p>
       <w:pPr>
@@ -9097,11 +9945,11 @@
       <w:pPr>
         <w:pStyle w:val="Ttulo3"/>
       </w:pPr>
-      <w:bookmarkStart w:id="23" w:name="_Toc484018626"/>
+      <w:bookmarkStart w:id="25" w:name="_Toc484026764"/>
       <w:r>
         <w:t>Ventana principal</w:t>
       </w:r>
-      <w:bookmarkEnd w:id="23"/>
+      <w:bookmarkEnd w:id="25"/>
     </w:p>
     <w:p>
       <w:pPr>
@@ -9112,6 +9960,25 @@
       </w:r>
       <w:r>
         <w:t>az está dividida en tres secciones, la columna izquierda, que contiene el resultado al reto propuesto, la columna derecha, donde se ubica el área de Blockly con su caja de herramientas y su área de trabajo y la barra inferior, que contendrá un selector de niveles, otro para los ejercicios de cada nivel y las banderas de los idiomas disponibles, en un principio solo español e inglés, el cuál es el idioma por defecto.</w:t>
+      </w:r>
+    </w:p>
+    <w:p>
+      <w:pPr>
+        <w:pStyle w:val="Prrafo"/>
+      </w:pPr>
+      <w:r>
+        <w:t>Nada más entrar a la aplicación, o a la hora de cargar cualquier nivel o ejercicio, o de cambiar el idioma de la interfaz, nos aparecerá encima de la misma una ventana de información que veremos en el siguiente apartado. Esta ventana no influye en el desarrollo de los niveles, y cuenta con un botón para cerrarla y así poder seguir nuestro trabajo sobre la principal.</w:t>
+      </w:r>
+    </w:p>
+    <w:p>
+      <w:pPr>
+        <w:pStyle w:val="Prrafo"/>
+      </w:pPr>
+      <w:r>
+        <w:t>La distribución está hecha de tal forma que se adapta a la resolución de cualquier p</w:t>
+      </w:r>
+      <w:r>
+        <w:t>antalla, ya que el framework CSS utilizado</w:t>
       </w:r>
     </w:p>
     <w:p>
@@ -9131,8 +9998,9 @@
           <w:noProof/>
           <w:lang w:val="es-ES"/>
         </w:rPr>
+        <w:lastRenderedPageBreak/>
         <w:drawing>
-          <wp:inline distT="0" distB="0" distL="0" distR="0" wp14:anchorId="707DB10C" wp14:editId="20FDFD77">
+          <wp:inline distT="0" distB="0" distL="0" distR="0" wp14:anchorId="5830B2A0" wp14:editId="5F417E43">
             <wp:extent cx="6012000" cy="3319138"/>
             <wp:effectExtent l="0" t="0" r="8255" b="0"/>
             <wp:docPr id="5" name="Imagen 5"/>
@@ -9147,7 +10015,7 @@
                     <pic:cNvPicPr/>
                   </pic:nvPicPr>
                   <pic:blipFill>
-                    <a:blip r:embed="rId28" cstate="print">
+                    <a:blip r:embed="rId29" cstate="print">
                       <a:extLst>
                         <a:ext uri="{28A0092B-C50C-407E-A947-70E740481C1C}">
                           <a14:useLocalDpi xmlns:a14="http://schemas.microsoft.com/office/drawing/2010/main" val="0"/>
@@ -9178,44 +10046,237 @@
       <w:pPr>
         <w:pStyle w:val="Leyenda"/>
       </w:pPr>
-      <w:bookmarkStart w:id="24" w:name="_Toc484018648"/>
+      <w:bookmarkStart w:id="26" w:name="_Toc484026787"/>
       <w:r>
         <w:t xml:space="preserve">Figura </w:t>
       </w:r>
-      <w:fldSimple w:instr=" STYLEREF 3 \s ">
-        <w:r>
-          <w:rPr>
-            <w:noProof/>
-          </w:rPr>
-          <w:t>3.1</w:t>
-        </w:r>
-      </w:fldSimple>
+      <w:r>
+        <w:fldChar w:fldCharType="begin"/>
+      </w:r>
+      <w:r>
+        <w:instrText xml:space="preserve"> STYLEREF 3 \s </w:instrText>
+      </w:r>
+      <w:r>
+        <w:fldChar w:fldCharType="separate"/>
+      </w:r>
+      <w:r>
+        <w:rPr>
+          <w:noProof/>
+        </w:rPr>
+        <w:t>3.1</w:t>
+      </w:r>
+      <w:r>
+        <w:fldChar w:fldCharType="end"/>
+      </w:r>
       <w:r>
         <w:t>.</w:t>
       </w:r>
-      <w:fldSimple w:instr=" SEQ Figura \* ARABIC \s 3 ">
-        <w:r>
-          <w:rPr>
-            <w:noProof/>
-          </w:rPr>
-          <w:t>1</w:t>
-        </w:r>
-      </w:fldSimple>
+      <w:r>
+        <w:fldChar w:fldCharType="begin"/>
+      </w:r>
+      <w:r>
+        <w:instrText xml:space="preserve"> SEQ Figura \* ARABIC \s 3 </w:instrText>
+      </w:r>
+      <w:r>
+        <w:fldChar w:fldCharType="separate"/>
+      </w:r>
+      <w:r>
+        <w:rPr>
+          <w:noProof/>
+        </w:rPr>
+        <w:t>1</w:t>
+      </w:r>
+      <w:r>
+        <w:fldChar w:fldCharType="end"/>
+      </w:r>
       <w:r>
         <w:t>: Ventana principal de Comilona</w:t>
       </w:r>
-      <w:bookmarkEnd w:id="24"/>
+      <w:bookmarkEnd w:id="26"/>
     </w:p>
     <w:p>
       <w:pPr>
         <w:pStyle w:val="Ttulo3"/>
       </w:pPr>
-      <w:bookmarkStart w:id="25" w:name="_Toc484018627"/>
+      <w:bookmarkStart w:id="27" w:name="_Toc484026765"/>
+      <w:r>
+        <w:t>Ventana de información</w:t>
+      </w:r>
+      <w:bookmarkEnd w:id="27"/>
+    </w:p>
+    <w:p>
+      <w:pPr>
+        <w:pStyle w:val="Prrafo"/>
+      </w:pPr>
+      <w:r>
+        <w:t>Para mostrar la información sobre el reto que se propone a superar, se barajaron varias posibilidades, entre ellas, la opción de utilizar pequeñas ventanas emergentes que indicasen o diesen pistas sobre cómo superar el ejercicio, o también utilizar ventana</w:t>
+      </w:r>
+      <w:r>
+        <w:t>s</w:t>
+      </w:r>
+      <w:r>
+        <w:t xml:space="preserve"> de alerta, ya que Electron las trata por defecto como una ventana del sistema</w:t>
+      </w:r>
+      <w:r>
+        <w:t>, lo que daría mayor cohesión a la aplicación</w:t>
+      </w:r>
+      <w:r>
+        <w:t xml:space="preserve">. Sin embargo, estas dos soluciones planteadas pueden llegar a ser muy molestas si </w:t>
+      </w:r>
+      <w:r>
+        <w:t>se abusa de ellas.</w:t>
+      </w:r>
+    </w:p>
+    <w:p>
+      <w:pPr>
+        <w:pStyle w:val="Prrafo"/>
+      </w:pPr>
+      <w:r>
+        <w:t xml:space="preserve">La solución tomada es que la se puede observar en la figura 3.2.1, donde se muestra </w:t>
+      </w:r>
+      <w:r>
+        <w:t>una ventana blanca con un párrafo de texto y un vídeo instructivo, con un fondo negro y ubicado encima de la ventana principal. El contenido del mismo varía según el ejercicio que se encuentre cargado.</w:t>
+      </w:r>
+    </w:p>
+    <w:p>
+      <w:pPr>
+        <w:pStyle w:val="Prrafo"/>
+      </w:pPr>
+      <w:r>
+        <w:t xml:space="preserve">Además, se aprovecha la misma distribución para mostrar, por ejemplo, un mensaje si la resolución de pantalla no es compatible con Comilona, o los datos referidos a la licencia. En caso de que comprobemos un nivel, también saldrá esta ventana con un mensaje modificado, ya que se da la posibilidad de poner tantos como se deseen según el nivel, </w:t>
+      </w:r>
+      <w:r>
+        <w:t>puesto que</w:t>
+      </w:r>
+      <w:r>
+        <w:t xml:space="preserve"> uno sencillo solamente contará con dos, si se ha superado o si no, pero uno más complicado puede necesitar </w:t>
+      </w:r>
       <w:r>
         <w:lastRenderedPageBreak/>
+        <w:t xml:space="preserve">más, ya que puede estar bien, pero no ser la solución correcta. Además, debajo del mensaje se mostrarán 3 botones, correspondientes al cambio al ejercicio anterior, a reintentarlo o a pasar al siguiente. </w:t>
+      </w:r>
+    </w:p>
+    <w:p>
+      <w:pPr>
+        <w:pStyle w:val="Prrafo"/>
+      </w:pPr>
+    </w:p>
+    <w:p>
+      <w:pPr>
+        <w:pStyle w:val="Prrafo"/>
+        <w:keepNext/>
+        <w:jc w:val="center"/>
+      </w:pPr>
+      <w:r>
+        <w:rPr>
+          <w:noProof/>
+          <w:lang w:val="es-ES"/>
+        </w:rPr>
+        <w:drawing>
+          <wp:inline distT="0" distB="0" distL="0" distR="0" wp14:anchorId="6E95BDE2" wp14:editId="01A27660">
+            <wp:extent cx="4860000" cy="2709863"/>
+            <wp:effectExtent l="0" t="0" r="0" b="0"/>
+            <wp:docPr id="15" name="Imagen 15"/>
+            <wp:cNvGraphicFramePr>
+              <a:graphicFrameLocks xmlns:a="http://schemas.openxmlformats.org/drawingml/2006/main" noChangeAspect="1"/>
+            </wp:cNvGraphicFramePr>
+            <a:graphic xmlns:a="http://schemas.openxmlformats.org/drawingml/2006/main">
+              <a:graphicData uri="http://schemas.openxmlformats.org/drawingml/2006/picture">
+                <pic:pic xmlns:pic="http://schemas.openxmlformats.org/drawingml/2006/picture">
+                  <pic:nvPicPr>
+                    <pic:cNvPr id="15" name="ventanainformativa.PNG"/>
+                    <pic:cNvPicPr/>
+                  </pic:nvPicPr>
+                  <pic:blipFill>
+                    <a:blip r:embed="rId30" cstate="print">
+                      <a:extLst>
+                        <a:ext uri="{28A0092B-C50C-407E-A947-70E740481C1C}">
+                          <a14:useLocalDpi xmlns:a14="http://schemas.microsoft.com/office/drawing/2010/main" val="0"/>
+                        </a:ext>
+                      </a:extLst>
+                    </a:blip>
+                    <a:stretch>
+                      <a:fillRect/>
+                    </a:stretch>
+                  </pic:blipFill>
+                  <pic:spPr>
+                    <a:xfrm>
+                      <a:off x="0" y="0"/>
+                      <a:ext cx="4860000" cy="2709863"/>
+                    </a:xfrm>
+                    <a:prstGeom prst="rect">
+                      <a:avLst/>
+                    </a:prstGeom>
+                  </pic:spPr>
+                </pic:pic>
+              </a:graphicData>
+            </a:graphic>
+          </wp:inline>
+        </w:drawing>
+      </w:r>
+    </w:p>
+    <w:p>
+      <w:pPr>
+        <w:pStyle w:val="Descripcin"/>
+        <w:jc w:val="center"/>
+      </w:pPr>
+      <w:bookmarkStart w:id="28" w:name="_Toc484026788"/>
+      <w:r>
+        <w:t xml:space="preserve">Figura </w:t>
+      </w:r>
+      <w:r>
+        <w:fldChar w:fldCharType="begin"/>
+      </w:r>
+      <w:r>
+        <w:instrText xml:space="preserve"> STYLEREF 3 \s </w:instrText>
+      </w:r>
+      <w:r>
+        <w:fldChar w:fldCharType="separate"/>
+      </w:r>
+      <w:r>
+        <w:rPr>
+          <w:noProof/>
+        </w:rPr>
+        <w:t>3.2</w:t>
+      </w:r>
+      <w:r>
+        <w:fldChar w:fldCharType="end"/>
+      </w:r>
+      <w:r>
+        <w:t>.</w:t>
+      </w:r>
+      <w:r>
+        <w:fldChar w:fldCharType="begin"/>
+      </w:r>
+      <w:r>
+        <w:instrText xml:space="preserve"> SEQ Figura \* ARABIC \s 3 </w:instrText>
+      </w:r>
+      <w:r>
+        <w:fldChar w:fldCharType="separate"/>
+      </w:r>
+      <w:r>
+        <w:rPr>
+          <w:noProof/>
+        </w:rPr>
+        <w:t>1</w:t>
+      </w:r>
+      <w:r>
+        <w:fldChar w:fldCharType="end"/>
+      </w:r>
+      <w:r>
+        <w:t>: Ejemplo de ventana informativa para uno de los ejercicios</w:t>
+      </w:r>
+      <w:bookmarkEnd w:id="28"/>
+    </w:p>
+    <w:p>
+      <w:pPr>
+        <w:pStyle w:val="Ttulo3"/>
+      </w:pPr>
+      <w:bookmarkStart w:id="29" w:name="_Toc484026766"/>
+      <w:r>
         <w:t>Columna izquierda</w:t>
       </w:r>
-      <w:bookmarkEnd w:id="25"/>
+      <w:bookmarkEnd w:id="29"/>
     </w:p>
     <w:p>
       <w:pPr>
@@ -9224,6 +10285,9 @@
       <w:r>
         <w:t>Siguiendo la distribución utilizada por otras plataformas basadas en la filosofía de bloques como Scratch, la parte izquierda de la ventana principal contiene el resultado de ejecutar el código formado por la cadena o puzle de bloques.</w:t>
       </w:r>
+      <w:r>
+        <w:t xml:space="preserve"> Esta parte se muestra en la figura 3.3.1.</w:t>
+      </w:r>
     </w:p>
     <w:p>
       <w:pPr>
@@ -9246,6 +10310,7 @@
         <w:pStyle w:val="Listaconvietas"/>
       </w:pPr>
       <w:r>
+        <w:lastRenderedPageBreak/>
         <w:t>Retroceso: permite volver al ejercicio anterior. En el caso de estar en el primer ejercicio del primer nivel, este se recargará. Si estamos en el primer ejercicio del segundo o tercer nivel, se cargará el último ejercicio correspondiente al nivel anterior.</w:t>
       </w:r>
     </w:p>
@@ -9272,52 +10337,186 @@
       <w:r>
         <w:t>Siguiente:</w:t>
       </w:r>
+      <w:r>
+        <w:t xml:space="preserve"> gracias a esta función, podremos cambiar al siguiente ejercicio dentro del nivel. En caso de estar en el último ejercicio del nivel 3, se cargará el primer ejercicio del primer nivel. Si nos encontramos en el último ejercicio del nivel 1 o 2, se pasará al primer ejercicio del siguiente nivel.</w:t>
+      </w:r>
+    </w:p>
+    <w:p>
+      <w:pPr>
+        <w:pStyle w:val="Listaconvietas"/>
+      </w:pPr>
+      <w:r>
+        <w:t>Información: como vimos en el apartado anterior, Comilona dispone de una ventana para mostrar la información acerca del reto a superar, junto con un pequeño vídeo ilustrativo. Pulsando sobre esta opción, mostraremos de nuevo dicha ventana.</w:t>
+      </w:r>
+    </w:p>
+    <w:p>
+      <w:pPr>
+        <w:pStyle w:val="Listaconvietas"/>
+        <w:numPr>
+          <w:ilvl w:val="0"/>
+          <w:numId w:val="0"/>
+        </w:numPr>
+        <w:ind w:left="568"/>
+      </w:pPr>
     </w:p>
     <w:p>
       <w:pPr>
         <w:pStyle w:val="Prrafo"/>
-      </w:pPr>
+        <w:keepNext/>
+        <w:jc w:val="center"/>
+      </w:pPr>
+      <w:r>
+        <w:rPr>
+          <w:noProof/>
+          <w:lang w:val="es-ES"/>
+        </w:rPr>
+        <w:lastRenderedPageBreak/>
+        <w:drawing>
+          <wp:inline distT="0" distB="0" distL="0" distR="0" wp14:anchorId="50A3EA4F" wp14:editId="3B60C3B3">
+            <wp:extent cx="4577936" cy="7145079"/>
+            <wp:effectExtent l="0" t="0" r="0" b="0"/>
+            <wp:docPr id="14" name="Imagen 14"/>
+            <wp:cNvGraphicFramePr>
+              <a:graphicFrameLocks xmlns:a="http://schemas.openxmlformats.org/drawingml/2006/main" noChangeAspect="1"/>
+            </wp:cNvGraphicFramePr>
+            <a:graphic xmlns:a="http://schemas.openxmlformats.org/drawingml/2006/main">
+              <a:graphicData uri="http://schemas.openxmlformats.org/drawingml/2006/picture">
+                <pic:pic xmlns:pic="http://schemas.openxmlformats.org/drawingml/2006/picture">
+                  <pic:nvPicPr>
+                    <pic:cNvPr id="14" name="columnaizq.PNG"/>
+                    <pic:cNvPicPr/>
+                  </pic:nvPicPr>
+                  <pic:blipFill>
+                    <a:blip r:embed="rId31">
+                      <a:extLst>
+                        <a:ext uri="{28A0092B-C50C-407E-A947-70E740481C1C}">
+                          <a14:useLocalDpi xmlns:a14="http://schemas.microsoft.com/office/drawing/2010/main" val="0"/>
+                        </a:ext>
+                      </a:extLst>
+                    </a:blip>
+                    <a:stretch>
+                      <a:fillRect/>
+                    </a:stretch>
+                  </pic:blipFill>
+                  <pic:spPr>
+                    <a:xfrm>
+                      <a:off x="0" y="0"/>
+                      <a:ext cx="4585355" cy="7156659"/>
+                    </a:xfrm>
+                    <a:prstGeom prst="rect">
+                      <a:avLst/>
+                    </a:prstGeom>
+                  </pic:spPr>
+                </pic:pic>
+              </a:graphicData>
+            </a:graphic>
+          </wp:inline>
+        </w:drawing>
+      </w:r>
+    </w:p>
+    <w:p>
+      <w:pPr>
+        <w:pStyle w:val="Descripcin"/>
+        <w:jc w:val="center"/>
+      </w:pPr>
+      <w:bookmarkStart w:id="30" w:name="_Toc484026789"/>
+      <w:r>
+        <w:t xml:space="preserve">Figura </w:t>
+      </w:r>
+      <w:r>
+        <w:fldChar w:fldCharType="begin"/>
+      </w:r>
+      <w:r>
+        <w:instrText xml:space="preserve"> STYLEREF 3 \s </w:instrText>
+      </w:r>
+      <w:r>
+        <w:fldChar w:fldCharType="separate"/>
+      </w:r>
+      <w:r>
+        <w:rPr>
+          <w:noProof/>
+        </w:rPr>
+        <w:t>3.3</w:t>
+      </w:r>
+      <w:r>
+        <w:fldChar w:fldCharType="end"/>
+      </w:r>
+      <w:r>
+        <w:t>.</w:t>
+      </w:r>
+      <w:r>
+        <w:fldChar w:fldCharType="begin"/>
+      </w:r>
+      <w:r>
+        <w:instrText xml:space="preserve"> SEQ Figura \* ARABIC \s 3 </w:instrText>
+      </w:r>
+      <w:r>
+        <w:fldChar w:fldCharType="separate"/>
+      </w:r>
+      <w:r>
+        <w:rPr>
+          <w:noProof/>
+        </w:rPr>
+        <w:t>1</w:t>
+      </w:r>
+      <w:r>
+        <w:fldChar w:fldCharType="end"/>
+      </w:r>
+      <w:r>
+        <w:t>: Ejemplo de la columna izquierda en Comilona</w:t>
+      </w:r>
+      <w:bookmarkEnd w:id="30"/>
     </w:p>
     <w:p>
       <w:pPr>
         <w:pStyle w:val="Ttulo3"/>
       </w:pPr>
-      <w:bookmarkStart w:id="26" w:name="_Toc484018628"/>
+      <w:bookmarkStart w:id="31" w:name="_Toc484026767"/>
+      <w:r>
+        <w:t>Columna derecha</w:t>
+      </w:r>
+      <w:bookmarkEnd w:id="31"/>
+    </w:p>
+    <w:p>
+      <w:pPr>
+        <w:pStyle w:val="Prrafo"/>
+      </w:pPr>
+      <w:r>
+        <w:t xml:space="preserve">Como se ve en el apartado dedicado a la ventana principal, la interfaz cuenta principalmente con dos columnas. En el caso de la derecha, </w:t>
+      </w:r>
+      <w:r>
+        <w:t xml:space="preserve">es del doble de tamaño que </w:t>
+      </w:r>
+      <w:r>
+        <w:t xml:space="preserve">la </w:t>
+      </w:r>
+      <w:r>
+        <w:t xml:space="preserve">de la </w:t>
+      </w:r>
+      <w:r>
+        <w:t>izquierda, ya que será el objeto principal de todo el juego.</w:t>
+      </w:r>
+    </w:p>
+    <w:p>
+      <w:pPr>
+        <w:pStyle w:val="Ttulo3"/>
+      </w:pPr>
+      <w:bookmarkStart w:id="32" w:name="_Toc484026768"/>
       <w:r>
         <w:lastRenderedPageBreak/>
-        <w:t>Columna derecha</w:t>
-      </w:r>
-      <w:bookmarkEnd w:id="26"/>
+        <w:t>Barra inferior</w:t>
+      </w:r>
+      <w:bookmarkEnd w:id="32"/>
     </w:p>
     <w:p>
       <w:pPr>
         <w:pStyle w:val="Ttulo3"/>
       </w:pPr>
-      <w:bookmarkStart w:id="27" w:name="_Toc484018629"/>
-      <w:r>
-        <w:t>Barra inferior</w:t>
-      </w:r>
-      <w:bookmarkEnd w:id="27"/>
-    </w:p>
-    <w:p>
-      <w:pPr>
-        <w:pStyle w:val="Ttulo3"/>
-      </w:pPr>
-      <w:bookmarkStart w:id="28" w:name="_Toc484018630"/>
-      <w:r>
-        <w:t>Ventana de información</w:t>
-      </w:r>
-      <w:bookmarkEnd w:id="28"/>
-    </w:p>
-    <w:p>
-      <w:pPr>
-        <w:pStyle w:val="Ttulo3"/>
-      </w:pPr>
-      <w:bookmarkStart w:id="29" w:name="_Toc484018631"/>
+      <w:bookmarkStart w:id="33" w:name="_Toc484026769"/>
       <w:r>
         <w:t>Niveles propuestos</w:t>
       </w:r>
-      <w:bookmarkEnd w:id="29"/>
+      <w:bookmarkEnd w:id="33"/>
     </w:p>
     <w:p>
       <w:pPr>
@@ -9356,11 +10555,11 @@
         <w:lastRenderedPageBreak/>
         <w:br/>
       </w:r>
-      <w:bookmarkStart w:id="30" w:name="_Toc484018632"/>
+      <w:bookmarkStart w:id="34" w:name="_Toc484026770"/>
       <w:r>
         <w:t>Desarrollo</w:t>
       </w:r>
-      <w:bookmarkEnd w:id="30"/>
+      <w:bookmarkEnd w:id="34"/>
     </w:p>
     <w:p>
       <w:pPr>
@@ -9405,11 +10604,11 @@
         <w:lastRenderedPageBreak/>
         <w:br/>
       </w:r>
-      <w:bookmarkStart w:id="31" w:name="_Toc484018633"/>
+      <w:bookmarkStart w:id="35" w:name="_Toc484026771"/>
       <w:r>
         <w:t>Verificación, pruebas, resultados y discusión</w:t>
       </w:r>
-      <w:bookmarkEnd w:id="31"/>
+      <w:bookmarkEnd w:id="35"/>
     </w:p>
     <w:p>
       <w:pPr>
@@ -9435,11 +10634,11 @@
         <w:lastRenderedPageBreak/>
         <w:br/>
       </w:r>
-      <w:bookmarkStart w:id="32" w:name="_Toc484018634"/>
+      <w:bookmarkStart w:id="36" w:name="_Toc484026772"/>
       <w:r>
         <w:t>Conclusiones y líneas futuras</w:t>
       </w:r>
-      <w:bookmarkEnd w:id="32"/>
+      <w:bookmarkEnd w:id="36"/>
     </w:p>
     <w:p>
       <w:pPr>
@@ -9480,14 +10679,14 @@
         <w:lastRenderedPageBreak/>
         <w:br/>
       </w:r>
-      <w:bookmarkStart w:id="33" w:name="_Toc484018635"/>
+      <w:bookmarkStart w:id="37" w:name="_Toc484026773"/>
       <w:r>
         <w:rPr>
           <w:lang w:val="en-US"/>
         </w:rPr>
         <w:t>Summary and Conclusions</w:t>
       </w:r>
-      <w:bookmarkEnd w:id="33"/>
+      <w:bookmarkEnd w:id="37"/>
     </w:p>
     <w:p>
       <w:pPr>
@@ -9522,14 +10721,14 @@
           <w:lang w:val="en-US"/>
         </w:rPr>
       </w:pPr>
-      <w:bookmarkStart w:id="34" w:name="_Toc484018636"/>
+      <w:bookmarkStart w:id="38" w:name="_Toc484026774"/>
       <w:r>
         <w:rPr>
           <w:lang w:val="en-US"/>
         </w:rPr>
         <w:t>First Section</w:t>
       </w:r>
-      <w:bookmarkEnd w:id="34"/>
+      <w:bookmarkEnd w:id="38"/>
     </w:p>
     <w:p>
       <w:pPr>
@@ -9563,11 +10762,11 @@
         <w:lastRenderedPageBreak/>
         <w:br/>
       </w:r>
-      <w:bookmarkStart w:id="35" w:name="_Toc484018637"/>
+      <w:bookmarkStart w:id="39" w:name="_Toc484026775"/>
       <w:r>
         <w:t>Presupuesto</w:t>
       </w:r>
-      <w:bookmarkEnd w:id="35"/>
+      <w:bookmarkEnd w:id="39"/>
     </w:p>
     <w:p>
       <w:pPr>
@@ -9581,11 +10780,11 @@
       <w:pPr>
         <w:pStyle w:val="Ttulo3"/>
       </w:pPr>
-      <w:bookmarkStart w:id="36" w:name="_Toc484018638"/>
+      <w:bookmarkStart w:id="40" w:name="_Toc484026776"/>
       <w:r>
         <w:t>Sección Uno</w:t>
       </w:r>
-      <w:bookmarkEnd w:id="36"/>
+      <w:bookmarkEnd w:id="40"/>
     </w:p>
     <w:p>
       <w:pPr>
@@ -10007,33 +11206,59 @@
       <w:pPr>
         <w:pStyle w:val="Leyenda"/>
       </w:pPr>
-      <w:bookmarkStart w:id="37" w:name="_Toc484018650"/>
+      <w:bookmarkStart w:id="41" w:name="_Toc484026791"/>
       <w:r>
         <w:t xml:space="preserve">Tabla </w:t>
       </w:r>
-      <w:fldSimple w:instr=" STYLEREF 3 \s ">
-        <w:r>
-          <w:rPr>
-            <w:noProof/>
-          </w:rPr>
-          <w:t>8.1</w:t>
-        </w:r>
-      </w:fldSimple>
+      <w:r>
+        <w:fldChar w:fldCharType="begin"/>
+      </w:r>
+      <w:r>
+        <w:instrText xml:space="preserve"> STYLEREF 3 \s </w:instrText>
+      </w:r>
+      <w:r>
+        <w:fldChar w:fldCharType="separate"/>
+      </w:r>
+      <w:r>
+        <w:rPr>
+          <w:noProof/>
+        </w:rPr>
+        <w:t>8.1</w:t>
+      </w:r>
+      <w:r>
+        <w:rPr>
+          <w:noProof/>
+        </w:rPr>
+        <w:fldChar w:fldCharType="end"/>
+      </w:r>
       <w:r>
         <w:noBreakHyphen/>
       </w:r>
-      <w:fldSimple w:instr=" SEQ Tabla \* ARABIC \s 3 ">
-        <w:r>
-          <w:rPr>
-            <w:noProof/>
-          </w:rPr>
-          <w:t>1</w:t>
-        </w:r>
-      </w:fldSimple>
+      <w:r>
+        <w:fldChar w:fldCharType="begin"/>
+      </w:r>
+      <w:r>
+        <w:instrText xml:space="preserve"> SEQ Tabla \* ARABIC \s 3 </w:instrText>
+      </w:r>
+      <w:r>
+        <w:fldChar w:fldCharType="separate"/>
+      </w:r>
+      <w:r>
+        <w:rPr>
+          <w:noProof/>
+        </w:rPr>
+        <w:t>1</w:t>
+      </w:r>
+      <w:r>
+        <w:rPr>
+          <w:noProof/>
+        </w:rPr>
+        <w:fldChar w:fldCharType="end"/>
+      </w:r>
       <w:r>
         <w:t>. Tabla resumen de los Tipos.</w:t>
       </w:r>
-      <w:bookmarkEnd w:id="37"/>
+      <w:bookmarkEnd w:id="41"/>
     </w:p>
     <w:p>
       <w:pPr>
@@ -10065,7 +11290,7 @@
           <w:lang w:val="en-US"/>
         </w:rPr>
       </w:pPr>
-      <w:bookmarkStart w:id="38" w:name="_Toc484018639"/>
+      <w:bookmarkStart w:id="42" w:name="_Toc484026777"/>
       <w:r>
         <w:rPr>
           <w:lang w:val="en-US"/>
@@ -10073,7 +11298,7 @@
         <w:lastRenderedPageBreak/>
         <w:t>Bibliografía</w:t>
       </w:r>
-      <w:bookmarkEnd w:id="38"/>
+      <w:bookmarkEnd w:id="42"/>
     </w:p>
     <w:sdt>
       <w:sdtPr>
@@ -10165,7 +11390,7 @@
               </w:tblGrid>
               <w:tr>
                 <w:trPr>
-                  <w:divId w:val="2092853191"/>
+                  <w:divId w:val="1847281598"/>
                   <w:tblCellSpacing w:w="15" w:type="dxa"/>
                 </w:trPr>
                 <w:tc>
@@ -10233,7 +11458,7 @@
               </w:tr>
               <w:tr>
                 <w:trPr>
-                  <w:divId w:val="2092853191"/>
+                  <w:divId w:val="1847281598"/>
                   <w:tblCellSpacing w:w="15" w:type="dxa"/>
                 </w:trPr>
                 <w:tc>
@@ -10299,7 +11524,7 @@
               </w:tr>
               <w:tr>
                 <w:trPr>
-                  <w:divId w:val="2092853191"/>
+                  <w:divId w:val="1847281598"/>
                   <w:tblCellSpacing w:w="15" w:type="dxa"/>
                 </w:trPr>
                 <w:tc>
@@ -10365,7 +11590,7 @@
               </w:tr>
               <w:tr>
                 <w:trPr>
-                  <w:divId w:val="2092853191"/>
+                  <w:divId w:val="1847281598"/>
                   <w:tblCellSpacing w:w="15" w:type="dxa"/>
                 </w:trPr>
                 <w:tc>
@@ -10415,7 +11640,7 @@
               </w:tr>
               <w:tr>
                 <w:trPr>
-                  <w:divId w:val="2092853191"/>
+                  <w:divId w:val="1847281598"/>
                   <w:tblCellSpacing w:w="15" w:type="dxa"/>
                 </w:trPr>
                 <w:tc>
@@ -10465,7 +11690,7 @@
               </w:tr>
               <w:tr>
                 <w:trPr>
-                  <w:divId w:val="2092853191"/>
+                  <w:divId w:val="1847281598"/>
                   <w:tblCellSpacing w:w="15" w:type="dxa"/>
                 </w:trPr>
                 <w:tc>
@@ -10515,7 +11740,7 @@
               </w:tr>
               <w:tr>
                 <w:trPr>
-                  <w:divId w:val="2092853191"/>
+                  <w:divId w:val="1847281598"/>
                   <w:tblCellSpacing w:w="15" w:type="dxa"/>
                 </w:trPr>
                 <w:tc>
@@ -10565,7 +11790,7 @@
               </w:tr>
               <w:tr>
                 <w:trPr>
-                  <w:divId w:val="2092853191"/>
+                  <w:divId w:val="1847281598"/>
                   <w:tblCellSpacing w:w="15" w:type="dxa"/>
                 </w:trPr>
                 <w:tc>
@@ -10632,7 +11857,7 @@
               </w:tr>
               <w:tr>
                 <w:trPr>
-                  <w:divId w:val="2092853191"/>
+                  <w:divId w:val="1847281598"/>
                   <w:tblCellSpacing w:w="15" w:type="dxa"/>
                 </w:trPr>
                 <w:tc>
@@ -10698,7 +11923,7 @@
               </w:tr>
               <w:tr>
                 <w:trPr>
-                  <w:divId w:val="2092853191"/>
+                  <w:divId w:val="1847281598"/>
                   <w:tblCellSpacing w:w="15" w:type="dxa"/>
                 </w:trPr>
                 <w:tc>
@@ -10748,7 +11973,7 @@
               </w:tr>
               <w:tr>
                 <w:trPr>
-                  <w:divId w:val="2092853191"/>
+                  <w:divId w:val="1847281598"/>
                   <w:tblCellSpacing w:w="15" w:type="dxa"/>
                 </w:trPr>
                 <w:tc>
@@ -10798,7 +12023,7 @@
               </w:tr>
               <w:tr>
                 <w:trPr>
-                  <w:divId w:val="2092853191"/>
+                  <w:divId w:val="1847281598"/>
                   <w:tblCellSpacing w:w="15" w:type="dxa"/>
                 </w:trPr>
                 <w:tc>
@@ -10848,7 +12073,7 @@
               </w:tr>
               <w:tr>
                 <w:trPr>
-                  <w:divId w:val="2092853191"/>
+                  <w:divId w:val="1847281598"/>
                   <w:tblCellSpacing w:w="15" w:type="dxa"/>
                 </w:trPr>
                 <w:tc>
@@ -10898,7 +12123,7 @@
               </w:tr>
               <w:tr>
                 <w:trPr>
-                  <w:divId w:val="2092853191"/>
+                  <w:divId w:val="1847281598"/>
                   <w:tblCellSpacing w:w="15" w:type="dxa"/>
                 </w:trPr>
                 <w:tc>
@@ -10948,7 +12173,7 @@
               </w:tr>
               <w:tr>
                 <w:trPr>
-                  <w:divId w:val="2092853191"/>
+                  <w:divId w:val="1847281598"/>
                   <w:tblCellSpacing w:w="15" w:type="dxa"/>
                 </w:trPr>
                 <w:tc>
@@ -11007,7 +12232,7 @@
               </w:tr>
               <w:tr>
                 <w:trPr>
-                  <w:divId w:val="2092853191"/>
+                  <w:divId w:val="1847281598"/>
                   <w:tblCellSpacing w:w="15" w:type="dxa"/>
                 </w:trPr>
                 <w:tc>
@@ -11058,7 +12283,7 @@
               </w:tr>
               <w:tr>
                 <w:trPr>
-                  <w:divId w:val="2092853191"/>
+                  <w:divId w:val="1847281598"/>
                   <w:tblCellSpacing w:w="15" w:type="dxa"/>
                 </w:trPr>
                 <w:tc>
@@ -11108,7 +12333,7 @@
               </w:tr>
               <w:tr>
                 <w:trPr>
-                  <w:divId w:val="2092853191"/>
+                  <w:divId w:val="1847281598"/>
                   <w:tblCellSpacing w:w="15" w:type="dxa"/>
                 </w:trPr>
                 <w:tc>
@@ -11158,7 +12383,7 @@
               </w:tr>
               <w:tr>
                 <w:trPr>
-                  <w:divId w:val="2092853191"/>
+                  <w:divId w:val="1847281598"/>
                   <w:tblCellSpacing w:w="15" w:type="dxa"/>
                 </w:trPr>
                 <w:tc>
@@ -11208,7 +12433,7 @@
               </w:tr>
               <w:tr>
                 <w:trPr>
-                  <w:divId w:val="2092853191"/>
+                  <w:divId w:val="1847281598"/>
                   <w:tblCellSpacing w:w="15" w:type="dxa"/>
                 </w:trPr>
                 <w:tc>
@@ -11251,14 +12476,14 @@
                         <w:noProof/>
                         <w:lang w:val="en-US"/>
                       </w:rPr>
-                      <w:t>The jQuery Foundation, "jQuery," [Online]. Available: https://jquery.com/.</w:t>
+                      <w:t>Yahoo! Inc, "Pure," [Online]. Available: https://purecss.io/.</w:t>
                     </w:r>
                   </w:p>
                 </w:tc>
               </w:tr>
               <w:tr>
                 <w:trPr>
-                  <w:divId w:val="2092853191"/>
+                  <w:divId w:val="1847281598"/>
                   <w:tblCellSpacing w:w="15" w:type="dxa"/>
                 </w:trPr>
                 <w:tc>
@@ -11301,14 +12526,14 @@
                         <w:noProof/>
                         <w:lang w:val="en-US"/>
                       </w:rPr>
-                      <w:t>Q-Success, "W3Techs," [Online]. Available: https://w3techs.com/technologies/overview/javascript_library/all.</w:t>
+                      <w:t>GitHub, "Star-filtered repositories," [Online]. Available: https://github.com/search?o=desc&amp;q=stars%3A%3E1&amp;s=stars&amp;type=Repositories.</w:t>
                     </w:r>
                   </w:p>
                 </w:tc>
               </w:tr>
               <w:tr>
                 <w:trPr>
-                  <w:divId w:val="2092853191"/>
+                  <w:divId w:val="1847281598"/>
                   <w:tblCellSpacing w:w="15" w:type="dxa"/>
                 </w:trPr>
                 <w:tc>
@@ -11351,14 +12576,14 @@
                         <w:noProof/>
                         <w:lang w:val="en-US"/>
                       </w:rPr>
-                      <w:t>N. Fraser, "JS-Interpreter on GitHub," [Online]. Available: https://github.com/NeilFraser/JS-Interpreter.</w:t>
+                      <w:t>The jQuery Foundation, "jQuery," [Online]. Available: https://jquery.com/.</w:t>
                     </w:r>
                   </w:p>
                 </w:tc>
               </w:tr>
               <w:tr>
                 <w:trPr>
-                  <w:divId w:val="2092853191"/>
+                  <w:divId w:val="1847281598"/>
                   <w:tblCellSpacing w:w="15" w:type="dxa"/>
                 </w:trPr>
                 <w:tc>
@@ -11402,14 +12627,14 @@
                         <w:noProof/>
                         <w:lang w:val="en-US"/>
                       </w:rPr>
-                      <w:t>Google, "Generating and Running Javascript," [Online]. Available: https://developers.google.com/blockly/guides/app-integration/running-javascript.</w:t>
+                      <w:t>Q-Success, "W3Techs," [Online]. Available: https://w3techs.com/technologies/overview/javascript_library/all.</w:t>
                     </w:r>
                   </w:p>
                 </w:tc>
               </w:tr>
               <w:tr>
                 <w:trPr>
-                  <w:divId w:val="2092853191"/>
+                  <w:divId w:val="1847281598"/>
                   <w:tblCellSpacing w:w="15" w:type="dxa"/>
                 </w:trPr>
                 <w:tc>
@@ -11452,6 +12677,106 @@
                         <w:noProof/>
                         <w:lang w:val="en-US"/>
                       </w:rPr>
+                      <w:t>N. Fraser, "JS-Interpreter on GitHub," [Online]. Available: https://github.com/NeilFraser/JS-Interpreter.</w:t>
+                    </w:r>
+                  </w:p>
+                </w:tc>
+              </w:tr>
+              <w:tr>
+                <w:trPr>
+                  <w:divId w:val="1847281598"/>
+                  <w:tblCellSpacing w:w="15" w:type="dxa"/>
+                </w:trPr>
+                <w:tc>
+                  <w:tcPr>
+                    <w:tcW w:w="50" w:type="pct"/>
+                    <w:hideMark/>
+                  </w:tcPr>
+                  <w:p>
+                    <w:pPr>
+                      <w:pStyle w:val="Bibliografa"/>
+                      <w:rPr>
+                        <w:noProof/>
+                        <w:lang w:val="en-US"/>
+                      </w:rPr>
+                    </w:pPr>
+                    <w:r>
+                      <w:rPr>
+                        <w:noProof/>
+                        <w:lang w:val="en-US"/>
+                      </w:rPr>
+                      <w:t xml:space="preserve">[25] </w:t>
+                    </w:r>
+                  </w:p>
+                </w:tc>
+                <w:tc>
+                  <w:tcPr>
+                    <w:tcW w:w="0" w:type="auto"/>
+                    <w:hideMark/>
+                  </w:tcPr>
+                  <w:p>
+                    <w:pPr>
+                      <w:pStyle w:val="Bibliografa"/>
+                      <w:rPr>
+                        <w:noProof/>
+                        <w:lang w:val="en-US"/>
+                      </w:rPr>
+                    </w:pPr>
+                    <w:r>
+                      <w:rPr>
+                        <w:noProof/>
+                        <w:lang w:val="en-US"/>
+                      </w:rPr>
+                      <w:t>Google, "Generating and Running Javascript," [Online]. Available: https://developers.google.com/blockly/guides/app-integration/running-javascript.</w:t>
+                    </w:r>
+                  </w:p>
+                </w:tc>
+              </w:tr>
+              <w:tr>
+                <w:trPr>
+                  <w:divId w:val="1847281598"/>
+                  <w:tblCellSpacing w:w="15" w:type="dxa"/>
+                </w:trPr>
+                <w:tc>
+                  <w:tcPr>
+                    <w:tcW w:w="50" w:type="pct"/>
+                    <w:hideMark/>
+                  </w:tcPr>
+                  <w:p>
+                    <w:pPr>
+                      <w:pStyle w:val="Bibliografa"/>
+                      <w:rPr>
+                        <w:noProof/>
+                        <w:lang w:val="en-US"/>
+                      </w:rPr>
+                    </w:pPr>
+                    <w:r>
+                      <w:rPr>
+                        <w:noProof/>
+                        <w:lang w:val="en-US"/>
+                      </w:rPr>
+                      <w:t xml:space="preserve">[26] </w:t>
+                    </w:r>
+                  </w:p>
+                </w:tc>
+                <w:tc>
+                  <w:tcPr>
+                    <w:tcW w:w="0" w:type="auto"/>
+                    <w:hideMark/>
+                  </w:tcPr>
+                  <w:p>
+                    <w:pPr>
+                      <w:pStyle w:val="Bibliografa"/>
+                      <w:rPr>
+                        <w:noProof/>
+                        <w:lang w:val="en-US"/>
+                      </w:rPr>
+                    </w:pPr>
+                    <w:r>
+                      <w:rPr>
+                        <w:noProof/>
+                        <w:lang w:val="en-US"/>
+                      </w:rPr>
                       <w:t>chancejs, "Chance," [Online]. Available: http://chancejs.com/.</w:t>
                     </w:r>
                   </w:p>
@@ -11460,7 +12785,7 @@
             </w:tbl>
             <w:p>
               <w:pPr>
-                <w:divId w:val="2092853191"/>
+                <w:divId w:val="1847281598"/>
                 <w:rPr>
                   <w:noProof/>
                 </w:rPr>
@@ -11625,7 +12950,7 @@
         <w:noProof/>
         <w:lang w:val="es-ES"/>
       </w:rPr>
-      <w:t>13</w:t>
+      <w:t>21</w:t>
     </w:r>
     <w:r>
       <w:rPr>
@@ -11661,7 +12986,7 @@
         <w:noProof/>
         <w:lang w:val="es-ES"/>
       </w:rPr>
-      <w:t>12</w:t>
+      <w:t>20</w:t>
     </w:r>
     <w:r>
       <w:fldChar w:fldCharType="end"/>
@@ -14467,7 +15792,7 @@
     <w:name w:val="TDC 4 Car"/>
     <w:link w:val="TDC4"/>
     <w:uiPriority w:val="39"/>
-    <w:rsid w:val="00E359FC"/>
+    <w:rsid w:val="006D1047"/>
     <w:rPr>
       <w:rFonts w:ascii="LM Roman 10" w:hAnsi="LM Roman 10"/>
       <w:noProof/>
@@ -14922,14 +16247,15 @@
     <w:autoRedefine/>
     <w:uiPriority w:val="39"/>
     <w:qFormat/>
-    <w:rsid w:val="00E359FC"/>
+    <w:rsid w:val="006D1047"/>
     <w:pPr>
       <w:tabs>
         <w:tab w:val="left" w:pos="1418"/>
-        <w:tab w:val="right" w:leader="dot" w:pos="7938"/>
+        <w:tab w:val="left" w:pos="1647"/>
+        <w:tab w:val="right" w:leader="dot" w:pos="9639"/>
       </w:tabs>
       <w:spacing w:before="60" w:after="60"/>
-      <w:ind w:left="1418" w:right="284" w:hanging="567"/>
+      <w:ind w:left="1418" w:right="-1" w:hanging="567"/>
     </w:pPr>
     <w:rPr>
       <w:noProof/>
@@ -15944,7 +17270,7 @@
     </b:Author>
     <b:Title>jQuery</b:Title>
     <b:URL>https://jquery.com/</b:URL>
-    <b:RefOrder>20</b:RefOrder>
+    <b:RefOrder>22</b:RefOrder>
   </b:Source>
   <b:Source>
     <b:Tag>Joy</b:Tag>
@@ -15970,7 +17296,7 @@
     </b:Author>
     <b:Title>W3Techs</b:Title>
     <b:URL>https://w3techs.com/technologies/overview/javascript_library/all</b:URL>
-    <b:RefOrder>21</b:RefOrder>
+    <b:RefOrder>23</b:RefOrder>
   </b:Source>
   <b:Source>
     <b:Tag>Goo1</b:Tag>
@@ -16193,7 +17519,7 @@
     </b:Author>
     <b:Title>JS-Interpreter on GitHub</b:Title>
     <b:URL>https://github.com/NeilFraser/JS-Interpreter</b:URL>
-    <b:RefOrder>22</b:RefOrder>
+    <b:RefOrder>24</b:RefOrder>
   </b:Source>
   <b:Source>
     <b:Tag>Goo5</b:Tag>
@@ -16206,7 +17532,7 @@
     </b:Author>
     <b:Title>Generating and Running Javascript</b:Title>
     <b:URL>https://developers.google.com/blockly/guides/app-integration/running-javascript</b:URL>
-    <b:RefOrder>23</b:RefOrder>
+    <b:RefOrder>25</b:RefOrder>
   </b:Source>
   <b:Source>
     <b:Tag>cha</b:Tag>
@@ -16219,7 +17545,33 @@
     </b:Author>
     <b:Title>Chance</b:Title>
     <b:URL>http://chancejs.com/</b:URL>
-    <b:RefOrder>24</b:RefOrder>
+    <b:RefOrder>26</b:RefOrder>
+  </b:Source>
+  <b:Source>
+    <b:Tag>Yah</b:Tag>
+    <b:SourceType>InternetSite</b:SourceType>
+    <b:Guid>{3E91B9D6-9FD2-459E-99F0-6BC067C57321}</b:Guid>
+    <b:Author>
+      <b:Author>
+        <b:Corporate>Yahoo! Inc</b:Corporate>
+      </b:Author>
+    </b:Author>
+    <b:Title>Pure</b:Title>
+    <b:URL>https://purecss.io/</b:URL>
+    <b:RefOrder>20</b:RefOrder>
+  </b:Source>
+  <b:Source>
+    <b:Tag>Git1</b:Tag>
+    <b:SourceType>InternetSite</b:SourceType>
+    <b:Guid>{EF995024-E544-4BA5-BDF0-5523A7343026}</b:Guid>
+    <b:Author>
+      <b:Author>
+        <b:Corporate>GitHub</b:Corporate>
+      </b:Author>
+    </b:Author>
+    <b:Title>Star-filtered repositories</b:Title>
+    <b:URL>https://github.com/search?o=desc&amp;q=stars%3A%3E1&amp;s=stars&amp;type=Repositories</b:URL>
+    <b:RefOrder>21</b:RefOrder>
   </b:Source>
 </b:Sources>
 </file>
@@ -16233,7 +17585,7 @@
 </file>
 
 <file path=customXml/itemProps2.xml><?xml version="1.0" encoding="utf-8"?>
-<ds:datastoreItem xmlns:ds="http://schemas.openxmlformats.org/officeDocument/2006/customXml" ds:itemID="{072281EF-4FF4-4CEB-8B72-B0805B66C8DD}">
+<ds:datastoreItem xmlns:ds="http://schemas.openxmlformats.org/officeDocument/2006/customXml" ds:itemID="{8063B0D6-EE45-4472-A56F-F01FBFCAAD17}">
   <ds:schemaRefs>
     <ds:schemaRef ds:uri="http://schemas.openxmlformats.org/officeDocument/2006/bibliography"/>
   </ds:schemaRefs>

</xml_diff>

<commit_message>
Terminando nivel 2. Falta correccion y video del ejercicio 4
</commit_message>
<xml_diff>
--- a/mem/Memoria TFG.docx
+++ b/mem/Memoria TFG.docx
@@ -1937,7 +1937,7 @@
       <w:r>
         <w:fldChar w:fldCharType="separate"/>
       </w:r>
-      <w:hyperlink w:anchor="_Toc484026750" w:history="1">
+      <w:hyperlink w:anchor="_Toc484035095" w:history="1">
         <w:r>
           <w:rPr>
             <w:rStyle w:val="Hipervnculo"/>
@@ -1964,7 +1964,7 @@
             <w:noProof/>
             <w:webHidden/>
           </w:rPr>
-          <w:instrText xml:space="preserve"> PAGEREF _Toc484026750 \h </w:instrText>
+          <w:instrText xml:space="preserve"> PAGEREF _Toc484035095 \h </w:instrText>
         </w:r>
         <w:r>
           <w:rPr>
@@ -2005,7 +2005,7 @@
           <w:lang w:val="es-ES"/>
         </w:rPr>
       </w:pPr>
-      <w:hyperlink w:anchor="_Toc484026751" w:history="1">
+      <w:hyperlink w:anchor="_Toc484035096" w:history="1">
         <w:r>
           <w:rPr>
             <w:rStyle w:val="Hipervnculo"/>
@@ -2043,7 +2043,7 @@
           <w:rPr>
             <w:webHidden/>
           </w:rPr>
-          <w:instrText xml:space="preserve"> PAGEREF _Toc484026751 \h </w:instrText>
+          <w:instrText xml:space="preserve"> PAGEREF _Toc484035096 \h </w:instrText>
         </w:r>
         <w:r>
           <w:rPr>
@@ -2080,7 +2080,7 @@
           <w:lang w:val="es-ES"/>
         </w:rPr>
       </w:pPr>
-      <w:hyperlink w:anchor="_Toc484026752" w:history="1">
+      <w:hyperlink w:anchor="_Toc484035097" w:history="1">
         <w:r>
           <w:rPr>
             <w:rStyle w:val="Hipervnculo"/>
@@ -2118,7 +2118,7 @@
           <w:rPr>
             <w:webHidden/>
           </w:rPr>
-          <w:instrText xml:space="preserve"> PAGEREF _Toc484026752 \h </w:instrText>
+          <w:instrText xml:space="preserve"> PAGEREF _Toc484035097 \h </w:instrText>
         </w:r>
         <w:r>
           <w:rPr>
@@ -2155,7 +2155,7 @@
           <w:lang w:val="es-ES"/>
         </w:rPr>
       </w:pPr>
-      <w:hyperlink w:anchor="_Toc484026753" w:history="1">
+      <w:hyperlink w:anchor="_Toc484035098" w:history="1">
         <w:r>
           <w:rPr>
             <w:rStyle w:val="Hipervnculo"/>
@@ -2193,7 +2193,7 @@
           <w:rPr>
             <w:webHidden/>
           </w:rPr>
-          <w:instrText xml:space="preserve"> PAGEREF _Toc484026753 \h </w:instrText>
+          <w:instrText xml:space="preserve"> PAGEREF _Toc484035098 \h </w:instrText>
         </w:r>
         <w:r>
           <w:rPr>
@@ -2230,7 +2230,7 @@
           <w:lang w:val="es-ES"/>
         </w:rPr>
       </w:pPr>
-      <w:hyperlink w:anchor="_Toc484026754" w:history="1">
+      <w:hyperlink w:anchor="_Toc484035099" w:history="1">
         <w:r>
           <w:rPr>
             <w:rStyle w:val="Hipervnculo"/>
@@ -2268,7 +2268,7 @@
           <w:rPr>
             <w:webHidden/>
           </w:rPr>
-          <w:instrText xml:space="preserve"> PAGEREF _Toc484026754 \h </w:instrText>
+          <w:instrText xml:space="preserve"> PAGEREF _Toc484035099 \h </w:instrText>
         </w:r>
         <w:r>
           <w:rPr>
@@ -2307,7 +2307,7 @@
           <w:lang w:val="es-ES"/>
         </w:rPr>
       </w:pPr>
-      <w:hyperlink w:anchor="_Toc484026755" w:history="1">
+      <w:hyperlink w:anchor="_Toc484035100" w:history="1">
         <w:r>
           <w:rPr>
             <w:rStyle w:val="Hipervnculo"/>
@@ -2334,7 +2334,7 @@
             <w:noProof/>
             <w:webHidden/>
           </w:rPr>
-          <w:instrText xml:space="preserve"> PAGEREF _Toc484026755 \h </w:instrText>
+          <w:instrText xml:space="preserve"> PAGEREF _Toc484035100 \h </w:instrText>
         </w:r>
         <w:r>
           <w:rPr>
@@ -2375,7 +2375,7 @@
           <w:lang w:val="es-ES"/>
         </w:rPr>
       </w:pPr>
-      <w:hyperlink w:anchor="_Toc484026756" w:history="1">
+      <w:hyperlink w:anchor="_Toc484035101" w:history="1">
         <w:r>
           <w:rPr>
             <w:rStyle w:val="Hipervnculo"/>
@@ -2413,7 +2413,7 @@
           <w:rPr>
             <w:webHidden/>
           </w:rPr>
-          <w:instrText xml:space="preserve"> PAGEREF _Toc484026756 \h </w:instrText>
+          <w:instrText xml:space="preserve"> PAGEREF _Toc484035101 \h </w:instrText>
         </w:r>
         <w:r>
           <w:rPr>
@@ -2450,7 +2450,7 @@
           <w:lang w:val="es-ES"/>
         </w:rPr>
       </w:pPr>
-      <w:hyperlink w:anchor="_Toc484026757" w:history="1">
+      <w:hyperlink w:anchor="_Toc484035102" w:history="1">
         <w:r>
           <w:rPr>
             <w:rStyle w:val="Hipervnculo"/>
@@ -2488,7 +2488,7 @@
           <w:rPr>
             <w:webHidden/>
           </w:rPr>
-          <w:instrText xml:space="preserve"> PAGEREF _Toc484026757 \h </w:instrText>
+          <w:instrText xml:space="preserve"> PAGEREF _Toc484035102 \h </w:instrText>
         </w:r>
         <w:r>
           <w:rPr>
@@ -2525,7 +2525,7 @@
           <w:lang w:val="es-ES"/>
         </w:rPr>
       </w:pPr>
-      <w:hyperlink w:anchor="_Toc484026758" w:history="1">
+      <w:hyperlink w:anchor="_Toc484035103" w:history="1">
         <w:r>
           <w:rPr>
             <w:rStyle w:val="Hipervnculo"/>
@@ -2563,7 +2563,7 @@
           <w:rPr>
             <w:webHidden/>
           </w:rPr>
-          <w:instrText xml:space="preserve"> PAGEREF _Toc484026758 \h </w:instrText>
+          <w:instrText xml:space="preserve"> PAGEREF _Toc484035103 \h </w:instrText>
         </w:r>
         <w:r>
           <w:rPr>
@@ -2600,7 +2600,7 @@
           <w:lang w:val="es-ES"/>
         </w:rPr>
       </w:pPr>
-      <w:hyperlink w:anchor="_Toc484026759" w:history="1">
+      <w:hyperlink w:anchor="_Toc484035104" w:history="1">
         <w:r>
           <w:rPr>
             <w:rStyle w:val="Hipervnculo"/>
@@ -2638,7 +2638,7 @@
           <w:rPr>
             <w:webHidden/>
           </w:rPr>
-          <w:instrText xml:space="preserve"> PAGEREF _Toc484026759 \h </w:instrText>
+          <w:instrText xml:space="preserve"> PAGEREF _Toc484035104 \h </w:instrText>
         </w:r>
         <w:r>
           <w:rPr>
@@ -2675,7 +2675,7 @@
           <w:lang w:val="es-ES"/>
         </w:rPr>
       </w:pPr>
-      <w:hyperlink w:anchor="_Toc484026760" w:history="1">
+      <w:hyperlink w:anchor="_Toc484035105" w:history="1">
         <w:r>
           <w:rPr>
             <w:rStyle w:val="Hipervnculo"/>
@@ -2713,7 +2713,7 @@
           <w:rPr>
             <w:webHidden/>
           </w:rPr>
-          <w:instrText xml:space="preserve"> PAGEREF _Toc484026760 \h </w:instrText>
+          <w:instrText xml:space="preserve"> PAGEREF _Toc484035105 \h </w:instrText>
         </w:r>
         <w:r>
           <w:rPr>
@@ -2750,7 +2750,7 @@
           <w:lang w:val="es-ES"/>
         </w:rPr>
       </w:pPr>
-      <w:hyperlink w:anchor="_Toc484026761" w:history="1">
+      <w:hyperlink w:anchor="_Toc484035106" w:history="1">
         <w:r>
           <w:rPr>
             <w:rStyle w:val="Hipervnculo"/>
@@ -2788,7 +2788,7 @@
           <w:rPr>
             <w:webHidden/>
           </w:rPr>
-          <w:instrText xml:space="preserve"> PAGEREF _Toc484026761 \h </w:instrText>
+          <w:instrText xml:space="preserve"> PAGEREF _Toc484035106 \h </w:instrText>
         </w:r>
         <w:r>
           <w:rPr>
@@ -2825,7 +2825,7 @@
           <w:lang w:val="es-ES"/>
         </w:rPr>
       </w:pPr>
-      <w:hyperlink w:anchor="_Toc484026762" w:history="1">
+      <w:hyperlink w:anchor="_Toc484035107" w:history="1">
         <w:r>
           <w:rPr>
             <w:rStyle w:val="Hipervnculo"/>
@@ -2863,7 +2863,7 @@
           <w:rPr>
             <w:webHidden/>
           </w:rPr>
-          <w:instrText xml:space="preserve"> PAGEREF _Toc484026762 \h </w:instrText>
+          <w:instrText xml:space="preserve"> PAGEREF _Toc484035107 \h </w:instrText>
         </w:r>
         <w:r>
           <w:rPr>
@@ -2902,7 +2902,7 @@
           <w:lang w:val="es-ES"/>
         </w:rPr>
       </w:pPr>
-      <w:hyperlink w:anchor="_Toc484026763" w:history="1">
+      <w:hyperlink w:anchor="_Toc484035108" w:history="1">
         <w:r>
           <w:rPr>
             <w:rStyle w:val="Hipervnculo"/>
@@ -2929,7 +2929,7 @@
             <w:noProof/>
             <w:webHidden/>
           </w:rPr>
-          <w:instrText xml:space="preserve"> PAGEREF _Toc484026763 \h </w:instrText>
+          <w:instrText xml:space="preserve"> PAGEREF _Toc484035108 \h </w:instrText>
         </w:r>
         <w:r>
           <w:rPr>
@@ -2970,7 +2970,7 @@
           <w:lang w:val="es-ES"/>
         </w:rPr>
       </w:pPr>
-      <w:hyperlink w:anchor="_Toc484026764" w:history="1">
+      <w:hyperlink w:anchor="_Toc484035109" w:history="1">
         <w:r>
           <w:rPr>
             <w:rStyle w:val="Hipervnculo"/>
@@ -3008,7 +3008,7 @@
           <w:rPr>
             <w:webHidden/>
           </w:rPr>
-          <w:instrText xml:space="preserve"> PAGEREF _Toc484026764 \h </w:instrText>
+          <w:instrText xml:space="preserve"> PAGEREF _Toc484035109 \h </w:instrText>
         </w:r>
         <w:r>
           <w:rPr>
@@ -3045,7 +3045,7 @@
           <w:lang w:val="es-ES"/>
         </w:rPr>
       </w:pPr>
-      <w:hyperlink w:anchor="_Toc484026765" w:history="1">
+      <w:hyperlink w:anchor="_Toc484035110" w:history="1">
         <w:r>
           <w:rPr>
             <w:rStyle w:val="Hipervnculo"/>
@@ -3083,7 +3083,7 @@
           <w:rPr>
             <w:webHidden/>
           </w:rPr>
-          <w:instrText xml:space="preserve"> PAGEREF _Toc484026765 \h </w:instrText>
+          <w:instrText xml:space="preserve"> PAGEREF _Toc484035110 \h </w:instrText>
         </w:r>
         <w:r>
           <w:rPr>
@@ -3100,7 +3100,7 @@
           <w:rPr>
             <w:webHidden/>
           </w:rPr>
-          <w:t>18</w:t>
+          <w:t>19</w:t>
         </w:r>
         <w:r>
           <w:rPr>
@@ -3120,7 +3120,7 @@
           <w:lang w:val="es-ES"/>
         </w:rPr>
       </w:pPr>
-      <w:hyperlink w:anchor="_Toc484026766" w:history="1">
+      <w:hyperlink w:anchor="_Toc484035111" w:history="1">
         <w:r>
           <w:rPr>
             <w:rStyle w:val="Hipervnculo"/>
@@ -3158,7 +3158,7 @@
           <w:rPr>
             <w:webHidden/>
           </w:rPr>
-          <w:instrText xml:space="preserve"> PAGEREF _Toc484026766 \h </w:instrText>
+          <w:instrText xml:space="preserve"> PAGEREF _Toc484035111 \h </w:instrText>
         </w:r>
         <w:r>
           <w:rPr>
@@ -3175,7 +3175,7 @@
           <w:rPr>
             <w:webHidden/>
           </w:rPr>
-          <w:t>19</w:t>
+          <w:t>20</w:t>
         </w:r>
         <w:r>
           <w:rPr>
@@ -3195,7 +3195,7 @@
           <w:lang w:val="es-ES"/>
         </w:rPr>
       </w:pPr>
-      <w:hyperlink w:anchor="_Toc484026767" w:history="1">
+      <w:hyperlink w:anchor="_Toc484035112" w:history="1">
         <w:r>
           <w:rPr>
             <w:rStyle w:val="Hipervnculo"/>
@@ -3233,7 +3233,7 @@
           <w:rPr>
             <w:webHidden/>
           </w:rPr>
-          <w:instrText xml:space="preserve"> PAGEREF _Toc484026767 \h </w:instrText>
+          <w:instrText xml:space="preserve"> PAGEREF _Toc484035112 \h </w:instrText>
         </w:r>
         <w:r>
           <w:rPr>
@@ -3250,7 +3250,7 @@
           <w:rPr>
             <w:webHidden/>
           </w:rPr>
-          <w:t>21</w:t>
+          <w:t>22</w:t>
         </w:r>
         <w:r>
           <w:rPr>
@@ -3270,7 +3270,7 @@
           <w:lang w:val="es-ES"/>
         </w:rPr>
       </w:pPr>
-      <w:hyperlink w:anchor="_Toc484026768" w:history="1">
+      <w:hyperlink w:anchor="_Toc484035113" w:history="1">
         <w:r>
           <w:rPr>
             <w:rStyle w:val="Hipervnculo"/>
@@ -3308,7 +3308,7 @@
           <w:rPr>
             <w:webHidden/>
           </w:rPr>
-          <w:instrText xml:space="preserve"> PAGEREF _Toc484026768 \h </w:instrText>
+          <w:instrText xml:space="preserve"> PAGEREF _Toc484035113 \h </w:instrText>
         </w:r>
         <w:r>
           <w:rPr>
@@ -3345,7 +3345,7 @@
           <w:lang w:val="es-ES"/>
         </w:rPr>
       </w:pPr>
-      <w:hyperlink w:anchor="_Toc484026769" w:history="1">
+      <w:hyperlink w:anchor="_Toc484035114" w:history="1">
         <w:r>
           <w:rPr>
             <w:rStyle w:val="Hipervnculo"/>
@@ -3383,7 +3383,7 @@
           <w:rPr>
             <w:webHidden/>
           </w:rPr>
-          <w:instrText xml:space="preserve"> PAGEREF _Toc484026769 \h </w:instrText>
+          <w:instrText xml:space="preserve"> PAGEREF _Toc484035114 \h </w:instrText>
         </w:r>
         <w:r>
           <w:rPr>
@@ -3422,7 +3422,7 @@
           <w:lang w:val="es-ES"/>
         </w:rPr>
       </w:pPr>
-      <w:hyperlink w:anchor="_Toc484026770" w:history="1">
+      <w:hyperlink w:anchor="_Toc484035115" w:history="1">
         <w:r>
           <w:rPr>
             <w:rStyle w:val="Hipervnculo"/>
@@ -3449,7 +3449,7 @@
             <w:noProof/>
             <w:webHidden/>
           </w:rPr>
-          <w:instrText xml:space="preserve"> PAGEREF _Toc484026770 \h </w:instrText>
+          <w:instrText xml:space="preserve"> PAGEREF _Toc484035115 \h </w:instrText>
         </w:r>
         <w:r>
           <w:rPr>
@@ -3492,7 +3492,7 @@
           <w:lang w:val="es-ES"/>
         </w:rPr>
       </w:pPr>
-      <w:hyperlink w:anchor="_Toc484026771" w:history="1">
+      <w:hyperlink w:anchor="_Toc484035116" w:history="1">
         <w:r>
           <w:rPr>
             <w:rStyle w:val="Hipervnculo"/>
@@ -3519,7 +3519,7 @@
             <w:noProof/>
             <w:webHidden/>
           </w:rPr>
-          <w:instrText xml:space="preserve"> PAGEREF _Toc484026771 \h </w:instrText>
+          <w:instrText xml:space="preserve"> PAGEREF _Toc484035116 \h </w:instrText>
         </w:r>
         <w:r>
           <w:rPr>
@@ -3562,7 +3562,7 @@
           <w:lang w:val="es-ES"/>
         </w:rPr>
       </w:pPr>
-      <w:hyperlink w:anchor="_Toc484026772" w:history="1">
+      <w:hyperlink w:anchor="_Toc484035117" w:history="1">
         <w:r>
           <w:rPr>
             <w:rStyle w:val="Hipervnculo"/>
@@ -3589,7 +3589,7 @@
             <w:noProof/>
             <w:webHidden/>
           </w:rPr>
-          <w:instrText xml:space="preserve"> PAGEREF _Toc484026772 \h </w:instrText>
+          <w:instrText xml:space="preserve"> PAGEREF _Toc484035117 \h </w:instrText>
         </w:r>
         <w:r>
           <w:rPr>
@@ -3632,7 +3632,7 @@
           <w:lang w:val="es-ES"/>
         </w:rPr>
       </w:pPr>
-      <w:hyperlink w:anchor="_Toc484026773" w:history="1">
+      <w:hyperlink w:anchor="_Toc484035118" w:history="1">
         <w:r>
           <w:rPr>
             <w:rStyle w:val="Hipervnculo"/>
@@ -3660,7 +3660,7 @@
             <w:noProof/>
             <w:webHidden/>
           </w:rPr>
-          <w:instrText xml:space="preserve"> PAGEREF _Toc484026773 \h </w:instrText>
+          <w:instrText xml:space="preserve"> PAGEREF _Toc484035118 \h </w:instrText>
         </w:r>
         <w:r>
           <w:rPr>
@@ -3701,7 +3701,7 @@
           <w:lang w:val="es-ES"/>
         </w:rPr>
       </w:pPr>
-      <w:hyperlink w:anchor="_Toc484026774" w:history="1">
+      <w:hyperlink w:anchor="_Toc484035119" w:history="1">
         <w:r>
           <w:rPr>
             <w:rStyle w:val="Hipervnculo"/>
@@ -3741,7 +3741,7 @@
           <w:rPr>
             <w:webHidden/>
           </w:rPr>
-          <w:instrText xml:space="preserve"> PAGEREF _Toc484026774 \h </w:instrText>
+          <w:instrText xml:space="preserve"> PAGEREF _Toc484035119 \h </w:instrText>
         </w:r>
         <w:r>
           <w:rPr>
@@ -3780,7 +3780,7 @@
           <w:lang w:val="es-ES"/>
         </w:rPr>
       </w:pPr>
-      <w:hyperlink w:anchor="_Toc484026775" w:history="1">
+      <w:hyperlink w:anchor="_Toc484035120" w:history="1">
         <w:r>
           <w:rPr>
             <w:rStyle w:val="Hipervnculo"/>
@@ -3807,7 +3807,7 @@
             <w:noProof/>
             <w:webHidden/>
           </w:rPr>
-          <w:instrText xml:space="preserve"> PAGEREF _Toc484026775 \h </w:instrText>
+          <w:instrText xml:space="preserve"> PAGEREF _Toc484035120 \h </w:instrText>
         </w:r>
         <w:r>
           <w:rPr>
@@ -3848,7 +3848,7 @@
           <w:lang w:val="es-ES"/>
         </w:rPr>
       </w:pPr>
-      <w:hyperlink w:anchor="_Toc484026776" w:history="1">
+      <w:hyperlink w:anchor="_Toc484035121" w:history="1">
         <w:r>
           <w:rPr>
             <w:rStyle w:val="Hipervnculo"/>
@@ -3886,7 +3886,7 @@
           <w:rPr>
             <w:webHidden/>
           </w:rPr>
-          <w:instrText xml:space="preserve"> PAGEREF _Toc484026776 \h </w:instrText>
+          <w:instrText xml:space="preserve"> PAGEREF _Toc484035121 \h </w:instrText>
         </w:r>
         <w:r>
           <w:rPr>
@@ -3925,7 +3925,7 @@
           <w:lang w:val="es-ES"/>
         </w:rPr>
       </w:pPr>
-      <w:hyperlink w:anchor="_Toc484026777" w:history="1">
+      <w:hyperlink w:anchor="_Toc484035122" w:history="1">
         <w:r>
           <w:rPr>
             <w:rStyle w:val="Hipervnculo"/>
@@ -3953,7 +3953,7 @@
             <w:noProof/>
             <w:webHidden/>
           </w:rPr>
-          <w:instrText xml:space="preserve"> PAGEREF _Toc484026777 \h </w:instrText>
+          <w:instrText xml:space="preserve"> PAGEREF _Toc484035122 \h </w:instrText>
         </w:r>
         <w:r>
           <w:rPr>
@@ -4062,7 +4062,7 @@
       <w:r>
         <w:fldChar w:fldCharType="separate"/>
       </w:r>
-      <w:hyperlink w:anchor="_Toc484026778" w:history="1">
+      <w:hyperlink w:anchor="_Toc484035123" w:history="1">
         <w:r>
           <w:rPr>
             <w:rStyle w:val="Hipervnculo"/>
@@ -4089,7 +4089,7 @@
             <w:noProof/>
             <w:webHidden/>
           </w:rPr>
-          <w:instrText xml:space="preserve"> PAGEREF _Toc484026778 \h </w:instrText>
+          <w:instrText xml:space="preserve"> PAGEREF _Toc484035123 \h </w:instrText>
         </w:r>
         <w:r>
           <w:rPr>
@@ -4131,7 +4131,7 @@
           <w:lang w:val="es-ES"/>
         </w:rPr>
       </w:pPr>
-      <w:hyperlink w:anchor="_Toc484026779" w:history="1">
+      <w:hyperlink w:anchor="_Toc484035124" w:history="1">
         <w:r>
           <w:rPr>
             <w:rStyle w:val="Hipervnculo"/>
@@ -4158,7 +4158,7 @@
             <w:noProof/>
             <w:webHidden/>
           </w:rPr>
-          <w:instrText xml:space="preserve"> PAGEREF _Toc484026779 \h </w:instrText>
+          <w:instrText xml:space="preserve"> PAGEREF _Toc484035124 \h </w:instrText>
         </w:r>
         <w:r>
           <w:rPr>
@@ -4200,7 +4200,7 @@
           <w:lang w:val="es-ES"/>
         </w:rPr>
       </w:pPr>
-      <w:hyperlink w:anchor="_Toc484026780" w:history="1">
+      <w:hyperlink w:anchor="_Toc484035125" w:history="1">
         <w:r>
           <w:rPr>
             <w:rStyle w:val="Hipervnculo"/>
@@ -4227,7 +4227,7 @@
             <w:noProof/>
             <w:webHidden/>
           </w:rPr>
-          <w:instrText xml:space="preserve"> PAGEREF _Toc484026780 \h </w:instrText>
+          <w:instrText xml:space="preserve"> PAGEREF _Toc484035125 \h </w:instrText>
         </w:r>
         <w:r>
           <w:rPr>
@@ -4269,7 +4269,7 @@
           <w:lang w:val="es-ES"/>
         </w:rPr>
       </w:pPr>
-      <w:hyperlink w:anchor="_Toc484026781" w:history="1">
+      <w:hyperlink w:anchor="_Toc484035126" w:history="1">
         <w:r>
           <w:rPr>
             <w:rStyle w:val="Hipervnculo"/>
@@ -4296,7 +4296,7 @@
             <w:noProof/>
             <w:webHidden/>
           </w:rPr>
-          <w:instrText xml:space="preserve"> PAGEREF _Toc484026781 \h </w:instrText>
+          <w:instrText xml:space="preserve"> PAGEREF _Toc484035126 \h </w:instrText>
         </w:r>
         <w:r>
           <w:rPr>
@@ -4338,7 +4338,7 @@
           <w:lang w:val="es-ES"/>
         </w:rPr>
       </w:pPr>
-      <w:hyperlink w:anchor="_Toc484026782" w:history="1">
+      <w:hyperlink w:anchor="_Toc484035127" w:history="1">
         <w:r>
           <w:rPr>
             <w:rStyle w:val="Hipervnculo"/>
@@ -4365,7 +4365,7 @@
             <w:noProof/>
             <w:webHidden/>
           </w:rPr>
-          <w:instrText xml:space="preserve"> PAGEREF _Toc484026782 \h </w:instrText>
+          <w:instrText xml:space="preserve"> PAGEREF _Toc484035127 \h </w:instrText>
         </w:r>
         <w:r>
           <w:rPr>
@@ -4407,7 +4407,7 @@
           <w:lang w:val="es-ES"/>
         </w:rPr>
       </w:pPr>
-      <w:hyperlink w:anchor="_Toc484026783" w:history="1">
+      <w:hyperlink w:anchor="_Toc484035128" w:history="1">
         <w:r>
           <w:rPr>
             <w:rStyle w:val="Hipervnculo"/>
@@ -4434,7 +4434,7 @@
             <w:noProof/>
             <w:webHidden/>
           </w:rPr>
-          <w:instrText xml:space="preserve"> PAGEREF _Toc484026783 \h </w:instrText>
+          <w:instrText xml:space="preserve"> PAGEREF _Toc484035128 \h </w:instrText>
         </w:r>
         <w:r>
           <w:rPr>
@@ -4476,7 +4476,7 @@
           <w:lang w:val="es-ES"/>
         </w:rPr>
       </w:pPr>
-      <w:hyperlink w:anchor="_Toc484026784" w:history="1">
+      <w:hyperlink w:anchor="_Toc484035129" w:history="1">
         <w:r>
           <w:rPr>
             <w:rStyle w:val="Hipervnculo"/>
@@ -4503,7 +4503,7 @@
             <w:noProof/>
             <w:webHidden/>
           </w:rPr>
-          <w:instrText xml:space="preserve"> PAGEREF _Toc484026784 \h </w:instrText>
+          <w:instrText xml:space="preserve"> PAGEREF _Toc484035129 \h </w:instrText>
         </w:r>
         <w:r>
           <w:rPr>
@@ -4545,7 +4545,7 @@
           <w:lang w:val="es-ES"/>
         </w:rPr>
       </w:pPr>
-      <w:hyperlink w:anchor="_Toc484026785" w:history="1">
+      <w:hyperlink w:anchor="_Toc484035130" w:history="1">
         <w:r>
           <w:rPr>
             <w:rStyle w:val="Hipervnculo"/>
@@ -4572,7 +4572,7 @@
             <w:noProof/>
             <w:webHidden/>
           </w:rPr>
-          <w:instrText xml:space="preserve"> PAGEREF _Toc484026785 \h </w:instrText>
+          <w:instrText xml:space="preserve"> PAGEREF _Toc484035130 \h </w:instrText>
         </w:r>
         <w:r>
           <w:rPr>
@@ -4614,7 +4614,7 @@
           <w:lang w:val="es-ES"/>
         </w:rPr>
       </w:pPr>
-      <w:hyperlink w:anchor="_Toc484026786" w:history="1">
+      <w:hyperlink w:anchor="_Toc484035131" w:history="1">
         <w:r>
           <w:rPr>
             <w:rStyle w:val="Hipervnculo"/>
@@ -4641,7 +4641,7 @@
             <w:noProof/>
             <w:webHidden/>
           </w:rPr>
-          <w:instrText xml:space="preserve"> PAGEREF _Toc484026786 \h </w:instrText>
+          <w:instrText xml:space="preserve"> PAGEREF _Toc484035131 \h </w:instrText>
         </w:r>
         <w:r>
           <w:rPr>
@@ -4683,7 +4683,7 @@
           <w:lang w:val="es-ES"/>
         </w:rPr>
       </w:pPr>
-      <w:hyperlink w:anchor="_Toc484026787" w:history="1">
+      <w:hyperlink w:anchor="_Toc484035132" w:history="1">
         <w:r>
           <w:rPr>
             <w:rStyle w:val="Hipervnculo"/>
@@ -4710,7 +4710,7 @@
             <w:noProof/>
             <w:webHidden/>
           </w:rPr>
-          <w:instrText xml:space="preserve"> PAGEREF _Toc484026787 \h </w:instrText>
+          <w:instrText xml:space="preserve"> PAGEREF _Toc484035132 \h </w:instrText>
         </w:r>
         <w:r>
           <w:rPr>
@@ -4730,7 +4730,7 @@
             <w:noProof/>
             <w:webHidden/>
           </w:rPr>
-          <w:t>18</w:t>
+          <w:t>17</w:t>
         </w:r>
         <w:r>
           <w:rPr>
@@ -4752,13 +4752,13 @@
           <w:lang w:val="es-ES"/>
         </w:rPr>
       </w:pPr>
-      <w:hyperlink w:anchor="_Toc484026788" w:history="1">
+      <w:hyperlink w:anchor="_Toc484035133" w:history="1">
         <w:r>
           <w:rPr>
             <w:rStyle w:val="Hipervnculo"/>
             <w:noProof/>
           </w:rPr>
-          <w:t>Figura 3.2.1: Ejemplo de ventana informativa para uno de los ejercicios</w:t>
+          <w:t>Figura 3.1.2: Mensaje en Comilona si se usa una resolución menor a la permitida</w:t>
         </w:r>
         <w:r>
           <w:rPr>
@@ -4779,7 +4779,7 @@
             <w:noProof/>
             <w:webHidden/>
           </w:rPr>
-          <w:instrText xml:space="preserve"> PAGEREF _Toc484026788 \h </w:instrText>
+          <w:instrText xml:space="preserve"> PAGEREF _Toc484035133 \h </w:instrText>
         </w:r>
         <w:r>
           <w:rPr>
@@ -4799,7 +4799,7 @@
             <w:noProof/>
             <w:webHidden/>
           </w:rPr>
-          <w:t>19</w:t>
+          <w:t>18</w:t>
         </w:r>
         <w:r>
           <w:rPr>
@@ -4821,13 +4821,13 @@
           <w:lang w:val="es-ES"/>
         </w:rPr>
       </w:pPr>
-      <w:hyperlink w:anchor="_Toc484026789" w:history="1">
+      <w:hyperlink w:anchor="_Toc484035134" w:history="1">
         <w:r>
           <w:rPr>
             <w:rStyle w:val="Hipervnculo"/>
             <w:noProof/>
           </w:rPr>
-          <w:t>Figura 3.3.1: Ejemplo de la columna izquierda en Comilona</w:t>
+          <w:t>Figura 3.2.1: Ejemplo de ventana informativa para uno de los ejercicios</w:t>
         </w:r>
         <w:r>
           <w:rPr>
@@ -4848,7 +4848,7 @@
             <w:noProof/>
             <w:webHidden/>
           </w:rPr>
-          <w:instrText xml:space="preserve"> PAGEREF _Toc484026789 \h </w:instrText>
+          <w:instrText xml:space="preserve"> PAGEREF _Toc484035134 \h </w:instrText>
         </w:r>
         <w:r>
           <w:rPr>
@@ -4868,7 +4868,7 @@
             <w:noProof/>
             <w:webHidden/>
           </w:rPr>
-          <w:t>21</w:t>
+          <w:t>19</w:t>
         </w:r>
         <w:r>
           <w:rPr>
@@ -4878,44 +4878,6 @@
           <w:fldChar w:fldCharType="end"/>
         </w:r>
       </w:hyperlink>
-    </w:p>
-    <w:p>
-      <w:pPr>
-        <w:pStyle w:val="Prrafo"/>
-        <w:rPr>
-          <w:lang w:val="es-ES"/>
-        </w:rPr>
-      </w:pPr>
-      <w:r>
-        <w:fldChar w:fldCharType="end"/>
-      </w:r>
-    </w:p>
-    <w:p>
-      <w:pPr>
-        <w:jc w:val="left"/>
-      </w:pPr>
-      <w:r>
-        <w:br w:type="page"/>
-      </w:r>
-    </w:p>
-    <w:p>
-      <w:pPr>
-        <w:pStyle w:val="Ttuloindependiente"/>
-      </w:pPr>
-      <w:proofErr w:type="spellStart"/>
-      <w:r>
-        <w:lastRenderedPageBreak/>
-        <w:t>Índice</w:t>
-      </w:r>
-      <w:proofErr w:type="spellEnd"/>
-      <w:r>
-        <w:t xml:space="preserve"> de </w:t>
-      </w:r>
-      <w:proofErr w:type="spellStart"/>
-      <w:r>
-        <w:t>tablas</w:t>
-      </w:r>
-      <w:proofErr w:type="spellEnd"/>
     </w:p>
     <w:p>
       <w:pPr>
@@ -4928,30 +4890,13 @@
           <w:lang w:val="es-ES"/>
         </w:rPr>
       </w:pPr>
-      <w:r>
-        <w:fldChar w:fldCharType="begin"/>
-      </w:r>
-      <w:r>
-        <w:instrText xml:space="preserve"> TOC \h \z \c "Tabla" </w:instrText>
-      </w:r>
-      <w:r>
-        <w:fldChar w:fldCharType="separate"/>
-      </w:r>
-      <w:hyperlink w:anchor="_Toc484026790" w:history="1">
+      <w:hyperlink w:anchor="_Toc484035135" w:history="1">
         <w:r>
           <w:rPr>
             <w:rStyle w:val="Hipervnculo"/>
             <w:noProof/>
           </w:rPr>
-          <w:t>Tabla 1.1</w:t>
-        </w:r>
-        <w:r>
-          <w:rPr>
-            <w:rStyle w:val="Hipervnculo"/>
-            <w:noProof/>
-          </w:rPr>
-          <w:noBreakHyphen/>
-          <w:t>1: Iniciativas para la promoción del pensamiento computacional</w:t>
+          <w:t>Figura 3.3.1: Ejemplo de la columna izquierda en Comilona</w:t>
         </w:r>
         <w:r>
           <w:rPr>
@@ -4972,7 +4917,7 @@
             <w:noProof/>
             <w:webHidden/>
           </w:rPr>
-          <w:instrText xml:space="preserve"> PAGEREF _Toc484026790 \h </w:instrText>
+          <w:instrText xml:space="preserve"> PAGEREF _Toc484035135 \h </w:instrText>
         </w:r>
         <w:r>
           <w:rPr>
@@ -4992,7 +4937,7 @@
             <w:noProof/>
             <w:webHidden/>
           </w:rPr>
-          <w:t>3</w:t>
+          <w:t>21</w:t>
         </w:r>
         <w:r>
           <w:rPr>
@@ -5002,6 +4947,44 @@
           <w:fldChar w:fldCharType="end"/>
         </w:r>
       </w:hyperlink>
+    </w:p>
+    <w:p>
+      <w:pPr>
+        <w:pStyle w:val="Prrafo"/>
+        <w:rPr>
+          <w:lang w:val="es-ES"/>
+        </w:rPr>
+      </w:pPr>
+      <w:r>
+        <w:fldChar w:fldCharType="end"/>
+      </w:r>
+    </w:p>
+    <w:p>
+      <w:pPr>
+        <w:jc w:val="left"/>
+      </w:pPr>
+      <w:r>
+        <w:br w:type="page"/>
+      </w:r>
+    </w:p>
+    <w:p>
+      <w:pPr>
+        <w:pStyle w:val="Ttuloindependiente"/>
+      </w:pPr>
+      <w:proofErr w:type="spellStart"/>
+      <w:r>
+        <w:lastRenderedPageBreak/>
+        <w:t>Índice</w:t>
+      </w:r>
+      <w:proofErr w:type="spellEnd"/>
+      <w:r>
+        <w:t xml:space="preserve"> de </w:t>
+      </w:r>
+      <w:proofErr w:type="spellStart"/>
+      <w:r>
+        <w:t>tablas</w:t>
+      </w:r>
+      <w:proofErr w:type="spellEnd"/>
     </w:p>
     <w:p>
       <w:pPr>
@@ -5014,7 +4997,93 @@
           <w:lang w:val="es-ES"/>
         </w:rPr>
       </w:pPr>
-      <w:hyperlink w:anchor="_Toc484026791" w:history="1">
+      <w:r>
+        <w:fldChar w:fldCharType="begin"/>
+      </w:r>
+      <w:r>
+        <w:instrText xml:space="preserve"> TOC \h \z \c "Tabla" </w:instrText>
+      </w:r>
+      <w:r>
+        <w:fldChar w:fldCharType="separate"/>
+      </w:r>
+      <w:hyperlink w:anchor="_Toc484035136" w:history="1">
+        <w:r>
+          <w:rPr>
+            <w:rStyle w:val="Hipervnculo"/>
+            <w:noProof/>
+          </w:rPr>
+          <w:t>Tabla 1.1</w:t>
+        </w:r>
+        <w:r>
+          <w:rPr>
+            <w:rStyle w:val="Hipervnculo"/>
+            <w:noProof/>
+          </w:rPr>
+          <w:noBreakHyphen/>
+          <w:t>1: Iniciativas para la promoción del pensamiento computacional</w:t>
+        </w:r>
+        <w:r>
+          <w:rPr>
+            <w:noProof/>
+            <w:webHidden/>
+          </w:rPr>
+          <w:tab/>
+        </w:r>
+        <w:r>
+          <w:rPr>
+            <w:noProof/>
+            <w:webHidden/>
+          </w:rPr>
+          <w:fldChar w:fldCharType="begin"/>
+        </w:r>
+        <w:r>
+          <w:rPr>
+            <w:noProof/>
+            <w:webHidden/>
+          </w:rPr>
+          <w:instrText xml:space="preserve"> PAGEREF _Toc484035136 \h </w:instrText>
+        </w:r>
+        <w:r>
+          <w:rPr>
+            <w:noProof/>
+            <w:webHidden/>
+          </w:rPr>
+        </w:r>
+        <w:r>
+          <w:rPr>
+            <w:noProof/>
+            <w:webHidden/>
+          </w:rPr>
+          <w:fldChar w:fldCharType="separate"/>
+        </w:r>
+        <w:r>
+          <w:rPr>
+            <w:noProof/>
+            <w:webHidden/>
+          </w:rPr>
+          <w:t>3</w:t>
+        </w:r>
+        <w:r>
+          <w:rPr>
+            <w:noProof/>
+            <w:webHidden/>
+          </w:rPr>
+          <w:fldChar w:fldCharType="end"/>
+        </w:r>
+      </w:hyperlink>
+    </w:p>
+    <w:p>
+      <w:pPr>
+        <w:pStyle w:val="Tabladeilustraciones"/>
+        <w:rPr>
+          <w:rFonts w:asciiTheme="minorHAnsi" w:eastAsiaTheme="minorEastAsia" w:hAnsiTheme="minorHAnsi" w:cstheme="minorBidi"/>
+          <w:noProof/>
+          <w:sz w:val="22"/>
+          <w:szCs w:val="22"/>
+          <w:lang w:val="es-ES"/>
+        </w:rPr>
+      </w:pPr>
+      <w:hyperlink w:anchor="_Toc484035137" w:history="1">
         <w:r>
           <w:rPr>
             <w:rStyle w:val="Hipervnculo"/>
@@ -5049,7 +5118,7 @@
             <w:noProof/>
             <w:webHidden/>
           </w:rPr>
-          <w:instrText xml:space="preserve"> PAGEREF _Toc484026791 \h </w:instrText>
+          <w:instrText xml:space="preserve"> PAGEREF _Toc484035137 \h </w:instrText>
         </w:r>
         <w:r>
           <w:rPr>
@@ -5127,7 +5196,7 @@
         <w:lastRenderedPageBreak/>
         <w:br/>
       </w:r>
-      <w:bookmarkStart w:id="0" w:name="_Toc484026750"/>
+      <w:bookmarkStart w:id="0" w:name="_Toc484035095"/>
       <w:r>
         <w:t>Introducción</w:t>
       </w:r>
@@ -5388,7 +5457,7 @@
       <w:pPr>
         <w:pStyle w:val="Ttulo3"/>
       </w:pPr>
-      <w:bookmarkStart w:id="1" w:name="_Toc484026751"/>
+      <w:bookmarkStart w:id="1" w:name="_Toc484035096"/>
       <w:r>
         <w:lastRenderedPageBreak/>
         <w:t>Antecedentes</w:t>
@@ -5616,7 +5685,7 @@
       <w:pPr>
         <w:pStyle w:val="Leyenda"/>
       </w:pPr>
-      <w:bookmarkStart w:id="2" w:name="_Toc484026778"/>
+      <w:bookmarkStart w:id="2" w:name="_Toc484035123"/>
       <w:r>
         <w:t xml:space="preserve">Figura </w:t>
       </w:r>
@@ -5751,7 +5820,7 @@
       <w:pPr>
         <w:pStyle w:val="Leyenda"/>
       </w:pPr>
-      <w:bookmarkStart w:id="3" w:name="_Toc484026779"/>
+      <w:bookmarkStart w:id="3" w:name="_Toc484035124"/>
       <w:r>
         <w:t xml:space="preserve">Figura </w:t>
       </w:r>
@@ -6158,7 +6227,7 @@
       <w:pPr>
         <w:pStyle w:val="Leyenda"/>
       </w:pPr>
-      <w:bookmarkStart w:id="4" w:name="_Toc484026790"/>
+      <w:bookmarkStart w:id="4" w:name="_Toc484035136"/>
       <w:r>
         <w:t xml:space="preserve">Tabla </w:t>
       </w:r>
@@ -6482,7 +6551,7 @@
       <w:pPr>
         <w:pStyle w:val="Leyenda"/>
       </w:pPr>
-      <w:bookmarkStart w:id="5" w:name="_Toc484026780"/>
+      <w:bookmarkStart w:id="5" w:name="_Toc484035125"/>
       <w:r>
         <w:t xml:space="preserve">Figura </w:t>
       </w:r>
@@ -6539,7 +6608,7 @@
       <w:pPr>
         <w:pStyle w:val="Ttulo3"/>
       </w:pPr>
-      <w:bookmarkStart w:id="6" w:name="_Toc484026752"/>
+      <w:bookmarkStart w:id="6" w:name="_Toc484035097"/>
       <w:r>
         <w:lastRenderedPageBreak/>
         <w:t>Objetivos</w:t>
@@ -6582,7 +6651,7 @@
       <w:pPr>
         <w:pStyle w:val="Ttulo3"/>
       </w:pPr>
-      <w:bookmarkStart w:id="7" w:name="_Toc484026753"/>
+      <w:bookmarkStart w:id="7" w:name="_Toc484035098"/>
       <w:r>
         <w:t>Metodología</w:t>
       </w:r>
@@ -6769,7 +6838,7 @@
       <w:pPr>
         <w:pStyle w:val="Ttulo3"/>
       </w:pPr>
-      <w:bookmarkStart w:id="8" w:name="_Toc484026754"/>
+      <w:bookmarkStart w:id="8" w:name="_Toc484035099"/>
       <w:r>
         <w:t>Organización de la memoria</w:t>
       </w:r>
@@ -6862,7 +6931,7 @@
         <w:lastRenderedPageBreak/>
         <w:br/>
       </w:r>
-      <w:bookmarkStart w:id="9" w:name="_Toc484026755"/>
+      <w:bookmarkStart w:id="9" w:name="_Toc484035100"/>
       <w:r>
         <w:t>Herramientas y tecnologías</w:t>
       </w:r>
@@ -6880,7 +6949,7 @@
       <w:pPr>
         <w:pStyle w:val="Ttulo3"/>
       </w:pPr>
-      <w:bookmarkStart w:id="10" w:name="_Toc484026756"/>
+      <w:bookmarkStart w:id="10" w:name="_Toc484035101"/>
       <w:r>
         <w:t>Electron</w:t>
       </w:r>
@@ -7230,7 +7299,7 @@
       <w:pPr>
         <w:pStyle w:val="Leyenda"/>
       </w:pPr>
-      <w:bookmarkStart w:id="11" w:name="_Toc484026781"/>
+      <w:bookmarkStart w:id="11" w:name="_Toc484035126"/>
       <w:r>
         <w:t xml:space="preserve">Figura </w:t>
       </w:r>
@@ -7282,7 +7351,7 @@
       <w:pPr>
         <w:pStyle w:val="Ttulo3"/>
       </w:pPr>
-      <w:bookmarkStart w:id="12" w:name="_Toc484026757"/>
+      <w:bookmarkStart w:id="12" w:name="_Toc484035102"/>
       <w:r>
         <w:t>Blockly</w:t>
       </w:r>
@@ -7617,7 +7686,7 @@
       <w:pPr>
         <w:pStyle w:val="Leyenda"/>
       </w:pPr>
-      <w:bookmarkStart w:id="13" w:name="_Toc484026782"/>
+      <w:bookmarkStart w:id="13" w:name="_Toc484035127"/>
       <w:r>
         <w:t xml:space="preserve">Figura </w:t>
       </w:r>
@@ -7872,7 +7941,7 @@
         <w:pStyle w:val="Descripcin"/>
         <w:jc w:val="center"/>
       </w:pPr>
-      <w:bookmarkStart w:id="14" w:name="_Toc484026783"/>
+      <w:bookmarkStart w:id="14" w:name="_Toc484035128"/>
       <w:r>
         <w:t xml:space="preserve">Figura </w:t>
       </w:r>
@@ -8088,7 +8157,7 @@
       <w:pPr>
         <w:pStyle w:val="Ttulo3"/>
       </w:pPr>
-      <w:bookmarkStart w:id="15" w:name="_Toc484026758"/>
+      <w:bookmarkStart w:id="15" w:name="_Toc484035103"/>
       <w:proofErr w:type="spellStart"/>
       <w:r>
         <w:lastRenderedPageBreak/>
@@ -8108,7 +8177,13 @@
         <w:t xml:space="preserve">que se basa en los lenguajes de marcado. </w:t>
       </w:r>
       <w:r>
-        <w:t xml:space="preserve">En la actualidad, se está estilando </w:t>
+        <w:t xml:space="preserve">En la actualidad, </w:t>
+      </w:r>
+      <w:r>
+        <w:t xml:space="preserve">con el crecimiento de los dispositivos móviles </w:t>
+      </w:r>
+      <w:r>
+        <w:t xml:space="preserve">se está estilando </w:t>
       </w:r>
       <w:r>
         <w:t>el uso de</w:t>
@@ -8116,13 +8191,16 @@
       <w:r>
         <w:t xml:space="preserve"> </w:t>
       </w:r>
+      <w:proofErr w:type="spellStart"/>
       <w:r>
         <w:t>f</w:t>
       </w:r>
-      <w:bookmarkStart w:id="16" w:name="_GoBack"/>
-      <w:bookmarkEnd w:id="16"/>
-      <w:r>
-        <w:t xml:space="preserve">rameworks de </w:t>
+      <w:r>
+        <w:t>rameworks</w:t>
+      </w:r>
+      <w:proofErr w:type="spellEnd"/>
+      <w:r>
+        <w:t xml:space="preserve"> de </w:t>
       </w:r>
       <w:r>
         <w:t>este lenguaje</w:t>
@@ -8134,7 +8212,19 @@
         <w:t>los cuales</w:t>
       </w:r>
       <w:r>
-        <w:t xml:space="preserve"> son librerías que de manera genérica nos ayudan a realizar el diseño de nuestras páginas web. Gracias a ellos, es mucho más fácil y rápido poder crear una página web, con elementos como imágenes, tablas, etc. Muchos de ellos también nos aseguran que funcionarán sobre distintos navegadores, ya que cumplen los estándares al respecto.</w:t>
+        <w:t xml:space="preserve"> son librerías que de manera genérica nos ayudan a realizar el diseño de nuestras páginas web. Gracias a ellos, es mucho más fácil y rápido poder crear una página web, con elementos como imágenes, tablas, etc.</w:t>
+      </w:r>
+      <w:r>
+        <w:t>, y que estos se adapten a distintas resoluciones de pantalla. Además,</w:t>
+      </w:r>
+      <w:r>
+        <w:t xml:space="preserve"> </w:t>
+      </w:r>
+      <w:r>
+        <w:t>m</w:t>
+      </w:r>
+      <w:r>
+        <w:t>uchos de ellos también nos aseguran que funcionarán sobre distintos navegadores, ya que cumplen los estándares al respecto.</w:t>
       </w:r>
     </w:p>
     <w:p>
@@ -8357,7 +8447,7 @@
       <w:pPr>
         <w:pStyle w:val="Leyenda"/>
       </w:pPr>
-      <w:bookmarkStart w:id="17" w:name="_Toc484026784"/>
+      <w:bookmarkStart w:id="16" w:name="_Toc484035129"/>
       <w:r>
         <w:t xml:space="preserve">Figura </w:t>
       </w:r>
@@ -8407,44 +8497,44 @@
       <w:r>
         <w:t>Pure</w:t>
       </w:r>
-      <w:bookmarkEnd w:id="17"/>
+      <w:bookmarkEnd w:id="16"/>
       <w:proofErr w:type="spellEnd"/>
     </w:p>
     <w:p>
       <w:pPr>
         <w:pStyle w:val="Ttulo3"/>
       </w:pPr>
-      <w:bookmarkStart w:id="18" w:name="_Toc484026759"/>
+      <w:bookmarkStart w:id="17" w:name="_Toc484035104"/>
       <w:r>
         <w:lastRenderedPageBreak/>
         <w:t>Librerías Javascript</w:t>
       </w:r>
+      <w:bookmarkEnd w:id="17"/>
+    </w:p>
+    <w:p>
+      <w:pPr>
+        <w:pStyle w:val="Prrafo"/>
+      </w:pPr>
+      <w:r>
+        <w:t>Este apartado contiene las distintas librerías y bibliotecas escritas</w:t>
+      </w:r>
+      <w:r>
+        <w:t xml:space="preserve"> en Javascript</w:t>
+      </w:r>
+      <w:r>
+        <w:t xml:space="preserve"> que se han utilizado para el correcto funcionamiento de la aplicación desarrollada. </w:t>
+      </w:r>
+    </w:p>
+    <w:p>
+      <w:pPr>
+        <w:pStyle w:val="Ttulo4"/>
+      </w:pPr>
+      <w:bookmarkStart w:id="18" w:name="_Toc484035105"/>
+      <w:proofErr w:type="gramStart"/>
+      <w:r>
+        <w:t>jQuery</w:t>
+      </w:r>
       <w:bookmarkEnd w:id="18"/>
-    </w:p>
-    <w:p>
-      <w:pPr>
-        <w:pStyle w:val="Prrafo"/>
-      </w:pPr>
-      <w:r>
-        <w:t>Este apartado contiene las distintas librerías y bibliotecas escritas</w:t>
-      </w:r>
-      <w:r>
-        <w:t xml:space="preserve"> en Javascript</w:t>
-      </w:r>
-      <w:r>
-        <w:t xml:space="preserve"> que se han utilizado para el correcto funcionamiento de la aplicación desarrollada. </w:t>
-      </w:r>
-    </w:p>
-    <w:p>
-      <w:pPr>
-        <w:pStyle w:val="Ttulo4"/>
-      </w:pPr>
-      <w:bookmarkStart w:id="19" w:name="_Toc484026760"/>
-      <w:proofErr w:type="gramStart"/>
-      <w:r>
-        <w:t>jQuery</w:t>
-      </w:r>
-      <w:bookmarkEnd w:id="19"/>
       <w:proofErr w:type="gramEnd"/>
     </w:p>
     <w:p>
@@ -8743,7 +8833,7 @@
       <w:pPr>
         <w:pStyle w:val="Leyenda"/>
       </w:pPr>
-      <w:bookmarkStart w:id="20" w:name="_Toc484026785"/>
+      <w:bookmarkStart w:id="19" w:name="_Toc484035130"/>
       <w:r>
         <w:t xml:space="preserve">Figura </w:t>
       </w:r>
@@ -8789,13 +8879,13 @@
       <w:r>
         <w:t>: Logo de jQuery</w:t>
       </w:r>
-      <w:bookmarkEnd w:id="20"/>
+      <w:bookmarkEnd w:id="19"/>
     </w:p>
     <w:p>
       <w:pPr>
         <w:pStyle w:val="Ttulo4"/>
       </w:pPr>
-      <w:bookmarkStart w:id="21" w:name="_Toc484026761"/>
+      <w:bookmarkStart w:id="20" w:name="_Toc484035106"/>
       <w:r>
         <w:lastRenderedPageBreak/>
         <w:t>JS-</w:t>
@@ -8804,7 +8894,7 @@
       <w:r>
         <w:t>Interpreter</w:t>
       </w:r>
-      <w:bookmarkEnd w:id="21"/>
+      <w:bookmarkEnd w:id="20"/>
       <w:proofErr w:type="spellEnd"/>
     </w:p>
     <w:p>
@@ -8857,18 +8947,18 @@
         </w:sdtContent>
       </w:sdt>
       <w:r>
-        <w:t xml:space="preserve"> es un intérprete de Javascript escrito en el mismo </w:t>
+        <w:t xml:space="preserve"> es un intérprete de Javascript escrito en el mismo lenguaje, y que nos permite ejecutar código Javascript de una manera segura y línea a línea. El entorno de ejecución se encuentra aislado del </w:t>
+      </w:r>
+      <w:r>
+        <w:t xml:space="preserve">entorno principal de nuestro programa, lo que aporta una mayor seguridad, y además permite mantener varias instancias del intérprete corriendo, especialmente diseñado </w:t>
       </w:r>
       <w:proofErr w:type="gramStart"/>
       <w:r>
-        <w:t>lenguaje</w:t>
+        <w:t>para</w:t>
       </w:r>
       <w:proofErr w:type="gramEnd"/>
       <w:r>
-        <w:t xml:space="preserve">, y que nos permite ejecutar código Javascript de una manera segura y línea a línea. El entorno de ejecución se encuentra aislado del </w:t>
-      </w:r>
-      <w:r>
-        <w:t>entorno principal de nuestro programa, lo que aporta una mayor seguridad, y además permite mantener varias instancias del intérprete corriendo, especialmente diseñado para aquellas aplicaciones multihilo.</w:t>
+        <w:t xml:space="preserve"> aquellas aplicaciones multihilo.</w:t>
       </w:r>
     </w:p>
     <w:p>
@@ -9577,12 +9667,12 @@
       <w:pPr>
         <w:pStyle w:val="Ttulo4"/>
       </w:pPr>
-      <w:bookmarkStart w:id="22" w:name="_Toc484026762"/>
+      <w:bookmarkStart w:id="21" w:name="_Toc484035107"/>
       <w:r>
         <w:lastRenderedPageBreak/>
         <w:t>Chance</w:t>
       </w:r>
-      <w:bookmarkEnd w:id="22"/>
+      <w:bookmarkEnd w:id="21"/>
     </w:p>
     <w:p>
       <w:pPr>
@@ -9857,7 +9947,7 @@
         <w:pStyle w:val="Descripcin"/>
         <w:jc w:val="center"/>
       </w:pPr>
-      <w:bookmarkStart w:id="23" w:name="_Toc484026786"/>
+      <w:bookmarkStart w:id="22" w:name="_Toc484035131"/>
       <w:r>
         <w:t xml:space="preserve">Figura </w:t>
       </w:r>
@@ -9903,7 +9993,7 @@
       <w:r>
         <w:t>: Logo de Chance</w:t>
       </w:r>
-      <w:bookmarkEnd w:id="23"/>
+      <w:bookmarkEnd w:id="22"/>
     </w:p>
     <w:p>
       <w:pPr>
@@ -9927,10 +10017,28 @@
         <w:lastRenderedPageBreak/>
         <w:br/>
       </w:r>
-      <w:bookmarkStart w:id="24" w:name="_Toc484026763"/>
+      <w:bookmarkStart w:id="23" w:name="_Toc484035108"/>
       <w:r>
         <w:t>Modo de uso</w:t>
       </w:r>
+      <w:bookmarkEnd w:id="23"/>
+    </w:p>
+    <w:p>
+      <w:pPr>
+        <w:pStyle w:val="Prrafo"/>
+      </w:pPr>
+      <w:r>
+        <w:t>Una vez analizados los antecedentes y las herramientas y tecnologías usadas, mostraremos como funciona nuestra aplicación, a la que hemos llamado Comilona.</w:t>
+      </w:r>
+    </w:p>
+    <w:p>
+      <w:pPr>
+        <w:pStyle w:val="Ttulo3"/>
+      </w:pPr>
+      <w:bookmarkStart w:id="24" w:name="_Toc484035109"/>
+      <w:r>
+        <w:t>Ventana principal</w:t>
+      </w:r>
       <w:bookmarkEnd w:id="24"/>
     </w:p>
     <w:p>
@@ -9938,47 +10046,10 @@
         <w:pStyle w:val="Prrafo"/>
       </w:pPr>
       <w:r>
-        <w:t>Una vez analizados los antecedentes y las herramientas y tecnologías usadas, mostraremos como funciona nuestra aplicación, a la que hemos llamado Comilona.</w:t>
-      </w:r>
-    </w:p>
-    <w:p>
-      <w:pPr>
-        <w:pStyle w:val="Ttulo3"/>
-      </w:pPr>
-      <w:bookmarkStart w:id="25" w:name="_Toc484026764"/>
-      <w:r>
-        <w:t>Ventana principal</w:t>
-      </w:r>
-      <w:bookmarkEnd w:id="25"/>
-    </w:p>
-    <w:p>
-      <w:pPr>
-        <w:pStyle w:val="Prrafo"/>
-      </w:pPr>
-      <w:r>
         <w:t>La ventana principal de nuestra aplicación nos mostrará una imagen como la que vemos en la figura 3.1.1. La interf</w:t>
       </w:r>
       <w:r>
         <w:t>az está dividida en tres secciones, la columna izquierda, que contiene el resultado al reto propuesto, la columna derecha, donde se ubica el área de Blockly con su caja de herramientas y su área de trabajo y la barra inferior, que contendrá un selector de niveles, otro para los ejercicios de cada nivel y las banderas de los idiomas disponibles, en un principio solo español e inglés, el cuál es el idioma por defecto.</w:t>
-      </w:r>
-    </w:p>
-    <w:p>
-      <w:pPr>
-        <w:pStyle w:val="Prrafo"/>
-      </w:pPr>
-      <w:r>
-        <w:t>Nada más entrar a la aplicación, o a la hora de cargar cualquier nivel o ejercicio, o de cambiar el idioma de la interfaz, nos aparecerá encima de la misma una ventana de información que veremos en el siguiente apartado. Esta ventana no influye en el desarrollo de los niveles, y cuenta con un botón para cerrarla y así poder seguir nuestro trabajo sobre la principal.</w:t>
-      </w:r>
-    </w:p>
-    <w:p>
-      <w:pPr>
-        <w:pStyle w:val="Prrafo"/>
-      </w:pPr>
-      <w:r>
-        <w:t>La distribución está hecha de tal forma que se adapta a la resolución de cualquier p</w:t>
-      </w:r>
-      <w:r>
-        <w:t>antalla, ya que el framework CSS utilizado</w:t>
       </w:r>
     </w:p>
     <w:p>
@@ -9998,9 +10069,8 @@
           <w:noProof/>
           <w:lang w:val="es-ES"/>
         </w:rPr>
-        <w:lastRenderedPageBreak/>
         <w:drawing>
-          <wp:inline distT="0" distB="0" distL="0" distR="0" wp14:anchorId="5830B2A0" wp14:editId="5F417E43">
+          <wp:inline distT="0" distB="0" distL="0" distR="0" wp14:anchorId="46DC2DC1" wp14:editId="07D42985">
             <wp:extent cx="6012000" cy="3319138"/>
             <wp:effectExtent l="0" t="0" r="8255" b="0"/>
             <wp:docPr id="5" name="Imagen 5"/>
@@ -10046,7 +10116,7 @@
       <w:pPr>
         <w:pStyle w:val="Leyenda"/>
       </w:pPr>
-      <w:bookmarkStart w:id="26" w:name="_Toc484026787"/>
+      <w:bookmarkStart w:id="25" w:name="_Toc484035132"/>
       <w:r>
         <w:t xml:space="preserve">Figura </w:t>
       </w:r>
@@ -10092,14 +10162,180 @@
       <w:r>
         <w:t>: Ventana principal de Comilona</w:t>
       </w:r>
+      <w:bookmarkEnd w:id="25"/>
+    </w:p>
+    <w:p>
+      <w:pPr>
+        <w:pStyle w:val="Prrafo"/>
+      </w:pPr>
+      <w:r>
+        <w:lastRenderedPageBreak/>
+        <w:t xml:space="preserve">Nada más entrar a la aplicación, o a la hora de cargar cualquier nivel o ejercicio, o de cambiar el idioma de la interfaz, nos aparecerá encima de la misma una ventana de información </w:t>
+      </w:r>
+      <w:r>
+        <w:t xml:space="preserve">como la </w:t>
+      </w:r>
+      <w:r>
+        <w:t xml:space="preserve">que veremos en el siguiente apartado. Esta ventana no influye en el desarrollo de los </w:t>
+      </w:r>
+      <w:r>
+        <w:t>ejercicios</w:t>
+      </w:r>
+      <w:r>
+        <w:t>, y cuenta con un botón para c</w:t>
+      </w:r>
+      <w:r>
+        <w:t>errarla, de manera que podamos</w:t>
+      </w:r>
+      <w:r>
+        <w:t xml:space="preserve"> seguir nuestro trabajo sobre la principal.</w:t>
+      </w:r>
+    </w:p>
+    <w:p>
+      <w:pPr>
+        <w:pStyle w:val="Prrafo"/>
+      </w:pPr>
+      <w:r>
+        <w:t>La distribución está hecha de tal forma que se adapta a la resolución de cualquier p</w:t>
+      </w:r>
+      <w:r>
+        <w:t>antalla, ya que el framework CSS utilizado</w:t>
+      </w:r>
+      <w:r>
+        <w:t xml:space="preserve">, </w:t>
+      </w:r>
+      <w:proofErr w:type="spellStart"/>
+      <w:r>
+        <w:t>Pure</w:t>
+      </w:r>
+      <w:proofErr w:type="spellEnd"/>
+      <w:r>
+        <w:t xml:space="preserve">, utiliza un sistema de rejillas, por el cual los contenidos tienen un tamaño por defecto. En nuestro caso, contamos con dos filas, una con las dos columnas, y otra con la barra de selección de niveles y ejercicios. </w:t>
+      </w:r>
+      <w:r>
+        <w:t>Se ha determinado como resolución mínima de pantalla 1200x700 píxeles, ya que, si bien se puede utilizar en menores medidas, el área de trabajo que nos queda para Blockly se vuelve prácticamente invisible, representando una pequeña porción de la ventana, por lo que directamente, si se quiere utilizar una resolución menor, se mostrará un mensaje como el de la figura 3.1.2.</w:t>
+      </w:r>
+    </w:p>
+    <w:p>
+      <w:pPr>
+        <w:pStyle w:val="Prrafo"/>
+      </w:pPr>
+    </w:p>
+    <w:p>
+      <w:pPr>
+        <w:pStyle w:val="Prrafo"/>
+        <w:keepNext/>
+        <w:ind w:firstLine="0"/>
+        <w:jc w:val="center"/>
+      </w:pPr>
+      <w:r>
+        <w:rPr>
+          <w:noProof/>
+          <w:lang w:val="es-ES"/>
+        </w:rPr>
+        <w:drawing>
+          <wp:inline distT="0" distB="0" distL="0" distR="0" wp14:anchorId="42C9DD21" wp14:editId="55350D55">
+            <wp:extent cx="5784112" cy="3930892"/>
+            <wp:effectExtent l="0" t="0" r="7620" b="0"/>
+            <wp:docPr id="13" name="Imagen 13"/>
+            <wp:cNvGraphicFramePr>
+              <a:graphicFrameLocks xmlns:a="http://schemas.openxmlformats.org/drawingml/2006/main" noChangeAspect="1"/>
+            </wp:cNvGraphicFramePr>
+            <a:graphic xmlns:a="http://schemas.openxmlformats.org/drawingml/2006/main">
+              <a:graphicData uri="http://schemas.openxmlformats.org/drawingml/2006/picture">
+                <pic:pic xmlns:pic="http://schemas.openxmlformats.org/drawingml/2006/picture">
+                  <pic:nvPicPr>
+                    <pic:cNvPr id="13" name="resolucion.jpg"/>
+                    <pic:cNvPicPr/>
+                  </pic:nvPicPr>
+                  <pic:blipFill>
+                    <a:blip r:embed="rId30">
+                      <a:extLst>
+                        <a:ext uri="{28A0092B-C50C-407E-A947-70E740481C1C}">
+                          <a14:useLocalDpi xmlns:a14="http://schemas.microsoft.com/office/drawing/2010/main" val="0"/>
+                        </a:ext>
+                      </a:extLst>
+                    </a:blip>
+                    <a:stretch>
+                      <a:fillRect/>
+                    </a:stretch>
+                  </pic:blipFill>
+                  <pic:spPr>
+                    <a:xfrm>
+                      <a:off x="0" y="0"/>
+                      <a:ext cx="5785908" cy="3932113"/>
+                    </a:xfrm>
+                    <a:prstGeom prst="rect">
+                      <a:avLst/>
+                    </a:prstGeom>
+                  </pic:spPr>
+                </pic:pic>
+              </a:graphicData>
+            </a:graphic>
+          </wp:inline>
+        </w:drawing>
+      </w:r>
+    </w:p>
+    <w:p>
+      <w:pPr>
+        <w:pStyle w:val="Descripcin"/>
+        <w:jc w:val="center"/>
+      </w:pPr>
+      <w:bookmarkStart w:id="26" w:name="_Toc484035133"/>
+      <w:r>
+        <w:t xml:space="preserve">Figura </w:t>
+      </w:r>
+      <w:r>
+        <w:fldChar w:fldCharType="begin"/>
+      </w:r>
+      <w:r>
+        <w:instrText xml:space="preserve"> STYLEREF 3 \s </w:instrText>
+      </w:r>
+      <w:r>
+        <w:fldChar w:fldCharType="separate"/>
+      </w:r>
+      <w:r>
+        <w:rPr>
+          <w:noProof/>
+        </w:rPr>
+        <w:t>3.1</w:t>
+      </w:r>
+      <w:r>
+        <w:fldChar w:fldCharType="end"/>
+      </w:r>
+      <w:r>
+        <w:t>.</w:t>
+      </w:r>
+      <w:r>
+        <w:fldChar w:fldCharType="begin"/>
+      </w:r>
+      <w:r>
+        <w:instrText xml:space="preserve"> SEQ Figura \* ARABIC \s 3 </w:instrText>
+      </w:r>
+      <w:r>
+        <w:fldChar w:fldCharType="separate"/>
+      </w:r>
+      <w:r>
+        <w:rPr>
+          <w:noProof/>
+        </w:rPr>
+        <w:t>2</w:t>
+      </w:r>
+      <w:r>
+        <w:fldChar w:fldCharType="end"/>
+      </w:r>
+      <w:r>
+        <w:t>: Mensaje en Comilona si se usa una resolución menor a la permitida</w:t>
+      </w:r>
       <w:bookmarkEnd w:id="26"/>
     </w:p>
     <w:p>
       <w:pPr>
         <w:pStyle w:val="Ttulo3"/>
       </w:pPr>
-      <w:bookmarkStart w:id="27" w:name="_Toc484026765"/>
-      <w:r>
+      <w:bookmarkStart w:id="27" w:name="_Toc484035110"/>
+      <w:r>
+        <w:lastRenderedPageBreak/>
         <w:t>Ventana de información</w:t>
       </w:r>
       <w:bookmarkEnd w:id="27"/>
@@ -10149,11 +10385,7 @@
         <w:t>puesto que</w:t>
       </w:r>
       <w:r>
-        <w:t xml:space="preserve"> uno sencillo solamente contará con dos, si se ha superado o si no, pero uno más complicado puede necesitar </w:t>
-      </w:r>
-      <w:r>
-        <w:lastRenderedPageBreak/>
-        <w:t xml:space="preserve">más, ya que puede estar bien, pero no ser la solución correcta. Además, debajo del mensaje se mostrarán 3 botones, correspondientes al cambio al ejercicio anterior, a reintentarlo o a pasar al siguiente. </w:t>
+        <w:t xml:space="preserve"> uno sencillo solamente contará con dos, si se ha superado o si no, pero uno más complicado puede necesitar más, ya que puede estar bien, pero no ser la solución correcta. Además, debajo del mensaje se mostrarán 3 botones, correspondientes al cambio al ejercicio anterior, a reintentarlo o a pasar al siguiente. </w:t>
       </w:r>
     </w:p>
     <w:p>
@@ -10173,7 +10405,7 @@
           <w:lang w:val="es-ES"/>
         </w:rPr>
         <w:drawing>
-          <wp:inline distT="0" distB="0" distL="0" distR="0" wp14:anchorId="6E95BDE2" wp14:editId="01A27660">
+          <wp:inline distT="0" distB="0" distL="0" distR="0" wp14:anchorId="7CE1F311" wp14:editId="0336DF5F">
             <wp:extent cx="4860000" cy="2709863"/>
             <wp:effectExtent l="0" t="0" r="0" b="0"/>
             <wp:docPr id="15" name="Imagen 15"/>
@@ -10188,7 +10420,7 @@
                     <pic:cNvPicPr/>
                   </pic:nvPicPr>
                   <pic:blipFill>
-                    <a:blip r:embed="rId30" cstate="print">
+                    <a:blip r:embed="rId31" cstate="print">
                       <a:extLst>
                         <a:ext uri="{28A0092B-C50C-407E-A947-70E740481C1C}">
                           <a14:useLocalDpi xmlns:a14="http://schemas.microsoft.com/office/drawing/2010/main" val="0"/>
@@ -10220,7 +10452,7 @@
         <w:pStyle w:val="Descripcin"/>
         <w:jc w:val="center"/>
       </w:pPr>
-      <w:bookmarkStart w:id="28" w:name="_Toc484026788"/>
+      <w:bookmarkStart w:id="28" w:name="_Toc484035134"/>
       <w:r>
         <w:t xml:space="preserve">Figura </w:t>
       </w:r>
@@ -10272,8 +10504,9 @@
       <w:pPr>
         <w:pStyle w:val="Ttulo3"/>
       </w:pPr>
-      <w:bookmarkStart w:id="29" w:name="_Toc484026766"/>
-      <w:r>
+      <w:bookmarkStart w:id="29" w:name="_Toc484035111"/>
+      <w:r>
+        <w:lastRenderedPageBreak/>
         <w:t>Columna izquierda</w:t>
       </w:r>
       <w:bookmarkEnd w:id="29"/>
@@ -10310,7 +10543,6 @@
         <w:pStyle w:val="Listaconvietas"/>
       </w:pPr>
       <w:r>
-        <w:lastRenderedPageBreak/>
         <w:t>Retroceso: permite volver al ejercicio anterior. En el caso de estar en el primer ejercicio del primer nivel, este se recargará. Si estamos en el primer ejercicio del segundo o tercer nivel, se cargará el último ejercicio correspondiente al nivel anterior.</w:t>
       </w:r>
     </w:p>
@@ -10370,10 +10602,9 @@
           <w:noProof/>
           <w:lang w:val="es-ES"/>
         </w:rPr>
-        <w:lastRenderedPageBreak/>
         <w:drawing>
-          <wp:inline distT="0" distB="0" distL="0" distR="0" wp14:anchorId="50A3EA4F" wp14:editId="3B60C3B3">
-            <wp:extent cx="4577936" cy="7145079"/>
+          <wp:inline distT="0" distB="0" distL="0" distR="0" wp14:anchorId="6B23ED4A" wp14:editId="5C532F69">
+            <wp:extent cx="5167423" cy="8065130"/>
             <wp:effectExtent l="0" t="0" r="0" b="0"/>
             <wp:docPr id="14" name="Imagen 14"/>
             <wp:cNvGraphicFramePr>
@@ -10387,7 +10618,7 @@
                     <pic:cNvPicPr/>
                   </pic:nvPicPr>
                   <pic:blipFill>
-                    <a:blip r:embed="rId31">
+                    <a:blip r:embed="rId32">
                       <a:extLst>
                         <a:ext uri="{28A0092B-C50C-407E-A947-70E740481C1C}">
                           <a14:useLocalDpi xmlns:a14="http://schemas.microsoft.com/office/drawing/2010/main" val="0"/>
@@ -10401,7 +10632,7 @@
                   <pic:spPr>
                     <a:xfrm>
                       <a:off x="0" y="0"/>
-                      <a:ext cx="4585355" cy="7156659"/>
+                      <a:ext cx="5179627" cy="8084178"/>
                     </a:xfrm>
                     <a:prstGeom prst="rect">
                       <a:avLst/>
@@ -10419,7 +10650,7 @@
         <w:pStyle w:val="Descripcin"/>
         <w:jc w:val="center"/>
       </w:pPr>
-      <w:bookmarkStart w:id="30" w:name="_Toc484026789"/>
+      <w:bookmarkStart w:id="30" w:name="_Toc484035135"/>
       <w:r>
         <w:t xml:space="preserve">Figura </w:t>
       </w:r>
@@ -10471,8 +10702,9 @@
       <w:pPr>
         <w:pStyle w:val="Ttulo3"/>
       </w:pPr>
-      <w:bookmarkStart w:id="31" w:name="_Toc484026767"/>
-      <w:r>
+      <w:bookmarkStart w:id="31" w:name="_Toc484035112"/>
+      <w:r>
+        <w:lastRenderedPageBreak/>
         <w:t>Columna derecha</w:t>
       </w:r>
       <w:bookmarkEnd w:id="31"/>
@@ -10501,9 +10733,8 @@
       <w:pPr>
         <w:pStyle w:val="Ttulo3"/>
       </w:pPr>
-      <w:bookmarkStart w:id="32" w:name="_Toc484026768"/>
-      <w:r>
-        <w:lastRenderedPageBreak/>
+      <w:bookmarkStart w:id="32" w:name="_Toc484035113"/>
+      <w:r>
         <w:t>Barra inferior</w:t>
       </w:r>
       <w:bookmarkEnd w:id="32"/>
@@ -10512,7 +10743,7 @@
       <w:pPr>
         <w:pStyle w:val="Ttulo3"/>
       </w:pPr>
-      <w:bookmarkStart w:id="33" w:name="_Toc484026769"/>
+      <w:bookmarkStart w:id="33" w:name="_Toc484035114"/>
       <w:r>
         <w:t>Niveles propuestos</w:t>
       </w:r>
@@ -10555,7 +10786,7 @@
         <w:lastRenderedPageBreak/>
         <w:br/>
       </w:r>
-      <w:bookmarkStart w:id="34" w:name="_Toc484026770"/>
+      <w:bookmarkStart w:id="34" w:name="_Toc484035115"/>
       <w:r>
         <w:t>Desarrollo</w:t>
       </w:r>
@@ -10604,7 +10835,7 @@
         <w:lastRenderedPageBreak/>
         <w:br/>
       </w:r>
-      <w:bookmarkStart w:id="35" w:name="_Toc484026771"/>
+      <w:bookmarkStart w:id="35" w:name="_Toc484035116"/>
       <w:r>
         <w:t>Verificación, pruebas, resultados y discusión</w:t>
       </w:r>
@@ -10612,19 +10843,13 @@
     </w:p>
     <w:p>
       <w:pPr>
-        <w:pStyle w:val="Prrafo"/>
-      </w:pPr>
-      <w:r>
-        <w:t>Este capítulo es obligatorio. Toda memoria de Trabajo de Fin de Grado debe incluir unas conclusiones y unas líneas de trabajo futuro.</w:t>
-      </w:r>
-    </w:p>
-    <w:p>
-      <w:pPr>
         <w:jc w:val="left"/>
       </w:pPr>
       <w:r>
         <w:br w:type="page"/>
       </w:r>
+      <w:bookmarkStart w:id="36" w:name="_GoBack"/>
+      <w:bookmarkEnd w:id="36"/>
     </w:p>
     <w:p>
       <w:pPr>
@@ -10634,11 +10859,19 @@
         <w:lastRenderedPageBreak/>
         <w:br/>
       </w:r>
-      <w:bookmarkStart w:id="36" w:name="_Toc484026772"/>
+      <w:bookmarkStart w:id="37" w:name="_Toc484035117"/>
       <w:r>
         <w:t>Conclusiones y líneas futuras</w:t>
       </w:r>
-      <w:bookmarkEnd w:id="36"/>
+      <w:bookmarkEnd w:id="37"/>
+    </w:p>
+    <w:p>
+      <w:pPr>
+        <w:pStyle w:val="Prrafo"/>
+      </w:pPr>
+      <w:r>
+        <w:t>Este capítulo es obligatorio. Toda memoria de Trabajo de Fin de Grado debe incluir unas conclusiones y unas líneas de trabajo futuro.</w:t>
+      </w:r>
     </w:p>
     <w:p>
       <w:pPr>
@@ -10679,14 +10912,14 @@
         <w:lastRenderedPageBreak/>
         <w:br/>
       </w:r>
-      <w:bookmarkStart w:id="37" w:name="_Toc484026773"/>
+      <w:bookmarkStart w:id="38" w:name="_Toc484035118"/>
       <w:r>
         <w:rPr>
           <w:lang w:val="en-US"/>
         </w:rPr>
         <w:t>Summary and Conclusions</w:t>
       </w:r>
-      <w:bookmarkEnd w:id="37"/>
+      <w:bookmarkEnd w:id="38"/>
     </w:p>
     <w:p>
       <w:pPr>
@@ -10721,14 +10954,14 @@
           <w:lang w:val="en-US"/>
         </w:rPr>
       </w:pPr>
-      <w:bookmarkStart w:id="38" w:name="_Toc484026774"/>
+      <w:bookmarkStart w:id="39" w:name="_Toc484035119"/>
       <w:r>
         <w:rPr>
           <w:lang w:val="en-US"/>
         </w:rPr>
         <w:t>First Section</w:t>
       </w:r>
-      <w:bookmarkEnd w:id="38"/>
+      <w:bookmarkEnd w:id="39"/>
     </w:p>
     <w:p>
       <w:pPr>
@@ -10762,11 +10995,11 @@
         <w:lastRenderedPageBreak/>
         <w:br/>
       </w:r>
-      <w:bookmarkStart w:id="39" w:name="_Toc484026775"/>
+      <w:bookmarkStart w:id="40" w:name="_Toc484035120"/>
       <w:r>
         <w:t>Presupuesto</w:t>
       </w:r>
-      <w:bookmarkEnd w:id="39"/>
+      <w:bookmarkEnd w:id="40"/>
     </w:p>
     <w:p>
       <w:pPr>
@@ -10780,11 +11013,11 @@
       <w:pPr>
         <w:pStyle w:val="Ttulo3"/>
       </w:pPr>
-      <w:bookmarkStart w:id="40" w:name="_Toc484026776"/>
+      <w:bookmarkStart w:id="41" w:name="_Toc484035121"/>
       <w:r>
         <w:t>Sección Uno</w:t>
       </w:r>
-      <w:bookmarkEnd w:id="40"/>
+      <w:bookmarkEnd w:id="41"/>
     </w:p>
     <w:p>
       <w:pPr>
@@ -11206,7 +11439,7 @@
       <w:pPr>
         <w:pStyle w:val="Leyenda"/>
       </w:pPr>
-      <w:bookmarkStart w:id="41" w:name="_Toc484026791"/>
+      <w:bookmarkStart w:id="42" w:name="_Toc484035137"/>
       <w:r>
         <w:t xml:space="preserve">Tabla </w:t>
       </w:r>
@@ -11258,7 +11491,7 @@
       <w:r>
         <w:t>. Tabla resumen de los Tipos.</w:t>
       </w:r>
-      <w:bookmarkEnd w:id="41"/>
+      <w:bookmarkEnd w:id="42"/>
     </w:p>
     <w:p>
       <w:pPr>
@@ -11290,7 +11523,7 @@
           <w:lang w:val="en-US"/>
         </w:rPr>
       </w:pPr>
-      <w:bookmarkStart w:id="42" w:name="_Toc484026777"/>
+      <w:bookmarkStart w:id="43" w:name="_Toc484035122"/>
       <w:r>
         <w:rPr>
           <w:lang w:val="en-US"/>
@@ -11298,7 +11531,7 @@
         <w:lastRenderedPageBreak/>
         <w:t>Bibliografía</w:t>
       </w:r>
-      <w:bookmarkEnd w:id="42"/>
+      <w:bookmarkEnd w:id="43"/>
     </w:p>
     <w:sdt>
       <w:sdtPr>
@@ -11390,7 +11623,7 @@
               </w:tblGrid>
               <w:tr>
                 <w:trPr>
-                  <w:divId w:val="1847281598"/>
+                  <w:divId w:val="1612544953"/>
                   <w:tblCellSpacing w:w="15" w:type="dxa"/>
                 </w:trPr>
                 <w:tc>
@@ -11458,7 +11691,7 @@
               </w:tr>
               <w:tr>
                 <w:trPr>
-                  <w:divId w:val="1847281598"/>
+                  <w:divId w:val="1612544953"/>
                   <w:tblCellSpacing w:w="15" w:type="dxa"/>
                 </w:trPr>
                 <w:tc>
@@ -11524,7 +11757,7 @@
               </w:tr>
               <w:tr>
                 <w:trPr>
-                  <w:divId w:val="1847281598"/>
+                  <w:divId w:val="1612544953"/>
                   <w:tblCellSpacing w:w="15" w:type="dxa"/>
                 </w:trPr>
                 <w:tc>
@@ -11590,7 +11823,7 @@
               </w:tr>
               <w:tr>
                 <w:trPr>
-                  <w:divId w:val="1847281598"/>
+                  <w:divId w:val="1612544953"/>
                   <w:tblCellSpacing w:w="15" w:type="dxa"/>
                 </w:trPr>
                 <w:tc>
@@ -11640,7 +11873,7 @@
               </w:tr>
               <w:tr>
                 <w:trPr>
-                  <w:divId w:val="1847281598"/>
+                  <w:divId w:val="1612544953"/>
                   <w:tblCellSpacing w:w="15" w:type="dxa"/>
                 </w:trPr>
                 <w:tc>
@@ -11690,7 +11923,7 @@
               </w:tr>
               <w:tr>
                 <w:trPr>
-                  <w:divId w:val="1847281598"/>
+                  <w:divId w:val="1612544953"/>
                   <w:tblCellSpacing w:w="15" w:type="dxa"/>
                 </w:trPr>
                 <w:tc>
@@ -11740,7 +11973,7 @@
               </w:tr>
               <w:tr>
                 <w:trPr>
-                  <w:divId w:val="1847281598"/>
+                  <w:divId w:val="1612544953"/>
                   <w:tblCellSpacing w:w="15" w:type="dxa"/>
                 </w:trPr>
                 <w:tc>
@@ -11790,7 +12023,7 @@
               </w:tr>
               <w:tr>
                 <w:trPr>
-                  <w:divId w:val="1847281598"/>
+                  <w:divId w:val="1612544953"/>
                   <w:tblCellSpacing w:w="15" w:type="dxa"/>
                 </w:trPr>
                 <w:tc>
@@ -11857,7 +12090,7 @@
               </w:tr>
               <w:tr>
                 <w:trPr>
-                  <w:divId w:val="1847281598"/>
+                  <w:divId w:val="1612544953"/>
                   <w:tblCellSpacing w:w="15" w:type="dxa"/>
                 </w:trPr>
                 <w:tc>
@@ -11923,7 +12156,7 @@
               </w:tr>
               <w:tr>
                 <w:trPr>
-                  <w:divId w:val="1847281598"/>
+                  <w:divId w:val="1612544953"/>
                   <w:tblCellSpacing w:w="15" w:type="dxa"/>
                 </w:trPr>
                 <w:tc>
@@ -11973,7 +12206,7 @@
               </w:tr>
               <w:tr>
                 <w:trPr>
-                  <w:divId w:val="1847281598"/>
+                  <w:divId w:val="1612544953"/>
                   <w:tblCellSpacing w:w="15" w:type="dxa"/>
                 </w:trPr>
                 <w:tc>
@@ -12023,7 +12256,7 @@
               </w:tr>
               <w:tr>
                 <w:trPr>
-                  <w:divId w:val="1847281598"/>
+                  <w:divId w:val="1612544953"/>
                   <w:tblCellSpacing w:w="15" w:type="dxa"/>
                 </w:trPr>
                 <w:tc>
@@ -12073,7 +12306,7 @@
               </w:tr>
               <w:tr>
                 <w:trPr>
-                  <w:divId w:val="1847281598"/>
+                  <w:divId w:val="1612544953"/>
                   <w:tblCellSpacing w:w="15" w:type="dxa"/>
                 </w:trPr>
                 <w:tc>
@@ -12123,7 +12356,7 @@
               </w:tr>
               <w:tr>
                 <w:trPr>
-                  <w:divId w:val="1847281598"/>
+                  <w:divId w:val="1612544953"/>
                   <w:tblCellSpacing w:w="15" w:type="dxa"/>
                 </w:trPr>
                 <w:tc>
@@ -12173,7 +12406,7 @@
               </w:tr>
               <w:tr>
                 <w:trPr>
-                  <w:divId w:val="1847281598"/>
+                  <w:divId w:val="1612544953"/>
                   <w:tblCellSpacing w:w="15" w:type="dxa"/>
                 </w:trPr>
                 <w:tc>
@@ -12232,7 +12465,7 @@
               </w:tr>
               <w:tr>
                 <w:trPr>
-                  <w:divId w:val="1847281598"/>
+                  <w:divId w:val="1612544953"/>
                   <w:tblCellSpacing w:w="15" w:type="dxa"/>
                 </w:trPr>
                 <w:tc>
@@ -12283,7 +12516,7 @@
               </w:tr>
               <w:tr>
                 <w:trPr>
-                  <w:divId w:val="1847281598"/>
+                  <w:divId w:val="1612544953"/>
                   <w:tblCellSpacing w:w="15" w:type="dxa"/>
                 </w:trPr>
                 <w:tc>
@@ -12333,7 +12566,7 @@
               </w:tr>
               <w:tr>
                 <w:trPr>
-                  <w:divId w:val="1847281598"/>
+                  <w:divId w:val="1612544953"/>
                   <w:tblCellSpacing w:w="15" w:type="dxa"/>
                 </w:trPr>
                 <w:tc>
@@ -12383,7 +12616,7 @@
               </w:tr>
               <w:tr>
                 <w:trPr>
-                  <w:divId w:val="1847281598"/>
+                  <w:divId w:val="1612544953"/>
                   <w:tblCellSpacing w:w="15" w:type="dxa"/>
                 </w:trPr>
                 <w:tc>
@@ -12433,7 +12666,7 @@
               </w:tr>
               <w:tr>
                 <w:trPr>
-                  <w:divId w:val="1847281598"/>
+                  <w:divId w:val="1612544953"/>
                   <w:tblCellSpacing w:w="15" w:type="dxa"/>
                 </w:trPr>
                 <w:tc>
@@ -12483,7 +12716,7 @@
               </w:tr>
               <w:tr>
                 <w:trPr>
-                  <w:divId w:val="1847281598"/>
+                  <w:divId w:val="1612544953"/>
                   <w:tblCellSpacing w:w="15" w:type="dxa"/>
                 </w:trPr>
                 <w:tc>
@@ -12533,7 +12766,7 @@
               </w:tr>
               <w:tr>
                 <w:trPr>
-                  <w:divId w:val="1847281598"/>
+                  <w:divId w:val="1612544953"/>
                   <w:tblCellSpacing w:w="15" w:type="dxa"/>
                 </w:trPr>
                 <w:tc>
@@ -12583,7 +12816,7 @@
               </w:tr>
               <w:tr>
                 <w:trPr>
-                  <w:divId w:val="1847281598"/>
+                  <w:divId w:val="1612544953"/>
                   <w:tblCellSpacing w:w="15" w:type="dxa"/>
                 </w:trPr>
                 <w:tc>
@@ -12634,7 +12867,7 @@
               </w:tr>
               <w:tr>
                 <w:trPr>
-                  <w:divId w:val="1847281598"/>
+                  <w:divId w:val="1612544953"/>
                   <w:tblCellSpacing w:w="15" w:type="dxa"/>
                 </w:trPr>
                 <w:tc>
@@ -12684,7 +12917,7 @@
               </w:tr>
               <w:tr>
                 <w:trPr>
-                  <w:divId w:val="1847281598"/>
+                  <w:divId w:val="1612544953"/>
                   <w:tblCellSpacing w:w="15" w:type="dxa"/>
                 </w:trPr>
                 <w:tc>
@@ -12734,7 +12967,7 @@
               </w:tr>
               <w:tr>
                 <w:trPr>
-                  <w:divId w:val="1847281598"/>
+                  <w:divId w:val="1612544953"/>
                   <w:tblCellSpacing w:w="15" w:type="dxa"/>
                 </w:trPr>
                 <w:tc>
@@ -12785,7 +13018,7 @@
             </w:tbl>
             <w:p>
               <w:pPr>
-                <w:divId w:val="1847281598"/>
+                <w:divId w:val="1612544953"/>
                 <w:rPr>
                   <w:noProof/>
                 </w:rPr>
@@ -12950,7 +13183,7 @@
         <w:noProof/>
         <w:lang w:val="es-ES"/>
       </w:rPr>
-      <w:t>21</w:t>
+      <w:t>25</w:t>
     </w:r>
     <w:r>
       <w:rPr>
@@ -12986,7 +13219,7 @@
         <w:noProof/>
         <w:lang w:val="es-ES"/>
       </w:rPr>
-      <w:t>20</w:t>
+      <w:t>24</w:t>
     </w:r>
     <w:r>
       <w:fldChar w:fldCharType="end"/>
@@ -17585,7 +17818,7 @@
 </file>
 
 <file path=customXml/itemProps2.xml><?xml version="1.0" encoding="utf-8"?>
-<ds:datastoreItem xmlns:ds="http://schemas.openxmlformats.org/officeDocument/2006/customXml" ds:itemID="{8063B0D6-EE45-4472-A56F-F01FBFCAAD17}">
+<ds:datastoreItem xmlns:ds="http://schemas.openxmlformats.org/officeDocument/2006/customXml" ds:itemID="{606CA2C2-A8F2-418C-B623-CBDAE3E64EA4}">
   <ds:schemaRefs>
     <ds:schemaRef ds:uri="http://schemas.openxmlformats.org/officeDocument/2006/bibliography"/>
   </ds:schemaRefs>

</xml_diff>

<commit_message>
Preparando empaquetado aplicación. Avanzando memoria
</commit_message>
<xml_diff>
--- a/mem/Memoria TFG.docx
+++ b/mem/Memoria TFG.docx
@@ -7598,7 +7598,13 @@
         <w:t xml:space="preserve"> categorías, en lo que se llama caja de herramientas, y un área de trabajo a la derecha en la que colocar la secuencia de bloques.</w:t>
       </w:r>
       <w:r>
-        <w:t xml:space="preserve"> Incluye muchas opciones de personalización, como por ejemplo, decidir si se muestra o no la papelera para eliminar los bloques, o una herramienta que es capaz de escapar la interfaz de manera que podamos aumentar o disminuir la cantidad de zoom realizadas sobre los bloques.</w:t>
+        <w:t xml:space="preserve"> Incluye muchas opciones de personalización, como por ejemplo, decidir si se muestra o no la papelera para eliminar los bloques, o una h</w:t>
+      </w:r>
+      <w:r>
+        <w:t>erramienta que es capaz de escal</w:t>
+      </w:r>
+      <w:r>
+        <w:t>ar la interfaz de manera que podamos aumentar o disminuir la cantidad de zoom realizadas sobre los bloques.</w:t>
       </w:r>
       <w:r>
         <w:t xml:space="preserve"> Un ejemplo de esta estructura lo podemos encontrar en la figura 2.</w:t>
@@ -8950,15 +8956,7 @@
         <w:t xml:space="preserve"> es un intérprete de Javascript escrito en el mismo lenguaje, y que nos permite ejecutar código Javascript de una manera segura y línea a línea. El entorno de ejecución se encuentra aislado del </w:t>
       </w:r>
       <w:r>
-        <w:t xml:space="preserve">entorno principal de nuestro programa, lo que aporta una mayor seguridad, y además permite mantener varias instancias del intérprete corriendo, especialmente diseñado </w:t>
-      </w:r>
-      <w:proofErr w:type="gramStart"/>
-      <w:r>
-        <w:t>para</w:t>
-      </w:r>
-      <w:proofErr w:type="gramEnd"/>
-      <w:r>
-        <w:t xml:space="preserve"> aquellas aplicaciones multihilo.</w:t>
+        <w:t>entorno principal de nuestro programa, lo que aporta una mayor seguridad, y además permite mantener varias instancias del intérprete corriendo, especialmente diseñado para aquellas aplicaciones multihilo.</w:t>
       </w:r>
     </w:p>
     <w:p>
@@ -10728,6 +10726,172 @@
       <w:r>
         <w:t>izquierda, ya que será el objeto principal de todo el juego.</w:t>
       </w:r>
+      <w:r>
+        <w:t xml:space="preserve"> Esta sección está dedicada en su totalidad a Blockly, ya que será aquí donde se mostrará su caja de herramientas y su área de trabajo.</w:t>
+      </w:r>
+    </w:p>
+    <w:p>
+      <w:pPr>
+        <w:pStyle w:val="Prrafo"/>
+      </w:pPr>
+      <w:r>
+        <w:t xml:space="preserve">Como se explicó en el capítulo II sobre Blockly, para poder utilizarlo necesitamos, al menos, dos partes, una para la caja de herramientas, donde estarán ubicados los bloques que se cambiarán según el nivel que se cargue, y el área de trabajo, donde iremos colocando los bloques que conformarán el puzle con la solución planteada en el reto. </w:t>
+      </w:r>
+    </w:p>
+    <w:p>
+      <w:pPr>
+        <w:pStyle w:val="Prrafo"/>
+      </w:pPr>
+      <w:r>
+        <w:t xml:space="preserve">La caja de herramientas permite agrupar los bloques según las categorías que designemos, por ejemplo, una para las operaciones aritméticas y otra para las variables. En nuestro caso, no haremos uso de ellas, puesto que son pocos los bloques que estarán disponible para el usuario en cada nivel. </w:t>
+      </w:r>
+    </w:p>
+    <w:p>
+      <w:pPr>
+        <w:pStyle w:val="Prrafo"/>
+      </w:pPr>
+      <w:r>
+        <w:t xml:space="preserve">En el caso del área de trabajo, se trata de una superficie </w:t>
+      </w:r>
+      <w:r>
+        <w:t xml:space="preserve">en la que los usuarios colocan los bloques y que además, es adaptable, es decir, se </w:t>
+      </w:r>
+      <w:proofErr w:type="gramStart"/>
+      <w:r>
+        <w:t>puede</w:t>
+      </w:r>
+      <w:proofErr w:type="gramEnd"/>
+      <w:r>
+        <w:t xml:space="preserve"> aumentar o disminuir la vista para mostrar más o menos bloques. Esta rejilla es transparente, pero puede mostrarse a modo de malla de puntos, de cruces o simplemente en forma de cuadrícula. La misma se puede configurar si queremos que los bloques se organicen en ella o si los queremos de manera libre. Al igual que con la caja de herramientas, este área también es personalizable, pudiendo modificar si queremos mostrar o no los botones de zoom, el botón para centrar la vista o la papelera. Además, también se puede configurar para impedir que podamos cambiar ese aumento con la rueda del ratón, o la velocidad a la que queremos que cambie. </w:t>
+      </w:r>
+    </w:p>
+    <w:p>
+      <w:pPr>
+        <w:pStyle w:val="Prrafo"/>
+      </w:pPr>
+      <w:r>
+        <w:t xml:space="preserve">El ejemplo de columna derecha se puede observar en la figura 3.4.1. </w:t>
+      </w:r>
+      <w:r>
+        <w:t xml:space="preserve">Como se </w:t>
+      </w:r>
+      <w:r>
+        <w:t>comentó, la caja de herramientas</w:t>
+      </w:r>
+      <w:r>
+        <w:t xml:space="preserve"> en nuestro caso</w:t>
+      </w:r>
+      <w:r>
+        <w:t xml:space="preserve"> no tiene categorías en ningún nivel, y la rejilla del área de trabajo es transparente, al igual que no se organizan los bloques en torno a la cuadrícula, se muestran todos los botones disponibles y se puede realizar zoom con la rueda del rat</w:t>
+      </w:r>
+      <w:r>
+        <w:t>ón.</w:t>
+      </w:r>
+    </w:p>
+    <w:p>
+      <w:pPr>
+        <w:pStyle w:val="Prrafo"/>
+        <w:keepNext/>
+        <w:jc w:val="center"/>
+      </w:pPr>
+      <w:r>
+        <w:rPr>
+          <w:noProof/>
+          <w:lang w:val="es-ES"/>
+        </w:rPr>
+        <w:lastRenderedPageBreak/>
+        <w:drawing>
+          <wp:inline distT="0" distB="0" distL="0" distR="0" wp14:anchorId="01E946F6" wp14:editId="6D540BCE">
+            <wp:extent cx="6120000" cy="4945910"/>
+            <wp:effectExtent l="0" t="0" r="0" b="7620"/>
+            <wp:docPr id="18" name="Imagen 18"/>
+            <wp:cNvGraphicFramePr>
+              <a:graphicFrameLocks xmlns:a="http://schemas.openxmlformats.org/drawingml/2006/main" noChangeAspect="1"/>
+            </wp:cNvGraphicFramePr>
+            <a:graphic xmlns:a="http://schemas.openxmlformats.org/drawingml/2006/main">
+              <a:graphicData uri="http://schemas.openxmlformats.org/drawingml/2006/picture">
+                <pic:pic xmlns:pic="http://schemas.openxmlformats.org/drawingml/2006/picture">
+                  <pic:nvPicPr>
+                    <pic:cNvPr id="18" name="columnader.PNG"/>
+                    <pic:cNvPicPr/>
+                  </pic:nvPicPr>
+                  <pic:blipFill>
+                    <a:blip r:embed="rId33">
+                      <a:extLst>
+                        <a:ext uri="{28A0092B-C50C-407E-A947-70E740481C1C}">
+                          <a14:useLocalDpi xmlns:a14="http://schemas.microsoft.com/office/drawing/2010/main" val="0"/>
+                        </a:ext>
+                      </a:extLst>
+                    </a:blip>
+                    <a:stretch>
+                      <a:fillRect/>
+                    </a:stretch>
+                  </pic:blipFill>
+                  <pic:spPr>
+                    <a:xfrm>
+                      <a:off x="0" y="0"/>
+                      <a:ext cx="6120000" cy="4945910"/>
+                    </a:xfrm>
+                    <a:prstGeom prst="rect">
+                      <a:avLst/>
+                    </a:prstGeom>
+                  </pic:spPr>
+                </pic:pic>
+              </a:graphicData>
+            </a:graphic>
+          </wp:inline>
+        </w:drawing>
+      </w:r>
+    </w:p>
+    <w:p>
+      <w:pPr>
+        <w:pStyle w:val="Leyenda"/>
+      </w:pPr>
+      <w:r>
+        <w:t xml:space="preserve">Figura </w:t>
+      </w:r>
+      <w:r>
+        <w:fldChar w:fldCharType="begin"/>
+      </w:r>
+      <w:r>
+        <w:instrText xml:space="preserve"> STYLEREF 3 \s </w:instrText>
+      </w:r>
+      <w:r>
+        <w:fldChar w:fldCharType="separate"/>
+      </w:r>
+      <w:r>
+        <w:rPr>
+          <w:noProof/>
+        </w:rPr>
+        <w:t>3.4</w:t>
+      </w:r>
+      <w:r>
+        <w:fldChar w:fldCharType="end"/>
+      </w:r>
+      <w:r>
+        <w:t>.</w:t>
+      </w:r>
+      <w:r>
+        <w:fldChar w:fldCharType="begin"/>
+      </w:r>
+      <w:r>
+        <w:instrText xml:space="preserve"> SEQ Figura \* ARABIC \s 3 </w:instrText>
+      </w:r>
+      <w:r>
+        <w:fldChar w:fldCharType="separate"/>
+      </w:r>
+      <w:r>
+        <w:rPr>
+          <w:noProof/>
+        </w:rPr>
+        <w:t>1</w:t>
+      </w:r>
+      <w:r>
+        <w:fldChar w:fldCharType="end"/>
+      </w:r>
+      <w:r>
+        <w:t>: Ejemplo de la columna derecha en Comilona</w:t>
+      </w:r>
     </w:p>
     <w:p>
       <w:pPr>
@@ -10741,6 +10905,169 @@
     </w:p>
     <w:p>
       <w:pPr>
+        <w:pStyle w:val="Prrafo"/>
+      </w:pPr>
+      <w:r>
+        <w:t>Hasta ahora, todo lo visto está relacionado con</w:t>
+      </w:r>
+      <w:r>
+        <w:t xml:space="preserve"> cómo se trabaja y juega con Comilona. Sin embargo, es necesario contar con alguna manera para cambiar de nivel o ejercicio, así como de adaptar la interfaz a nuestro idioma si así lo deseamos, ya que con los botones de control descritos en el apartado sobre la columna izquierda no somos capaces de abarcar todas las funciones de la aplicación.</w:t>
+      </w:r>
+    </w:p>
+    <w:p>
+      <w:pPr>
+        <w:pStyle w:val="Prrafo"/>
+      </w:pPr>
+      <w:r>
+        <w:t xml:space="preserve">En un principio se plantearon varias soluciones distintas a estas, como por ejemplo, controlarlo desde el menú nativo de cada sistema operativo, ya que Electron nos permite crear un menú genérico y que este se muestre sea cuál sea el sistema operativo del usuario. A pesar de ser una característica nativa, nos parecía muy complicado tener que ir a ese menú cada vez que se quería cambiar </w:t>
+      </w:r>
+      <w:r>
+        <w:lastRenderedPageBreak/>
+        <w:t xml:space="preserve">de ejercicio, lo que también nos obligaba a poner por separado un indicador del nivel en el que se encontraba el usuario. </w:t>
+      </w:r>
+    </w:p>
+    <w:p>
+      <w:pPr>
+        <w:pStyle w:val="Prrafo"/>
+      </w:pPr>
+      <w:r>
+        <w:t xml:space="preserve">Por esto, la que resultó más cómoda y flexible es la que podemos ver en la figura 3.5.1, una barra ubicada en la parte baja de la aplicación y que nos permite colocar sobre ella los tres botones relacionados con los niveles de Comilona, así como todos los ejercicios correspondientes a ese nivel. </w:t>
+      </w:r>
+      <w:r>
+        <w:t>Además, se muestran los iconos de los idiomas disponibles en la aplicación. En caso de la cantidad de niveles creciese, se baraja la posibilidad de cambiarlo por una lista desplegable, como la de los ejercicios, pero que contase con cada icono del idioma junto al nombre.</w:t>
+      </w:r>
+    </w:p>
+    <w:p>
+      <w:pPr>
+        <w:pStyle w:val="Prrafo"/>
+      </w:pPr>
+      <w:r>
+        <w:t xml:space="preserve">En caso de que deseemos cambiar de nivel, solamente debemos hacer </w:t>
+      </w:r>
+      <w:proofErr w:type="spellStart"/>
+      <w:r>
+        <w:t>click</w:t>
+      </w:r>
+      <w:proofErr w:type="spellEnd"/>
+      <w:r>
+        <w:t xml:space="preserve"> sobre el botón correspondiente. Podremos saber en todo momento en que nivel estamos mirando estos botones, ya que el actual se encontrará con un color más oscuro que el resto. Para cambiar de ejercicio, únicamente tenemos que desplegar la lista, seleccionar el ejercicio y listo. El actual se mostrará siempre en el desplegable de la lista, por lo que no tenemos que abrirla para saber en cual estamos. En el caso del idioma, podremos cambiarlo pulsando sobre la bandera del que queramos. Por defecto, el idioma que carga con Comilona es el inglés, y podemos saber cual hemos seleccionado, pues este aparecerá con un borde negro alrededor.</w:t>
+      </w:r>
+      <w:r>
+        <w:t xml:space="preserve"> </w:t>
+      </w:r>
+    </w:p>
+    <w:p>
+      <w:pPr>
+        <w:pStyle w:val="Prrafo"/>
+      </w:pPr>
+    </w:p>
+    <w:p>
+      <w:pPr>
+        <w:pStyle w:val="Prrafo"/>
+        <w:keepNext/>
+        <w:ind w:firstLine="0"/>
+        <w:jc w:val="center"/>
+      </w:pPr>
+      <w:r>
+        <w:rPr>
+          <w:noProof/>
+          <w:lang w:val="es-ES"/>
+        </w:rPr>
+        <w:drawing>
+          <wp:inline distT="0" distB="0" distL="0" distR="0" wp14:anchorId="02C1785E" wp14:editId="53335D5A">
+            <wp:extent cx="6120000" cy="303524"/>
+            <wp:effectExtent l="0" t="0" r="0" b="1905"/>
+            <wp:docPr id="19" name="Imagen 19"/>
+            <wp:cNvGraphicFramePr>
+              <a:graphicFrameLocks xmlns:a="http://schemas.openxmlformats.org/drawingml/2006/main" noChangeAspect="1"/>
+            </wp:cNvGraphicFramePr>
+            <a:graphic xmlns:a="http://schemas.openxmlformats.org/drawingml/2006/main">
+              <a:graphicData uri="http://schemas.openxmlformats.org/drawingml/2006/picture">
+                <pic:pic xmlns:pic="http://schemas.openxmlformats.org/drawingml/2006/picture">
+                  <pic:nvPicPr>
+                    <pic:cNvPr id="19" name="barrainferior.jpg"/>
+                    <pic:cNvPicPr/>
+                  </pic:nvPicPr>
+                  <pic:blipFill>
+                    <a:blip r:embed="rId34" cstate="print">
+                      <a:extLst>
+                        <a:ext uri="{28A0092B-C50C-407E-A947-70E740481C1C}">
+                          <a14:useLocalDpi xmlns:a14="http://schemas.microsoft.com/office/drawing/2010/main" val="0"/>
+                        </a:ext>
+                      </a:extLst>
+                    </a:blip>
+                    <a:stretch>
+                      <a:fillRect/>
+                    </a:stretch>
+                  </pic:blipFill>
+                  <pic:spPr>
+                    <a:xfrm>
+                      <a:off x="0" y="0"/>
+                      <a:ext cx="6120000" cy="303524"/>
+                    </a:xfrm>
+                    <a:prstGeom prst="rect">
+                      <a:avLst/>
+                    </a:prstGeom>
+                  </pic:spPr>
+                </pic:pic>
+              </a:graphicData>
+            </a:graphic>
+          </wp:inline>
+        </w:drawing>
+      </w:r>
+    </w:p>
+    <w:p>
+      <w:pPr>
+        <w:pStyle w:val="Leyenda"/>
+      </w:pPr>
+      <w:r>
+        <w:t xml:space="preserve">Figura </w:t>
+      </w:r>
+      <w:r>
+        <w:fldChar w:fldCharType="begin"/>
+      </w:r>
+      <w:r>
+        <w:instrText xml:space="preserve"> STYLEREF 3 \s </w:instrText>
+      </w:r>
+      <w:r>
+        <w:fldChar w:fldCharType="separate"/>
+      </w:r>
+      <w:r>
+        <w:rPr>
+          <w:noProof/>
+        </w:rPr>
+        <w:t>3.5</w:t>
+      </w:r>
+      <w:r>
+        <w:fldChar w:fldCharType="end"/>
+      </w:r>
+      <w:r>
+        <w:t>.</w:t>
+      </w:r>
+      <w:r>
+        <w:fldChar w:fldCharType="begin"/>
+      </w:r>
+      <w:r>
+        <w:instrText xml:space="preserve"> SEQ Figura \* ARABIC \s 3 </w:instrText>
+      </w:r>
+      <w:r>
+        <w:fldChar w:fldCharType="separate"/>
+      </w:r>
+      <w:r>
+        <w:rPr>
+          <w:noProof/>
+        </w:rPr>
+        <w:t>1</w:t>
+      </w:r>
+      <w:r>
+        <w:fldChar w:fldCharType="end"/>
+      </w:r>
+      <w:r>
+        <w:t>: Ejemplo de barra inferior con Comilona</w:t>
+      </w:r>
+    </w:p>
+    <w:p>
+      <w:pPr>
         <w:pStyle w:val="Ttulo3"/>
       </w:pPr>
       <w:bookmarkStart w:id="33" w:name="_Toc484035114"/>
@@ -10748,6 +11075,639 @@
         <w:t>Niveles propuestos</w:t>
       </w:r>
       <w:bookmarkEnd w:id="33"/>
+    </w:p>
+    <w:p>
+      <w:pPr>
+        <w:pStyle w:val="Prrafo"/>
+      </w:pPr>
+      <w:r>
+        <w:t xml:space="preserve">Comilona pretende ser una aplicación de entrada al mundo de la computación y a la vez promover hábitos de alimentación saludables. Para lo primero se siguió la filosofía de programación visual basada en bloques y para lo segundo, se diseñaron 3 niveles con distintos ejercicios en cada uno de ellos, </w:t>
+      </w:r>
+      <w:r>
+        <w:t xml:space="preserve">los cuáles van aumentando su dificultad a medida que avanzamos, y </w:t>
+      </w:r>
+      <w:r>
+        <w:t>en los que se proponen retos como colocar 5 frutas y verduras en un plato</w:t>
+      </w:r>
+      <w:r>
+        <w:t>, por ejemplo</w:t>
+      </w:r>
+      <w:r>
+        <w:t>.</w:t>
+      </w:r>
+      <w:r>
+        <w:t xml:space="preserve"> Al comienzo de cada ejercicio se muestra en la ventana de información un corto vídeo con instrucciones o pistas sobre como colocar los bloques.</w:t>
+      </w:r>
+    </w:p>
+    <w:p>
+      <w:pPr>
+        <w:pStyle w:val="Ttulo4"/>
+      </w:pPr>
+      <w:r>
+        <w:lastRenderedPageBreak/>
+        <w:t>Nivel 1</w:t>
+      </w:r>
+    </w:p>
+    <w:p>
+      <w:pPr>
+        <w:pStyle w:val="Prrafo"/>
+      </w:pPr>
+      <w:r>
+        <w:t>Para el primer nivel trabajaremos únicamente el concepto de las secuencias, es decir, ejecutar una línea de código una a una, aunque esta sea repetitiva.</w:t>
+      </w:r>
+      <w:r>
+        <w:t xml:space="preserve"> Este nivel cuenta con 4 ejercicios, los cuáles analizamos con mayor detalle en el siguiente listado</w:t>
+      </w:r>
+      <w:r>
+        <w:t>:</w:t>
+      </w:r>
+    </w:p>
+    <w:p>
+      <w:pPr>
+        <w:pStyle w:val="Listaconvietas"/>
+      </w:pPr>
+      <w:r>
+        <w:t>Ejercicio 1</w:t>
+      </w:r>
+      <w:r>
+        <w:t>, plátanos</w:t>
+      </w:r>
+      <w:r>
+        <w:t xml:space="preserve">: </w:t>
+      </w:r>
+      <w:r>
+        <w:t>este reto es muy sencillo, ya que se trata de la toma de contacto con Comilona. En este ejercicio, el objetivo es colocar un plátano en el plato. Para ello, el usuario solo cuenta con 1 bloque, ‘colocar un plátano en plato’, el cuál debe arrastrar desde la caja de herramientas al área de trabajo. Si no coloca ninguno o coloca alguno de más, el sistema le informará que la solución no es la correcta.</w:t>
+      </w:r>
+    </w:p>
+    <w:p>
+      <w:pPr>
+        <w:pStyle w:val="Listaconvietas"/>
+      </w:pPr>
+      <w:r>
+        <w:t>Ejercicio 2</w:t>
+      </w:r>
+      <w:r>
+        <w:t>, 4 plátanos</w:t>
+      </w:r>
+      <w:r>
+        <w:t xml:space="preserve">: siguiendo el caso anterior, ahora se plantea colocar 4 plátanos, en vez de solo 1. Para solucionarlo, se colocan 4 bloques de </w:t>
+      </w:r>
+      <w:r>
+        <w:t>‘colocar un plátano en plato’</w:t>
+      </w:r>
+      <w:r>
+        <w:t xml:space="preserve"> seguidos. Si la cifra de ellos es distinta, se advierte al usuario.</w:t>
+      </w:r>
+    </w:p>
+    <w:p>
+      <w:pPr>
+        <w:pStyle w:val="Listaconvietas"/>
+      </w:pPr>
+      <w:r>
+        <w:t>Ejercicio 3</w:t>
+      </w:r>
+      <w:r>
+        <w:t>, frutas</w:t>
+      </w:r>
+      <w:r>
+        <w:t>: en este ejercicio el usuario se encuentra con un bloque más, el cual muestra un desplegable con diversas frutas que puede colocar sobre el plato. Ahora, la meta es conseguir colocar 5 frutas, todas totalmente distintas, en el plato. En caso de colocar 5, pero que no sean diferentes, se informa al usuario de que la solución es correcta, pero no es la planteada para ese reto.</w:t>
+      </w:r>
+    </w:p>
+    <w:p>
+      <w:pPr>
+        <w:pStyle w:val="Listaconvietas"/>
+      </w:pPr>
+      <w:r>
+        <w:t>Ejercicio 4</w:t>
+      </w:r>
+      <w:r>
+        <w:t>, frutas y verduras</w:t>
+      </w:r>
+      <w:r>
+        <w:t>: al igual que en el punto anterior, y siguiendo la recomendación de la Organización Mundial de la Salud (OMS) de comer unos 400 gramos diarios de frutas y verduras</w:t>
+      </w:r>
+      <w:sdt>
+        <w:sdtPr>
+          <w:id w:val="-469516901"/>
+          <w:citation/>
+        </w:sdtPr>
+        <w:sdtContent>
+          <w:r>
+            <w:fldChar w:fldCharType="begin"/>
+          </w:r>
+          <w:r>
+            <w:rPr>
+              <w:lang w:val="es-ES"/>
+            </w:rPr>
+            <w:instrText xml:space="preserve"> CITATION Org \l 3082 </w:instrText>
+          </w:r>
+          <w:r>
+            <w:fldChar w:fldCharType="separate"/>
+          </w:r>
+          <w:r>
+            <w:rPr>
+              <w:noProof/>
+              <w:lang w:val="es-ES"/>
+            </w:rPr>
+            <w:t xml:space="preserve"> </w:t>
+          </w:r>
+          <w:r>
+            <w:rPr>
+              <w:noProof/>
+              <w:lang w:val="es-ES"/>
+            </w:rPr>
+            <w:t>[27]</w:t>
+          </w:r>
+          <w:r>
+            <w:fldChar w:fldCharType="end"/>
+          </w:r>
+        </w:sdtContent>
+      </w:sdt>
+      <w:r>
+        <w:t>, unas 5 raciones aproximadamente, ahora el usuario tiene la opción de utilizar un nuevo bloque, el cual es igual al de las frutas, pero mostrando hortalizas y verduras.</w:t>
+      </w:r>
+      <w:r>
+        <w:t xml:space="preserve"> Para superar el ejercicio y pasar al siguiente nivel, se tiene que conectar un total de 5 bloques, cumpliendo como condición que se mezclen ambos alimentos. Este reto es el que se puede observar con detalle en la captura de la figura 3.6.1.</w:t>
+      </w:r>
+    </w:p>
+    <w:p>
+      <w:pPr>
+        <w:pStyle w:val="Prrafo"/>
+      </w:pPr>
+    </w:p>
+    <w:p>
+      <w:pPr>
+        <w:pStyle w:val="Prrafo"/>
+        <w:keepNext/>
+        <w:ind w:firstLine="0"/>
+        <w:jc w:val="center"/>
+      </w:pPr>
+      <w:r>
+        <w:rPr>
+          <w:noProof/>
+          <w:lang w:val="es-ES"/>
+        </w:rPr>
+        <w:lastRenderedPageBreak/>
+        <w:drawing>
+          <wp:inline distT="0" distB="0" distL="0" distR="0" wp14:anchorId="787FA7B9" wp14:editId="545266BB">
+            <wp:extent cx="6120130" cy="3378835"/>
+            <wp:effectExtent l="0" t="0" r="0" b="0"/>
+            <wp:docPr id="20" name="Imagen 20"/>
+            <wp:cNvGraphicFramePr>
+              <a:graphicFrameLocks xmlns:a="http://schemas.openxmlformats.org/drawingml/2006/main" noChangeAspect="1"/>
+            </wp:cNvGraphicFramePr>
+            <a:graphic xmlns:a="http://schemas.openxmlformats.org/drawingml/2006/main">
+              <a:graphicData uri="http://schemas.openxmlformats.org/drawingml/2006/picture">
+                <pic:pic xmlns:pic="http://schemas.openxmlformats.org/drawingml/2006/picture">
+                  <pic:nvPicPr>
+                    <pic:cNvPr id="20" name="level1exercise4.jpg"/>
+                    <pic:cNvPicPr/>
+                  </pic:nvPicPr>
+                  <pic:blipFill>
+                    <a:blip r:embed="rId35" cstate="print">
+                      <a:extLst>
+                        <a:ext uri="{28A0092B-C50C-407E-A947-70E740481C1C}">
+                          <a14:useLocalDpi xmlns:a14="http://schemas.microsoft.com/office/drawing/2010/main" val="0"/>
+                        </a:ext>
+                      </a:extLst>
+                    </a:blip>
+                    <a:stretch>
+                      <a:fillRect/>
+                    </a:stretch>
+                  </pic:blipFill>
+                  <pic:spPr>
+                    <a:xfrm>
+                      <a:off x="0" y="0"/>
+                      <a:ext cx="6120130" cy="3378835"/>
+                    </a:xfrm>
+                    <a:prstGeom prst="rect">
+                      <a:avLst/>
+                    </a:prstGeom>
+                  </pic:spPr>
+                </pic:pic>
+              </a:graphicData>
+            </a:graphic>
+          </wp:inline>
+        </w:drawing>
+      </w:r>
+    </w:p>
+    <w:p>
+      <w:pPr>
+        <w:pStyle w:val="Leyenda"/>
+      </w:pPr>
+      <w:r>
+        <w:t xml:space="preserve">Figura </w:t>
+      </w:r>
+      <w:r>
+        <w:fldChar w:fldCharType="begin"/>
+      </w:r>
+      <w:r>
+        <w:instrText xml:space="preserve"> STYLEREF 3 \s </w:instrText>
+      </w:r>
+      <w:r>
+        <w:fldChar w:fldCharType="separate"/>
+      </w:r>
+      <w:r>
+        <w:rPr>
+          <w:noProof/>
+        </w:rPr>
+        <w:t>3.6</w:t>
+      </w:r>
+      <w:r>
+        <w:fldChar w:fldCharType="end"/>
+      </w:r>
+      <w:r>
+        <w:t>.</w:t>
+      </w:r>
+      <w:r>
+        <w:fldChar w:fldCharType="begin"/>
+      </w:r>
+      <w:r>
+        <w:instrText xml:space="preserve"> SEQ Figura \* ARABIC \s 3 </w:instrText>
+      </w:r>
+      <w:r>
+        <w:fldChar w:fldCharType="separate"/>
+      </w:r>
+      <w:r>
+        <w:rPr>
+          <w:noProof/>
+        </w:rPr>
+        <w:t>1</w:t>
+      </w:r>
+      <w:r>
+        <w:fldChar w:fldCharType="end"/>
+      </w:r>
+      <w:r>
+        <w:t>: Captura del ejercicio 4 del nivel 1</w:t>
+      </w:r>
+    </w:p>
+    <w:p>
+      <w:pPr>
+        <w:pStyle w:val="Ttulo4"/>
+      </w:pPr>
+      <w:r>
+        <w:t>Nivel 2</w:t>
+      </w:r>
+    </w:p>
+    <w:p>
+      <w:pPr>
+        <w:pStyle w:val="Prrafo"/>
+      </w:pPr>
+      <w:r>
+        <w:t>En este nivel podremos trabajar ya con bucles, pero sin abandonar las secuencias. En este caso, el número de ejercicios es igual al del nivel 1, un total de 4, que son los siguientes:</w:t>
+      </w:r>
+    </w:p>
+    <w:p>
+      <w:pPr>
+        <w:pStyle w:val="Listaconvietas"/>
+      </w:pPr>
+      <w:r>
+        <w:t xml:space="preserve">Ejercicio 1, </w:t>
+      </w:r>
+      <w:r>
+        <w:t xml:space="preserve">4 </w:t>
+      </w:r>
+      <w:r>
+        <w:t xml:space="preserve">plátanos: </w:t>
+      </w:r>
+      <w:r>
+        <w:t>como se puede observar, el título de este ejercicio es igual al del ejercicio 2 del nivel 1, sin embargo, ahora se pone a disposición del usuario un nuevo bloque, el cuál le permite repetir las veces que indique el código que contenga, como podemos observar en la figura 3.6.2. Por ello, para superar este reto, es necesario colocar 4 plátanos en plato, utilizando, por supuesto el bucle. En caso de usar una secuencia y no el bucle, se informa al usuario de que ha alcanzado el objetivo, pero la solución planteada no es la óptima.</w:t>
+      </w:r>
+    </w:p>
+    <w:p>
+      <w:pPr>
+        <w:pStyle w:val="Listaconvietas"/>
+        <w:numPr>
+          <w:ilvl w:val="0"/>
+          <w:numId w:val="0"/>
+        </w:numPr>
+        <w:ind w:left="568"/>
+      </w:pPr>
+    </w:p>
+    <w:p>
+      <w:pPr>
+        <w:pStyle w:val="Listaconvietas"/>
+        <w:keepNext/>
+        <w:numPr>
+          <w:ilvl w:val="0"/>
+          <w:numId w:val="0"/>
+        </w:numPr>
+        <w:ind w:left="568" w:hanging="284"/>
+        <w:jc w:val="center"/>
+      </w:pPr>
+      <w:r>
+        <w:rPr>
+          <w:noProof/>
+          <w:lang w:val="es-ES"/>
+        </w:rPr>
+        <w:drawing>
+          <wp:inline distT="0" distB="0" distL="0" distR="0" wp14:anchorId="03723C52" wp14:editId="5080B602">
+            <wp:extent cx="2283649" cy="1158949"/>
+            <wp:effectExtent l="0" t="0" r="2540" b="3175"/>
+            <wp:docPr id="25" name="Imagen 25"/>
+            <wp:cNvGraphicFramePr>
+              <a:graphicFrameLocks xmlns:a="http://schemas.openxmlformats.org/drawingml/2006/main" noChangeAspect="1"/>
+            </wp:cNvGraphicFramePr>
+            <a:graphic xmlns:a="http://schemas.openxmlformats.org/drawingml/2006/main">
+              <a:graphicData uri="http://schemas.openxmlformats.org/drawingml/2006/picture">
+                <pic:pic xmlns:pic="http://schemas.openxmlformats.org/drawingml/2006/picture">
+                  <pic:nvPicPr>
+                    <pic:cNvPr id="25" name="loop.PNG"/>
+                    <pic:cNvPicPr/>
+                  </pic:nvPicPr>
+                  <pic:blipFill rotWithShape="1">
+                    <a:blip r:embed="rId36">
+                      <a:extLst>
+                        <a:ext uri="{28A0092B-C50C-407E-A947-70E740481C1C}">
+                          <a14:useLocalDpi xmlns:a14="http://schemas.microsoft.com/office/drawing/2010/main" val="0"/>
+                        </a:ext>
+                      </a:extLst>
+                    </a:blip>
+                    <a:srcRect l="3371" t="9175" r="6060" b="7398"/>
+                    <a:stretch/>
+                  </pic:blipFill>
+                  <pic:spPr bwMode="auto">
+                    <a:xfrm>
+                      <a:off x="0" y="0"/>
+                      <a:ext cx="2286398" cy="1160344"/>
+                    </a:xfrm>
+                    <a:prstGeom prst="rect">
+                      <a:avLst/>
+                    </a:prstGeom>
+                    <a:ln>
+                      <a:noFill/>
+                    </a:ln>
+                    <a:extLst>
+                      <a:ext uri="{53640926-AAD7-44D8-BBD7-CCE9431645EC}">
+                        <a14:shadowObscured xmlns:a14="http://schemas.microsoft.com/office/drawing/2010/main"/>
+                      </a:ext>
+                    </a:extLst>
+                  </pic:spPr>
+                </pic:pic>
+              </a:graphicData>
+            </a:graphic>
+          </wp:inline>
+        </w:drawing>
+      </w:r>
+    </w:p>
+    <w:p>
+      <w:pPr>
+        <w:pStyle w:val="Leyenda"/>
+      </w:pPr>
+      <w:r>
+        <w:t xml:space="preserve">Figura </w:t>
+      </w:r>
+      <w:r>
+        <w:fldChar w:fldCharType="begin"/>
+      </w:r>
+      <w:r>
+        <w:instrText xml:space="preserve"> STYLEREF 3 \s </w:instrText>
+      </w:r>
+      <w:r>
+        <w:fldChar w:fldCharType="separate"/>
+      </w:r>
+      <w:r>
+        <w:rPr>
+          <w:noProof/>
+        </w:rPr>
+        <w:t>3.6</w:t>
+      </w:r>
+      <w:r>
+        <w:fldChar w:fldCharType="end"/>
+      </w:r>
+      <w:r>
+        <w:t>.</w:t>
+      </w:r>
+      <w:r>
+        <w:fldChar w:fldCharType="begin"/>
+      </w:r>
+      <w:r>
+        <w:instrText xml:space="preserve"> SEQ Figura \* ARABIC \s 3 </w:instrText>
+      </w:r>
+      <w:r>
+        <w:fldChar w:fldCharType="separate"/>
+      </w:r>
+      <w:r>
+        <w:rPr>
+          <w:noProof/>
+        </w:rPr>
+        <w:t>2</w:t>
+      </w:r>
+      <w:r>
+        <w:fldChar w:fldCharType="end"/>
+      </w:r>
+      <w:r>
+        <w:t>: Bloque diseñado para indicar un bucle</w:t>
+      </w:r>
+    </w:p>
+    <w:p>
+      <w:pPr>
+        <w:pStyle w:val="Listaconvietas"/>
+        <w:numPr>
+          <w:ilvl w:val="0"/>
+          <w:numId w:val="0"/>
+        </w:numPr>
+        <w:ind w:left="568" w:hanging="284"/>
+      </w:pPr>
+    </w:p>
+    <w:p>
+      <w:pPr>
+        <w:pStyle w:val="Listaconvietas"/>
+      </w:pPr>
+      <w:bookmarkStart w:id="34" w:name="_GoBack"/>
+      <w:bookmarkEnd w:id="34"/>
+      <w:r>
+        <w:t>Ejercicio 2, 2x2 plátanos</w:t>
+      </w:r>
+      <w:r>
+        <w:t>:</w:t>
+      </w:r>
+    </w:p>
+    <w:p>
+      <w:pPr>
+        <w:pStyle w:val="Listaconvietas"/>
+        <w:numPr>
+          <w:ilvl w:val="0"/>
+          <w:numId w:val="0"/>
+        </w:numPr>
+        <w:ind w:left="568"/>
+      </w:pPr>
+    </w:p>
+    <w:p>
+      <w:pPr>
+        <w:pStyle w:val="Prrafo"/>
+        <w:ind w:firstLine="0"/>
+        <w:jc w:val="center"/>
+      </w:pPr>
+      <w:r>
+        <w:rPr>
+          <w:noProof/>
+          <w:lang w:val="es-ES"/>
+        </w:rPr>
+        <w:drawing>
+          <wp:inline distT="0" distB="0" distL="0" distR="0">
+            <wp:extent cx="6120130" cy="3378835"/>
+            <wp:effectExtent l="0" t="0" r="0" b="0"/>
+            <wp:docPr id="21" name="Imagen 21"/>
+            <wp:cNvGraphicFramePr>
+              <a:graphicFrameLocks xmlns:a="http://schemas.openxmlformats.org/drawingml/2006/main" noChangeAspect="1"/>
+            </wp:cNvGraphicFramePr>
+            <a:graphic xmlns:a="http://schemas.openxmlformats.org/drawingml/2006/main">
+              <a:graphicData uri="http://schemas.openxmlformats.org/drawingml/2006/picture">
+                <pic:pic xmlns:pic="http://schemas.openxmlformats.org/drawingml/2006/picture">
+                  <pic:nvPicPr>
+                    <pic:cNvPr id="21" name="level2exercise3.jpg"/>
+                    <pic:cNvPicPr/>
+                  </pic:nvPicPr>
+                  <pic:blipFill>
+                    <a:blip r:embed="rId37" cstate="print">
+                      <a:extLst>
+                        <a:ext uri="{28A0092B-C50C-407E-A947-70E740481C1C}">
+                          <a14:useLocalDpi xmlns:a14="http://schemas.microsoft.com/office/drawing/2010/main" val="0"/>
+                        </a:ext>
+                      </a:extLst>
+                    </a:blip>
+                    <a:stretch>
+                      <a:fillRect/>
+                    </a:stretch>
+                  </pic:blipFill>
+                  <pic:spPr>
+                    <a:xfrm>
+                      <a:off x="0" y="0"/>
+                      <a:ext cx="6120130" cy="3378835"/>
+                    </a:xfrm>
+                    <a:prstGeom prst="rect">
+                      <a:avLst/>
+                    </a:prstGeom>
+                  </pic:spPr>
+                </pic:pic>
+              </a:graphicData>
+            </a:graphic>
+          </wp:inline>
+        </w:drawing>
+      </w:r>
+    </w:p>
+    <w:p>
+      <w:pPr>
+        <w:pStyle w:val="Ttulo4"/>
+      </w:pPr>
+      <w:r>
+        <w:t>Nivel 3</w:t>
+      </w:r>
+    </w:p>
+    <w:p>
+      <w:pPr>
+        <w:pStyle w:val="Prrafo"/>
+        <w:ind w:firstLine="0"/>
+      </w:pPr>
+      <w:r>
+        <w:rPr>
+          <w:noProof/>
+          <w:lang w:val="es-ES"/>
+        </w:rPr>
+        <w:drawing>
+          <wp:inline distT="0" distB="0" distL="0" distR="0">
+            <wp:extent cx="6120130" cy="3378835"/>
+            <wp:effectExtent l="0" t="0" r="0" b="0"/>
+            <wp:docPr id="22" name="Imagen 22"/>
+            <wp:cNvGraphicFramePr>
+              <a:graphicFrameLocks xmlns:a="http://schemas.openxmlformats.org/drawingml/2006/main" noChangeAspect="1"/>
+            </wp:cNvGraphicFramePr>
+            <a:graphic xmlns:a="http://schemas.openxmlformats.org/drawingml/2006/main">
+              <a:graphicData uri="http://schemas.openxmlformats.org/drawingml/2006/picture">
+                <pic:pic xmlns:pic="http://schemas.openxmlformats.org/drawingml/2006/picture">
+                  <pic:nvPicPr>
+                    <pic:cNvPr id="22" name="level3exercise2.jpg"/>
+                    <pic:cNvPicPr/>
+                  </pic:nvPicPr>
+                  <pic:blipFill>
+                    <a:blip r:embed="rId38" cstate="print">
+                      <a:extLst>
+                        <a:ext uri="{28A0092B-C50C-407E-A947-70E740481C1C}">
+                          <a14:useLocalDpi xmlns:a14="http://schemas.microsoft.com/office/drawing/2010/main" val="0"/>
+                        </a:ext>
+                      </a:extLst>
+                    </a:blip>
+                    <a:stretch>
+                      <a:fillRect/>
+                    </a:stretch>
+                  </pic:blipFill>
+                  <pic:spPr>
+                    <a:xfrm>
+                      <a:off x="0" y="0"/>
+                      <a:ext cx="6120130" cy="3378835"/>
+                    </a:xfrm>
+                    <a:prstGeom prst="rect">
+                      <a:avLst/>
+                    </a:prstGeom>
+                  </pic:spPr>
+                </pic:pic>
+              </a:graphicData>
+            </a:graphic>
+          </wp:inline>
+        </w:drawing>
+      </w:r>
+    </w:p>
+    <w:p>
+      <w:pPr>
+        <w:pStyle w:val="Prrafo"/>
+        <w:ind w:firstLine="0"/>
+      </w:pPr>
+    </w:p>
+    <w:p>
+      <w:pPr>
+        <w:pStyle w:val="Prrafo"/>
+        <w:ind w:firstLine="0"/>
+        <w:jc w:val="center"/>
+      </w:pPr>
+      <w:r>
+        <w:rPr>
+          <w:noProof/>
+          <w:lang w:val="es-ES"/>
+        </w:rPr>
+        <w:lastRenderedPageBreak/>
+        <w:drawing>
+          <wp:inline distT="0" distB="0" distL="0" distR="0">
+            <wp:extent cx="6120130" cy="3378835"/>
+            <wp:effectExtent l="0" t="0" r="0" b="0"/>
+            <wp:docPr id="23" name="Imagen 23"/>
+            <wp:cNvGraphicFramePr>
+              <a:graphicFrameLocks xmlns:a="http://schemas.openxmlformats.org/drawingml/2006/main" noChangeAspect="1"/>
+            </wp:cNvGraphicFramePr>
+            <a:graphic xmlns:a="http://schemas.openxmlformats.org/drawingml/2006/main">
+              <a:graphicData uri="http://schemas.openxmlformats.org/drawingml/2006/picture">
+                <pic:pic xmlns:pic="http://schemas.openxmlformats.org/drawingml/2006/picture">
+                  <pic:nvPicPr>
+                    <pic:cNvPr id="23" name="level3exercise5.jpg"/>
+                    <pic:cNvPicPr/>
+                  </pic:nvPicPr>
+                  <pic:blipFill>
+                    <a:blip r:embed="rId39" cstate="print">
+                      <a:extLst>
+                        <a:ext uri="{28A0092B-C50C-407E-A947-70E740481C1C}">
+                          <a14:useLocalDpi xmlns:a14="http://schemas.microsoft.com/office/drawing/2010/main" val="0"/>
+                        </a:ext>
+                      </a:extLst>
+                    </a:blip>
+                    <a:stretch>
+                      <a:fillRect/>
+                    </a:stretch>
+                  </pic:blipFill>
+                  <pic:spPr>
+                    <a:xfrm>
+                      <a:off x="0" y="0"/>
+                      <a:ext cx="6120130" cy="3378835"/>
+                    </a:xfrm>
+                    <a:prstGeom prst="rect">
+                      <a:avLst/>
+                    </a:prstGeom>
+                  </pic:spPr>
+                </pic:pic>
+              </a:graphicData>
+            </a:graphic>
+          </wp:inline>
+        </w:drawing>
+      </w:r>
     </w:p>
     <w:p>
       <w:pPr>
@@ -10786,11 +11746,11 @@
         <w:lastRenderedPageBreak/>
         <w:br/>
       </w:r>
-      <w:bookmarkStart w:id="34" w:name="_Toc484035115"/>
+      <w:bookmarkStart w:id="35" w:name="_Toc484035115"/>
       <w:r>
         <w:t>Desarrollo</w:t>
       </w:r>
-      <w:bookmarkEnd w:id="34"/>
+      <w:bookmarkEnd w:id="35"/>
     </w:p>
     <w:p>
       <w:pPr>
@@ -10835,11 +11795,11 @@
         <w:lastRenderedPageBreak/>
         <w:br/>
       </w:r>
-      <w:bookmarkStart w:id="35" w:name="_Toc484035116"/>
+      <w:bookmarkStart w:id="36" w:name="_Toc484035116"/>
       <w:r>
         <w:t>Verificación, pruebas, resultados y discusión</w:t>
       </w:r>
-      <w:bookmarkEnd w:id="35"/>
+      <w:bookmarkEnd w:id="36"/>
     </w:p>
     <w:p>
       <w:pPr>
@@ -10848,8 +11808,6 @@
       <w:r>
         <w:br w:type="page"/>
       </w:r>
-      <w:bookmarkStart w:id="36" w:name="_GoBack"/>
-      <w:bookmarkEnd w:id="36"/>
     </w:p>
     <w:p>
       <w:pPr>
@@ -13183,7 +14141,7 @@
         <w:noProof/>
         <w:lang w:val="es-ES"/>
       </w:rPr>
-      <w:t>25</w:t>
+      <w:t>19</w:t>
     </w:r>
     <w:r>
       <w:rPr>
@@ -13219,7 +14177,7 @@
         <w:noProof/>
         <w:lang w:val="es-ES"/>
       </w:rPr>
-      <w:t>24</w:t>
+      <w:t>18</w:t>
     </w:r>
     <w:r>
       <w:fldChar w:fldCharType="end"/>
@@ -17806,6 +18764,19 @@
     <b:URL>https://github.com/search?o=desc&amp;q=stars%3A%3E1&amp;s=stars&amp;type=Repositories</b:URL>
     <b:RefOrder>21</b:RefOrder>
   </b:Source>
+  <b:Source>
+    <b:Tag>Org</b:Tag>
+    <b:SourceType>InternetSite</b:SourceType>
+    <b:Guid>{9B6D591C-1857-4F90-A314-9F690F9FE166}</b:Guid>
+    <b:Author>
+      <b:Author>
+        <b:Corporate>Organización Mundial de la Salud</b:Corporate>
+      </b:Author>
+    </b:Author>
+    <b:Title>Fomento del consumo mundial de frutas y verduras</b:Title>
+    <b:URL>http://www.who.int/dietphysicalactivity/fruit/es/</b:URL>
+    <b:RefOrder>27</b:RefOrder>
+  </b:Source>
 </b:Sources>
 </file>
 
@@ -17818,7 +18789,7 @@
 </file>
 
 <file path=customXml/itemProps2.xml><?xml version="1.0" encoding="utf-8"?>
-<ds:datastoreItem xmlns:ds="http://schemas.openxmlformats.org/officeDocument/2006/customXml" ds:itemID="{606CA2C2-A8F2-418C-B623-CBDAE3E64EA4}">
+<ds:datastoreItem xmlns:ds="http://schemas.openxmlformats.org/officeDocument/2006/customXml" ds:itemID="{1D9BD224-C263-4868-8A5E-699512943B8C}">
   <ds:schemaRefs>
     <ds:schemaRef ds:uri="http://schemas.openxmlformats.org/officeDocument/2006/bibliography"/>
   </ds:schemaRefs>

</xml_diff>